<commit_message>
Se atendieron las observaciones de las guías rápidas
</commit_message>
<xml_diff>
--- a/PDRMYE/GUÍAS RÁPIDAS/MUNICIPIOS/MUNICIPIOS/CATALOGOS.docx
+++ b/PDRMYE/GUÍAS RÁPIDAS/MUNICIPIOS/MUNICIPIOS/CATALOGOS.docx
@@ -1,6 +1,6 @@
 
 <file path=word/document.xml><?xml version="1.0" encoding="utf-8"?>
-<w:document xmlns:wpc="http://schemas.microsoft.com/office/word/2010/wordprocessingCanvas" xmlns:cx="http://schemas.microsoft.com/office/drawing/2014/chartex" xmlns:mc="http://schemas.openxmlformats.org/markup-compatibility/2006" xmlns:o="urn:schemas-microsoft-com:office:office" xmlns:r="http://schemas.openxmlformats.org/officeDocument/2006/relationships" xmlns:m="http://schemas.openxmlformats.org/officeDocument/2006/math" xmlns:v="urn:schemas-microsoft-com:vml" xmlns:wp14="http://schemas.microsoft.com/office/word/2010/wordprocessingDrawing" xmlns:wp="http://schemas.openxmlformats.org/drawingml/2006/wordprocessingDrawing" xmlns:w10="urn:schemas-microsoft-com:office:word" xmlns:w="http://schemas.openxmlformats.org/wordprocessingml/2006/main" xmlns:w14="http://schemas.microsoft.com/office/word/2010/wordml" xmlns:w15="http://schemas.microsoft.com/office/word/2012/wordml" xmlns:w16se="http://schemas.microsoft.com/office/word/2015/wordml/symex" xmlns:wpg="http://schemas.microsoft.com/office/word/2010/wordprocessingGroup" xmlns:wpi="http://schemas.microsoft.com/office/word/2010/wordprocessingInk" xmlns:wne="http://schemas.microsoft.com/office/word/2006/wordml" xmlns:wps="http://schemas.microsoft.com/office/word/2010/wordprocessingShape" mc:Ignorable="w14 w15 w16se wp14">
+<w:document xmlns:wpc="http://schemas.microsoft.com/office/word/2010/wordprocessingCanvas" xmlns:cx="http://schemas.microsoft.com/office/drawing/2014/chartex" xmlns:cx1="http://schemas.microsoft.com/office/drawing/2015/9/8/chartex" xmlns:mc="http://schemas.openxmlformats.org/markup-compatibility/2006" xmlns:o="urn:schemas-microsoft-com:office:office" xmlns:r="http://schemas.openxmlformats.org/officeDocument/2006/relationships" xmlns:m="http://schemas.openxmlformats.org/officeDocument/2006/math" xmlns:v="urn:schemas-microsoft-com:vml" xmlns:wp14="http://schemas.microsoft.com/office/word/2010/wordprocessingDrawing" xmlns:wp="http://schemas.openxmlformats.org/drawingml/2006/wordprocessingDrawing" xmlns:w10="urn:schemas-microsoft-com:office:word" xmlns:w="http://schemas.openxmlformats.org/wordprocessingml/2006/main" xmlns:w14="http://schemas.microsoft.com/office/word/2010/wordml" xmlns:w15="http://schemas.microsoft.com/office/word/2012/wordml" xmlns:w16se="http://schemas.microsoft.com/office/word/2015/wordml/symex" xmlns:wpg="http://schemas.microsoft.com/office/word/2010/wordprocessingGroup" xmlns:wpi="http://schemas.microsoft.com/office/word/2010/wordprocessingInk" xmlns:wne="http://schemas.microsoft.com/office/word/2006/wordml" xmlns:wps="http://schemas.microsoft.com/office/word/2010/wordprocessingShape" mc:Ignorable="w14 w15 w16se wp14">
   <w:body>
     <w:p>
       <w:pPr>
@@ -100,7 +100,7 @@
               </wp:anchor>
             </w:drawing>
           </mc:Choice>
-          <mc:Fallback xmlns:cx1="http://schemas.microsoft.com/office/drawing/2015/9/8/chartex">
+          <mc:Fallback>
             <w:pict>
               <v:rect w14:anchorId="06FFA84B" id="Rectángulo 3" o:spid="_x0000_s1026" style="position:absolute;margin-left:0;margin-top:-55.8pt;width:582.7pt;height:760.2pt;z-index:-251512832;visibility:visible;mso-wrap-style:square;mso-width-percent:0;mso-height-percent:0;mso-wrap-distance-left:9pt;mso-wrap-distance-top:0;mso-wrap-distance-right:9pt;mso-wrap-distance-bottom:0;mso-position-horizontal:left;mso-position-horizontal-relative:page;mso-position-vertical:absolute;mso-position-vertical-relative:text;mso-width-percent:0;mso-height-percent:0;mso-width-relative:margin;mso-height-relative:margin;v-text-anchor:middle" o:gfxdata="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" fillcolor="#f2f2f2" stroked="f" strokeweight="1pt">
                 <v:shadow on="t" type="perspective" color="black" opacity="7208f" offset="0,0" matrix="66847f,,,66847f"/>
@@ -375,7 +375,7 @@
               </wp:anchor>
             </w:drawing>
           </mc:Choice>
-          <mc:Fallback xmlns:cx1="http://schemas.microsoft.com/office/drawing/2015/9/8/chartex">
+          <mc:Fallback>
             <w:pict>
               <v:rect w14:anchorId="6E426A2F" id="Rectángulo 4" o:spid="_x0000_s1026" style="position:absolute;left:0;text-align:left;margin-left:-70.05pt;margin-top:29.75pt;width:579.3pt;height:94pt;z-index:251781120;visibility:visible;mso-wrap-style:square;mso-width-percent:0;mso-height-percent:0;mso-wrap-distance-left:9pt;mso-wrap-distance-top:0;mso-wrap-distance-right:9pt;mso-wrap-distance-bottom:0;mso-position-horizontal:absolute;mso-position-horizontal-relative:margin;mso-position-vertical:absolute;mso-position-vertical-relative:text;mso-width-percent:0;mso-height-percent:0;mso-width-relative:margin;mso-height-relative:margin;v-text-anchor:middle" o:gfxdata="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" fillcolor="#aaa [3030]" stroked="f">
                 <v:fill color2="#a3a3a3 [3174]" rotate="t" colors="0 #afafaf;.5 #a5a5a5;1 #929292" focus="100%" type="gradient">
@@ -824,7 +824,7 @@
               </wp:anchor>
             </w:drawing>
           </mc:Choice>
-          <mc:Fallback xmlns:cx1="http://schemas.microsoft.com/office/drawing/2015/9/8/chartex">
+          <mc:Fallback>
             <w:pict>
               <v:rect w14:anchorId="63962291" id="Rectángulo 23" o:spid="_x0000_s1027" style="position:absolute;left:0;text-align:left;margin-left:0;margin-top:2.05pt;width:533.9pt;height:21.05pt;z-index:251801600;visibility:visible;mso-wrap-style:square;mso-width-percent:0;mso-height-percent:0;mso-wrap-distance-left:9pt;mso-wrap-distance-top:0;mso-wrap-distance-right:9pt;mso-wrap-distance-bottom:0;mso-position-horizontal:center;mso-position-horizontal-relative:margin;mso-position-vertical:absolute;mso-position-vertical-relative:text;mso-width-percent:0;mso-height-percent:0;mso-width-relative:margin;mso-height-relative:margin;v-text-anchor:middle" o:gfxdata="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" fillcolor="#aaa [3030]" stroked="f">
                 <v:fill color2="#a3a3a3 [3174]" rotate="t" colors="0 #afafaf;.5 #a5a5a5;1 #929292" focus="100%" type="gradient">
@@ -1576,7 +1576,7 @@
               </wp:anchor>
             </w:drawing>
           </mc:Choice>
-          <mc:Fallback xmlns:cx1="http://schemas.microsoft.com/office/drawing/2015/9/8/chartex">
+          <mc:Fallback>
             <w:pict>
               <v:rect w14:anchorId="19E49FED" id="Rectángulo 15" o:spid="_x0000_s1028" style="position:absolute;margin-left:-38.85pt;margin-top:18.8pt;width:533.9pt;height:21.05pt;z-index:251782144;visibility:visible;mso-wrap-style:square;mso-width-percent:0;mso-height-percent:0;mso-wrap-distance-left:9pt;mso-wrap-distance-top:0;mso-wrap-distance-right:9pt;mso-wrap-distance-bottom:0;mso-position-horizontal:absolute;mso-position-horizontal-relative:margin;mso-position-vertical:absolute;mso-position-vertical-relative:text;mso-width-percent:0;mso-height-percent:0;mso-width-relative:margin;mso-height-relative:margin;v-text-anchor:middle" o:gfxdata="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" fillcolor="#aaa [3030]" stroked="f">
                 <v:fill color2="#a3a3a3 [3174]" rotate="t" colors="0 #afafaf;.5 #a5a5a5;1 #929292" focus="100%" type="gradient">
@@ -1642,26 +1642,24 @@
       </w:pPr>
       <w:r>
         <w:rPr>
-          <w:rFonts w:ascii="Arial" w:hAnsi="Arial" w:cs="Arial"/>
           <w:noProof/>
-          <w:sz w:val="24"/>
           <w:lang w:val="es-MX" w:eastAsia="es-MX"/>
         </w:rPr>
         <mc:AlternateContent>
           <mc:Choice Requires="wps">
             <w:drawing>
-              <wp:anchor distT="0" distB="0" distL="114300" distR="114300" simplePos="0" relativeHeight="251870208" behindDoc="0" locked="0" layoutInCell="1" allowOverlap="1" wp14:anchorId="75DE90A8" wp14:editId="7660810D">
+              <wp:anchor distT="0" distB="0" distL="114300" distR="114300" simplePos="0" relativeHeight="251880448" behindDoc="0" locked="0" layoutInCell="1" allowOverlap="1" wp14:anchorId="1179B552" wp14:editId="7706D494">
                 <wp:simplePos x="0" y="0"/>
                 <wp:positionH relativeFrom="column">
-                  <wp:posOffset>808042</wp:posOffset>
+                  <wp:posOffset>808990</wp:posOffset>
                 </wp:positionH>
                 <wp:positionV relativeFrom="paragraph">
-                  <wp:posOffset>269924</wp:posOffset>
+                  <wp:posOffset>5080</wp:posOffset>
                 </wp:positionV>
-                <wp:extent cx="4399472" cy="1134094"/>
-                <wp:effectExtent l="0" t="0" r="20320" b="28575"/>
+                <wp:extent cx="4407535" cy="259080"/>
+                <wp:effectExtent l="0" t="0" r="12065" b="26670"/>
                 <wp:wrapNone/>
-                <wp:docPr id="17" name="Rectángulo 17"/>
+                <wp:docPr id="5" name="Rectángulo 5"/>
                 <wp:cNvGraphicFramePr/>
                 <a:graphic xmlns:a="http://schemas.openxmlformats.org/drawingml/2006/main">
                   <a:graphicData uri="http://schemas.microsoft.com/office/word/2010/wordprocessingShape">
@@ -1670,216 +1668,7 @@
                       <wps:spPr>
                         <a:xfrm>
                           <a:off x="0" y="0"/>
-                          <a:ext cx="4399472" cy="1134094"/>
-                        </a:xfrm>
-                        <a:prstGeom prst="rect">
-                          <a:avLst/>
-                        </a:prstGeom>
-                      </wps:spPr>
-                      <wps:style>
-                        <a:lnRef idx="2">
-                          <a:schemeClr val="accent3"/>
-                        </a:lnRef>
-                        <a:fillRef idx="1">
-                          <a:schemeClr val="lt1"/>
-                        </a:fillRef>
-                        <a:effectRef idx="0">
-                          <a:schemeClr val="accent3"/>
-                        </a:effectRef>
-                        <a:fontRef idx="minor">
-                          <a:schemeClr val="dk1"/>
-                        </a:fontRef>
-                      </wps:style>
-                      <wps:txbx>
-                        <w:txbxContent>
-                          <w:p>
-                            <w:pPr>
-                              <w:jc w:val="center"/>
-                              <w:rPr>
-                                <w:rFonts w:ascii="Arial" w:hAnsi="Arial" w:cs="Arial"/>
-                              </w:rPr>
-                            </w:pPr>
-                            <w:r>
-                              <w:rPr>
-                                <w:rFonts w:ascii="Arial" w:hAnsi="Arial" w:cs="Arial"/>
-                                <w:lang w:val="es-MX"/>
-                              </w:rPr>
-                              <w:t xml:space="preserve">El documento muestra una guía rápida </w:t>
-                            </w:r>
-                            <w:r>
-                              <w:rPr>
-                                <w:rFonts w:ascii="Arial" w:hAnsi="Arial" w:cs="Arial"/>
-                                <w:lang w:val="es-MX"/>
-                              </w:rPr>
-                              <w:t>del</w:t>
-                            </w:r>
-                            <w:r>
-                              <w:rPr>
-                                <w:rFonts w:ascii="Arial" w:hAnsi="Arial" w:cs="Arial"/>
-                                <w:lang w:val="es-MX"/>
-                              </w:rPr>
-                              <w:t xml:space="preserve"> proceso de</w:t>
-                            </w:r>
-                            <w:r>
-                              <w:rPr>
-                                <w:rFonts w:ascii="Arial" w:hAnsi="Arial" w:cs="Arial"/>
-                                <w:lang w:val="es-MX"/>
-                              </w:rPr>
-                              <w:t xml:space="preserve"> </w:t>
-                            </w:r>
-                            <w:r>
-                              <w:rPr>
-                                <w:rFonts w:ascii="Arial" w:hAnsi="Arial" w:cs="Arial"/>
-                                <w:lang w:val="es-MX"/>
-                              </w:rPr>
-                              <w:t>Gestión de Recursos del Estado</w:t>
-                            </w:r>
-                            <w:r>
-                              <w:rPr>
-                                <w:rFonts w:ascii="Arial" w:hAnsi="Arial" w:cs="Arial"/>
-                                <w:lang w:val="es-MX"/>
-                              </w:rPr>
-                              <w:t xml:space="preserve">, el cual tiene como objetivo </w:t>
-                            </w:r>
-                            <w:r>
-                              <w:rPr>
-                                <w:rFonts w:ascii="Arial" w:hAnsi="Arial" w:cs="Arial"/>
-                                <w:lang w:val="es-MX"/>
-                              </w:rPr>
-                              <w:t>administrar todos los recursos que se reciben en la Secretaría de Finanzas y Tesorería General del Estado de Nuevo León, para la optimización de los procesos de las áreas correspondientes</w:t>
-                            </w:r>
-                            <w:r>
-                              <w:rPr>
-                                <w:rFonts w:ascii="Arial" w:hAnsi="Arial" w:cs="Arial"/>
-                                <w:lang w:val="es-MX"/>
-                              </w:rPr>
-                              <w:t>.</w:t>
-                            </w:r>
-                          </w:p>
-                        </w:txbxContent>
-                      </wps:txbx>
-                      <wps:bodyPr rot="0" spcFirstLastPara="0" vertOverflow="overflow" horzOverflow="overflow" vert="horz" wrap="square" lIns="91440" tIns="45720" rIns="91440" bIns="45720" numCol="1" spcCol="0" rtlCol="0" fromWordArt="0" anchor="ctr" anchorCtr="0" forceAA="0" compatLnSpc="1">
-                        <a:prstTxWarp prst="textNoShape">
-                          <a:avLst/>
-                        </a:prstTxWarp>
-                        <a:noAutofit/>
-                      </wps:bodyPr>
-                    </wps:wsp>
-                  </a:graphicData>
-                </a:graphic>
-                <wp14:sizeRelV relativeFrom="margin">
-                  <wp14:pctHeight>0</wp14:pctHeight>
-                </wp14:sizeRelV>
-              </wp:anchor>
-            </w:drawing>
-          </mc:Choice>
-          <mc:Fallback>
-            <w:pict>
-              <v:rect w14:anchorId="75DE90A8" id="Rectángulo 17" o:spid="_x0000_s1029" style="position:absolute;margin-left:63.65pt;margin-top:21.25pt;width:346.4pt;height:89.3pt;z-index:251870208;visibility:visible;mso-wrap-style:square;mso-height-percent:0;mso-wrap-distance-left:9pt;mso-wrap-distance-top:0;mso-wrap-distance-right:9pt;mso-wrap-distance-bottom:0;mso-position-horizontal:absolute;mso-position-horizontal-relative:text;mso-position-vertical:absolute;mso-position-vertical-relative:text;mso-height-percent:0;mso-height-relative:margin;v-text-anchor:middle" o:gfxdata="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" fillcolor="white [3201]" strokecolor="#a5a5a5 [3206]" strokeweight="1pt">
-                <v:textbox>
-                  <w:txbxContent>
-                    <w:p>
-                      <w:pPr>
-                        <w:jc w:val="center"/>
-                        <w:rPr>
-                          <w:rFonts w:ascii="Arial" w:hAnsi="Arial" w:cs="Arial"/>
-                        </w:rPr>
-                      </w:pPr>
-                      <w:r>
-                        <w:rPr>
-                          <w:rFonts w:ascii="Arial" w:hAnsi="Arial" w:cs="Arial"/>
-                          <w:lang w:val="es-MX"/>
-                        </w:rPr>
-                        <w:t xml:space="preserve">El documento muestra una guía rápida </w:t>
-                      </w:r>
-                      <w:r>
-                        <w:rPr>
-                          <w:rFonts w:ascii="Arial" w:hAnsi="Arial" w:cs="Arial"/>
-                          <w:lang w:val="es-MX"/>
-                        </w:rPr>
-                        <w:t>del</w:t>
-                      </w:r>
-                      <w:r>
-                        <w:rPr>
-                          <w:rFonts w:ascii="Arial" w:hAnsi="Arial" w:cs="Arial"/>
-                          <w:lang w:val="es-MX"/>
-                        </w:rPr>
-                        <w:t xml:space="preserve"> proceso de</w:t>
-                      </w:r>
-                      <w:r>
-                        <w:rPr>
-                          <w:rFonts w:ascii="Arial" w:hAnsi="Arial" w:cs="Arial"/>
-                          <w:lang w:val="es-MX"/>
-                        </w:rPr>
-                        <w:t xml:space="preserve"> </w:t>
-                      </w:r>
-                      <w:r>
-                        <w:rPr>
-                          <w:rFonts w:ascii="Arial" w:hAnsi="Arial" w:cs="Arial"/>
-                          <w:lang w:val="es-MX"/>
-                        </w:rPr>
-                        <w:t>Gestión de Recursos del Estado</w:t>
-                      </w:r>
-                      <w:r>
-                        <w:rPr>
-                          <w:rFonts w:ascii="Arial" w:hAnsi="Arial" w:cs="Arial"/>
-                          <w:lang w:val="es-MX"/>
-                        </w:rPr>
-                        <w:t xml:space="preserve">, el cual tiene como objetivo </w:t>
-                      </w:r>
-                      <w:r>
-                        <w:rPr>
-                          <w:rFonts w:ascii="Arial" w:hAnsi="Arial" w:cs="Arial"/>
-                          <w:lang w:val="es-MX"/>
-                        </w:rPr>
-                        <w:t>administrar todos los recursos que se reciben en la Secretaría de Finanzas y Tesorería General del Estado de Nuevo León, para la optimización de los procesos de las áreas correspondientes</w:t>
-                      </w:r>
-                      <w:r>
-                        <w:rPr>
-                          <w:rFonts w:ascii="Arial" w:hAnsi="Arial" w:cs="Arial"/>
-                          <w:lang w:val="es-MX"/>
-                        </w:rPr>
-                        <w:t>.</w:t>
-                      </w:r>
-                    </w:p>
-                  </w:txbxContent>
-                </v:textbox>
-              </v:rect>
-            </w:pict>
-          </mc:Fallback>
-        </mc:AlternateContent>
-      </w:r>
-      <w:r>
-        <w:rPr>
-          <w:rFonts w:ascii="Arial" w:hAnsi="Arial" w:cs="Arial"/>
-          <w:noProof/>
-          <w:sz w:val="24"/>
-          <w:lang w:val="es-MX" w:eastAsia="es-MX"/>
-        </w:rPr>
-        <mc:AlternateContent>
-          <mc:Choice Requires="wps">
-            <w:drawing>
-              <wp:anchor distT="0" distB="0" distL="114300" distR="114300" simplePos="0" relativeHeight="251869184" behindDoc="0" locked="0" layoutInCell="1" allowOverlap="1" wp14:anchorId="6F43D205" wp14:editId="17DD053A">
-                <wp:simplePos x="0" y="0"/>
-                <wp:positionH relativeFrom="column">
-                  <wp:posOffset>809026</wp:posOffset>
-                </wp:positionH>
-                <wp:positionV relativeFrom="paragraph">
-                  <wp:posOffset>5392</wp:posOffset>
-                </wp:positionV>
-                <wp:extent cx="4407715" cy="258792"/>
-                <wp:effectExtent l="0" t="0" r="12065" b="27305"/>
-                <wp:wrapNone/>
-                <wp:docPr id="16" name="Rectángulo 16"/>
-                <wp:cNvGraphicFramePr/>
-                <a:graphic xmlns:a="http://schemas.openxmlformats.org/drawingml/2006/main">
-                  <a:graphicData uri="http://schemas.microsoft.com/office/word/2010/wordprocessingShape">
-                    <wps:wsp>
-                      <wps:cNvSpPr/>
-                      <wps:spPr>
-                        <a:xfrm>
-                          <a:off x="0" y="0"/>
-                          <a:ext cx="4407715" cy="258792"/>
+                          <a:ext cx="4407535" cy="258445"/>
                         </a:xfrm>
                         <a:prstGeom prst="rect">
                           <a:avLst/>
@@ -1941,9 +1730,9 @@
               </wp:anchor>
             </w:drawing>
           </mc:Choice>
-          <mc:Fallback xmlns:cx1="http://schemas.microsoft.com/office/drawing/2015/9/8/chartex">
+          <mc:Fallback>
             <w:pict>
-              <v:rect w14:anchorId="6F43D205" id="Rectángulo 16" o:spid="_x0000_s1030" style="position:absolute;margin-left:63.7pt;margin-top:.4pt;width:347.05pt;height:20.4pt;z-index:251869184;visibility:visible;mso-wrap-style:square;mso-width-percent:0;mso-height-percent:0;mso-wrap-distance-left:9pt;mso-wrap-distance-top:0;mso-wrap-distance-right:9pt;mso-wrap-distance-bottom:0;mso-position-horizontal:absolute;mso-position-horizontal-relative:text;mso-position-vertical:absolute;mso-position-vertical-relative:text;mso-width-percent:0;mso-height-percent:0;mso-width-relative:margin;mso-height-relative:margin;v-text-anchor:middle" o:gfxdata="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" fillcolor="#c3c3c3 [2166]" strokecolor="#a5a5a5 [3206]" strokeweight=".5pt">
+              <v:rect w14:anchorId="1179B552" id="Rectángulo 5" o:spid="_x0000_s1029" style="position:absolute;margin-left:63.7pt;margin-top:.4pt;width:347.05pt;height:20.4pt;z-index:251880448;visibility:visible;mso-wrap-style:square;mso-width-percent:0;mso-height-percent:0;mso-wrap-distance-left:9pt;mso-wrap-distance-top:0;mso-wrap-distance-right:9pt;mso-wrap-distance-bottom:0;mso-position-horizontal:absolute;mso-position-horizontal-relative:text;mso-position-vertical:absolute;mso-position-vertical-relative:text;mso-width-percent:0;mso-height-percent:0;mso-width-relative:margin;mso-height-relative:margin;v-text-anchor:middle" o:gfxdata="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" fillcolor="#c3c3c3 [2166]" strokecolor="#a5a5a5 [3206]" strokeweight=".5pt">
                 <v:fill color2="#b6b6b6 [2614]" rotate="t" colors="0 #d2d2d2;.5 #c8c8c8;1 silver" focus="100%" type="gradient">
                   <o:fill v:ext="view" type="gradientUnscaled"/>
                 </v:fill>
@@ -1976,6 +1765,118 @@
           </mc:Fallback>
         </mc:AlternateContent>
       </w:r>
+      <w:r>
+        <w:rPr>
+          <w:noProof/>
+          <w:lang w:val="es-MX" w:eastAsia="es-MX"/>
+        </w:rPr>
+        <mc:AlternateContent>
+          <mc:Choice Requires="wps">
+            <w:drawing>
+              <wp:anchor distT="0" distB="0" distL="114300" distR="114300" simplePos="0" relativeHeight="251881472" behindDoc="0" locked="0" layoutInCell="1" allowOverlap="1" wp14:anchorId="052DC0AB" wp14:editId="585B081B">
+                <wp:simplePos x="0" y="0"/>
+                <wp:positionH relativeFrom="column">
+                  <wp:posOffset>808355</wp:posOffset>
+                </wp:positionH>
+                <wp:positionV relativeFrom="paragraph">
+                  <wp:posOffset>269875</wp:posOffset>
+                </wp:positionV>
+                <wp:extent cx="4399280" cy="1134110"/>
+                <wp:effectExtent l="0" t="0" r="20320" b="27940"/>
+                <wp:wrapNone/>
+                <wp:docPr id="2" name="Rectángulo 2"/>
+                <wp:cNvGraphicFramePr/>
+                <a:graphic xmlns:a="http://schemas.openxmlformats.org/drawingml/2006/main">
+                  <a:graphicData uri="http://schemas.microsoft.com/office/word/2010/wordprocessingShape">
+                    <wps:wsp>
+                      <wps:cNvSpPr/>
+                      <wps:spPr>
+                        <a:xfrm>
+                          <a:off x="0" y="0"/>
+                          <a:ext cx="4399280" cy="1133475"/>
+                        </a:xfrm>
+                        <a:prstGeom prst="rect">
+                          <a:avLst/>
+                        </a:prstGeom>
+                      </wps:spPr>
+                      <wps:style>
+                        <a:lnRef idx="2">
+                          <a:schemeClr val="accent3"/>
+                        </a:lnRef>
+                        <a:fillRef idx="1">
+                          <a:schemeClr val="lt1"/>
+                        </a:fillRef>
+                        <a:effectRef idx="0">
+                          <a:schemeClr val="accent3"/>
+                        </a:effectRef>
+                        <a:fontRef idx="minor">
+                          <a:schemeClr val="dk1"/>
+                        </a:fontRef>
+                      </wps:style>
+                      <wps:txbx>
+                        <w:txbxContent>
+                          <w:p>
+                            <w:pPr>
+                              <w:jc w:val="center"/>
+                              <w:rPr>
+                                <w:rFonts w:ascii="Arial" w:hAnsi="Arial" w:cs="Arial"/>
+                              </w:rPr>
+                            </w:pPr>
+                            <w:r>
+                              <w:rPr>
+                                <w:rFonts w:ascii="Arial" w:hAnsi="Arial" w:cs="Arial"/>
+                                <w:lang w:val="es-MX"/>
+                              </w:rPr>
+                              <w:t>El documento muestra una guía rápida del proceso de Gestión de Recursos del Estado, el cual tiene como objetivo el administrar todos los recursos que se reciben en la Secretaría de Finanzas y Tesorería General del Estado de Nuevo León, para la optimización de los procesos de las áreas correspondientes.</w:t>
+                            </w:r>
+                          </w:p>
+                        </w:txbxContent>
+                      </wps:txbx>
+                      <wps:bodyPr rot="0" spcFirstLastPara="0" vertOverflow="overflow" horzOverflow="overflow" vert="horz" wrap="square" lIns="91440" tIns="45720" rIns="91440" bIns="45720" numCol="1" spcCol="0" rtlCol="0" fromWordArt="0" anchor="ctr" anchorCtr="0" forceAA="0" compatLnSpc="1">
+                        <a:prstTxWarp prst="textNoShape">
+                          <a:avLst/>
+                        </a:prstTxWarp>
+                        <a:noAutofit/>
+                      </wps:bodyPr>
+                    </wps:wsp>
+                  </a:graphicData>
+                </a:graphic>
+                <wp14:sizeRelH relativeFrom="page">
+                  <wp14:pctWidth>0</wp14:pctWidth>
+                </wp14:sizeRelH>
+                <wp14:sizeRelV relativeFrom="margin">
+                  <wp14:pctHeight>0</wp14:pctHeight>
+                </wp14:sizeRelV>
+              </wp:anchor>
+            </w:drawing>
+          </mc:Choice>
+          <mc:Fallback>
+            <w:pict>
+              <v:rect w14:anchorId="052DC0AB" id="Rectángulo 2" o:spid="_x0000_s1030" style="position:absolute;margin-left:63.65pt;margin-top:21.25pt;width:346.4pt;height:89.3pt;z-index:251881472;visibility:visible;mso-wrap-style:square;mso-width-percent:0;mso-height-percent:0;mso-wrap-distance-left:9pt;mso-wrap-distance-top:0;mso-wrap-distance-right:9pt;mso-wrap-distance-bottom:0;mso-position-horizontal:absolute;mso-position-horizontal-relative:text;mso-position-vertical:absolute;mso-position-vertical-relative:text;mso-width-percent:0;mso-height-percent:0;mso-width-relative:page;mso-height-relative:margin;v-text-anchor:middle" o:gfxdata="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" fillcolor="white [3201]" strokecolor="#a5a5a5 [3206]" strokeweight="1pt">
+                <v:textbox>
+                  <w:txbxContent>
+                    <w:p>
+                      <w:pPr>
+                        <w:jc w:val="center"/>
+                        <w:rPr>
+                          <w:rFonts w:ascii="Arial" w:hAnsi="Arial" w:cs="Arial"/>
+                        </w:rPr>
+                      </w:pPr>
+                      <w:r>
+                        <w:rPr>
+                          <w:rFonts w:ascii="Arial" w:hAnsi="Arial" w:cs="Arial"/>
+                          <w:lang w:val="es-MX"/>
+                        </w:rPr>
+                        <w:t>El documento muestra una guía rápida del proceso de Gestión de Recursos del Estado, el cual tiene como objetivo el administrar todos los recursos que se reciben en la Secretaría de Finanzas y Tesorería General del Estado de Nuevo León, para la optimización de los procesos de las áreas correspondientes.</w:t>
+                      </w:r>
+                    </w:p>
+                  </w:txbxContent>
+                </v:textbox>
+              </v:rect>
+            </w:pict>
+          </mc:Fallback>
+        </mc:AlternateContent>
+      </w:r>
     </w:p>
     <w:p>
       <w:pPr>
@@ -2042,9 +1943,9 @@
           <w:b w:val="0"/>
         </w:rPr>
       </w:pPr>
-      <w:bookmarkStart w:id="0" w:name="_Toc123297018"/>
+      <w:bookmarkStart w:id="0" w:name="_Toc130803582"/>
       <w:bookmarkStart w:id="1" w:name="_Toc129682578"/>
-      <w:bookmarkStart w:id="2" w:name="_Toc129852436"/>
+      <w:bookmarkStart w:id="2" w:name="_Toc123297018"/>
       <w:r>
         <w:rPr>
           <w:rFonts w:cs="Arial"/>
@@ -2073,70 +1974,22 @@
           <w:sz w:val="24"/>
         </w:rPr>
         <w:tab/>
-      </w:r>
-      <w:r>
-        <w:rPr>
-          <w:rFonts w:ascii="Arial" w:hAnsi="Arial" w:cs="Arial"/>
-          <w:sz w:val="24"/>
-        </w:rPr>
-        <w:t xml:space="preserve">Lograr que, mediante el presente manual, los usuarios de </w:t>
-      </w:r>
-      <w:r>
-        <w:rPr>
-          <w:rFonts w:ascii="Arial" w:hAnsi="Arial" w:cs="Arial"/>
-          <w:sz w:val="24"/>
-        </w:rPr>
-        <w:t>Municipios</w:t>
-      </w:r>
-      <w:r>
-        <w:rPr>
-          <w:rFonts w:ascii="Arial" w:hAnsi="Arial" w:cs="Arial"/>
-          <w:sz w:val="24"/>
-        </w:rPr>
-        <w:t xml:space="preserve"> puedan consultar los pasos a seguir para el registro de </w:t>
-      </w:r>
-      <w:r>
-        <w:rPr>
-          <w:rFonts w:ascii="Arial" w:hAnsi="Arial" w:cs="Arial"/>
-          <w:sz w:val="24"/>
-        </w:rPr>
-        <w:t>las distribucio</w:t>
-      </w:r>
-      <w:r>
-        <w:rPr>
-          <w:rFonts w:ascii="Arial" w:hAnsi="Arial" w:cs="Arial"/>
-          <w:sz w:val="24"/>
-        </w:rPr>
-        <w:t xml:space="preserve">nes de recursos, así como el seguimiento correspondiente, para su </w:t>
-      </w:r>
-      <w:r>
-        <w:rPr>
-          <w:rFonts w:ascii="Arial" w:hAnsi="Arial" w:cs="Arial"/>
-          <w:sz w:val="24"/>
-        </w:rPr>
-        <w:t xml:space="preserve">correspondiente </w:t>
-      </w:r>
-      <w:r>
-        <w:rPr>
-          <w:rFonts w:ascii="Arial" w:hAnsi="Arial" w:cs="Arial"/>
-          <w:sz w:val="24"/>
-        </w:rPr>
-        <w:t xml:space="preserve">asignación </w:t>
-      </w:r>
-      <w:r>
-        <w:rPr>
-          <w:rFonts w:ascii="Arial" w:hAnsi="Arial" w:cs="Arial"/>
-          <w:sz w:val="24"/>
-        </w:rPr>
-        <w:t>al área que c</w:t>
-      </w:r>
-      <w:r>
-        <w:rPr>
-          <w:rFonts w:ascii="Arial" w:hAnsi="Arial" w:cs="Arial"/>
-          <w:sz w:val="24"/>
-        </w:rPr>
-        <w:t>ontinúe con la atención hasta concluir con el registro de los pagos</w:t>
-      </w:r>
+        <w:t>Lograr que, mediante el presente manual, los usuarios de Municipios puedan consultar los pasos a seguir para el registro de las distribuciones de recursos, así como el seguimiento correspondiente, para su correspondiente asignación al área que Continúe con la atención hasta concluir con el registro de los pagos</w:t>
+      </w:r>
+    </w:p>
+    <w:p>
+      <w:pPr>
+        <w:tabs>
+          <w:tab w:val="left" w:pos="1494"/>
+        </w:tabs>
+        <w:spacing w:line="276" w:lineRule="auto"/>
+        <w:jc w:val="both"/>
+        <w:rPr>
+          <w:rFonts w:ascii="Arial" w:hAnsi="Arial" w:cs="Arial"/>
+          <w:b/>
+          <w:sz w:val="24"/>
+        </w:rPr>
+      </w:pPr>
     </w:p>
     <w:p>
       <w:pPr>
@@ -2147,9 +2000,9 @@
           <w:b w:val="0"/>
         </w:rPr>
       </w:pPr>
-      <w:bookmarkStart w:id="3" w:name="_Toc123297019"/>
+      <w:bookmarkStart w:id="3" w:name="_Toc130803583"/>
       <w:bookmarkStart w:id="4" w:name="_Toc129682579"/>
-      <w:bookmarkStart w:id="5" w:name="_Toc129852437"/>
+      <w:bookmarkStart w:id="5" w:name="_Toc123297019"/>
       <w:r>
         <w:rPr>
           <w:rFonts w:cs="Arial"/>
@@ -2184,125 +2037,7 @@
           <w:sz w:val="24"/>
         </w:rPr>
         <w:tab/>
-      </w:r>
-      <w:r>
-        <w:rPr>
-          <w:rFonts w:ascii="Arial" w:hAnsi="Arial" w:cs="Arial"/>
-          <w:sz w:val="24"/>
-        </w:rPr>
-        <w:t xml:space="preserve">El alcance de la presente </w:t>
-      </w:r>
-      <w:r>
-        <w:rPr>
-          <w:rFonts w:ascii="Arial" w:hAnsi="Arial" w:cs="Arial"/>
-          <w:sz w:val="24"/>
-        </w:rPr>
-        <w:t>Plataforma de Distribución de Recursos a Mu</w:t>
-      </w:r>
-      <w:r>
-        <w:rPr>
-          <w:rFonts w:ascii="Arial" w:hAnsi="Arial" w:cs="Arial"/>
-          <w:sz w:val="24"/>
-        </w:rPr>
-        <w:t xml:space="preserve">nicipios y Entidades es </w:t>
-      </w:r>
-      <w:r>
-        <w:rPr>
-          <w:rFonts w:ascii="Arial" w:hAnsi="Arial" w:cs="Arial"/>
-          <w:sz w:val="24"/>
-        </w:rPr>
-        <w:t xml:space="preserve">cumplir con los requerimientos de acuerdo </w:t>
-      </w:r>
-      <w:r>
-        <w:rPr>
-          <w:rFonts w:ascii="Arial" w:hAnsi="Arial" w:cs="Arial"/>
-          <w:sz w:val="24"/>
-        </w:rPr>
-        <w:t>con</w:t>
-      </w:r>
-      <w:r>
-        <w:rPr>
-          <w:rFonts w:ascii="Arial" w:hAnsi="Arial" w:cs="Arial"/>
-          <w:sz w:val="24"/>
-        </w:rPr>
-        <w:t xml:space="preserve"> los procesos </w:t>
-      </w:r>
-      <w:r>
-        <w:rPr>
-          <w:rFonts w:ascii="Arial" w:hAnsi="Arial" w:cs="Arial"/>
-          <w:sz w:val="24"/>
-        </w:rPr>
-        <w:t>del</w:t>
-      </w:r>
-      <w:r>
-        <w:rPr>
-          <w:rFonts w:ascii="Arial" w:hAnsi="Arial" w:cs="Arial"/>
-          <w:sz w:val="24"/>
-        </w:rPr>
-        <w:t xml:space="preserve"> área </w:t>
-      </w:r>
-      <w:r>
-        <w:rPr>
-          <w:rFonts w:ascii="Arial" w:hAnsi="Arial" w:cs="Arial"/>
-          <w:sz w:val="24"/>
-        </w:rPr>
-        <w:t xml:space="preserve">de Municipios </w:t>
-      </w:r>
-      <w:r>
-        <w:rPr>
-          <w:rFonts w:ascii="Arial" w:hAnsi="Arial" w:cs="Arial"/>
-          <w:sz w:val="24"/>
-        </w:rPr>
-        <w:t>realice</w:t>
-      </w:r>
-      <w:r>
-        <w:rPr>
-          <w:rFonts w:ascii="Arial" w:hAnsi="Arial" w:cs="Arial"/>
-          <w:sz w:val="24"/>
-        </w:rPr>
-        <w:t>,</w:t>
-      </w:r>
-      <w:r>
-        <w:rPr>
-          <w:rFonts w:ascii="Arial" w:hAnsi="Arial" w:cs="Arial"/>
-          <w:sz w:val="24"/>
-        </w:rPr>
-        <w:t xml:space="preserve"> </w:t>
-      </w:r>
-      <w:r>
-        <w:rPr>
-          <w:rFonts w:ascii="Arial" w:hAnsi="Arial" w:cs="Arial"/>
-          <w:sz w:val="24"/>
-        </w:rPr>
-        <w:t>con</w:t>
-      </w:r>
-      <w:r>
-        <w:rPr>
-          <w:rFonts w:ascii="Arial" w:hAnsi="Arial" w:cs="Arial"/>
-          <w:sz w:val="24"/>
-        </w:rPr>
-        <w:t xml:space="preserve"> el procesamiento de la información que le pertenece de acuerdo al flujo indicado en </w:t>
-      </w:r>
-      <w:r>
-        <w:rPr>
-          <w:rFonts w:ascii="Arial" w:hAnsi="Arial" w:cs="Arial"/>
-          <w:sz w:val="24"/>
-        </w:rPr>
-        <w:t>sus</w:t>
-      </w:r>
-      <w:r>
-        <w:rPr>
-          <w:rFonts w:ascii="Arial" w:hAnsi="Arial" w:cs="Arial"/>
-          <w:sz w:val="24"/>
-        </w:rPr>
-        <w:t xml:space="preserve"> diagrama</w:t>
-      </w:r>
-      <w:r>
-        <w:rPr>
-          <w:rFonts w:ascii="Arial" w:hAnsi="Arial" w:cs="Arial"/>
-          <w:sz w:val="24"/>
-        </w:rPr>
-        <w:t>s de proceso</w:t>
+        <w:t>El alcance de la presente Plataforma de Distribución de Recursos a Municipios y Entidades es cumplir con los requerimientos de acuerdo con los procesos del área de Municipios realice, con el procesamiento de la información que le pertenece de acuerdo al flujo indicado en sus diagramas de proceso</w:t>
       </w:r>
     </w:p>
     <w:p>
@@ -2313,9 +2048,9 @@
           <w:rFonts w:cs="Arial"/>
         </w:rPr>
       </w:pPr>
-      <w:bookmarkStart w:id="6" w:name="_Toc123297020"/>
+      <w:bookmarkStart w:id="6" w:name="_Toc130803584"/>
       <w:bookmarkStart w:id="7" w:name="_Toc129682580"/>
-      <w:bookmarkStart w:id="8" w:name="_Toc129852438"/>
+      <w:bookmarkStart w:id="8" w:name="_Toc123297020"/>
       <w:r>
         <w:rPr>
           <w:rFonts w:cs="Arial"/>
@@ -2344,102 +2079,46 @@
           <w:sz w:val="24"/>
         </w:rPr>
         <w:tab/>
-        <w:t>Usuarios</w:t>
-      </w:r>
-      <w:r>
-        <w:rPr>
-          <w:rFonts w:ascii="Arial" w:hAnsi="Arial" w:cs="Arial"/>
-          <w:sz w:val="24"/>
-        </w:rPr>
-        <w:t xml:space="preserve"> con perfil ANALISTA del área de Municipios</w:t>
-      </w:r>
-      <w:r>
-        <w:rPr>
-          <w:rFonts w:ascii="Arial" w:hAnsi="Arial" w:cs="Arial"/>
-          <w:sz w:val="24"/>
-        </w:rPr>
-        <w:t xml:space="preserve"> </w:t>
-      </w:r>
-      <w:r>
-        <w:rPr>
-          <w:rFonts w:ascii="Arial" w:hAnsi="Arial" w:cs="Arial"/>
-          <w:sz w:val="24"/>
-        </w:rPr>
-        <w:t xml:space="preserve">en colaboración con </w:t>
-      </w:r>
-      <w:r>
-        <w:rPr>
-          <w:rFonts w:ascii="Arial" w:hAnsi="Arial" w:cs="Arial"/>
-          <w:sz w:val="24"/>
-        </w:rPr>
-        <w:t>la Secretaria de Finanzas y Tesorería</w:t>
-      </w:r>
-      <w:r>
-        <w:rPr>
-          <w:rFonts w:ascii="Arial" w:hAnsi="Arial" w:cs="Arial"/>
-          <w:sz w:val="24"/>
-        </w:rPr>
-        <w:t xml:space="preserve"> General del Estado</w:t>
-      </w:r>
-    </w:p>
-    <w:p>
-      <w:pPr>
-        <w:spacing w:line="276" w:lineRule="auto"/>
-        <w:rPr>
-          <w:rFonts w:ascii="Arial" w:hAnsi="Arial" w:cs="Arial"/>
-        </w:rPr>
-      </w:pPr>
-    </w:p>
-    <w:p>
-      <w:pPr>
-        <w:spacing w:line="276" w:lineRule="auto"/>
-        <w:rPr>
-          <w:rFonts w:ascii="Arial" w:hAnsi="Arial" w:cs="Arial"/>
-        </w:rPr>
-      </w:pPr>
-    </w:p>
-    <w:p>
-      <w:pPr>
-        <w:spacing w:line="276" w:lineRule="auto"/>
-        <w:rPr>
-          <w:rFonts w:ascii="Arial" w:hAnsi="Arial" w:cs="Arial"/>
-        </w:rPr>
-      </w:pPr>
-    </w:p>
-    <w:p>
-      <w:pPr>
-        <w:spacing w:line="276" w:lineRule="auto"/>
-        <w:rPr>
-          <w:rFonts w:ascii="Arial" w:hAnsi="Arial" w:cs="Arial"/>
-        </w:rPr>
-      </w:pPr>
-    </w:p>
-    <w:p>
-      <w:pPr>
-        <w:spacing w:line="276" w:lineRule="auto"/>
-        <w:rPr>
-          <w:rFonts w:ascii="Arial" w:hAnsi="Arial" w:cs="Arial"/>
-        </w:rPr>
-      </w:pPr>
-    </w:p>
-    <w:p>
-      <w:pPr>
-        <w:spacing w:line="276" w:lineRule="auto"/>
-        <w:rPr>
-          <w:rFonts w:ascii="Arial" w:hAnsi="Arial" w:cs="Arial"/>
-          <w:sz w:val="24"/>
-          <w:szCs w:val="24"/>
-        </w:rPr>
-      </w:pPr>
-    </w:p>
-    <w:p>
-      <w:pPr>
-        <w:spacing w:line="276" w:lineRule="auto"/>
-        <w:jc w:val="center"/>
-        <w:rPr>
-          <w:rFonts w:ascii="Arial" w:hAnsi="Arial" w:cs="Arial"/>
-          <w:sz w:val="24"/>
-          <w:szCs w:val="24"/>
+        <w:t>Usuarios con perfil ANALISTA del área de Municipios en colaboración con la Secretaria de Finanzas y Tesorería General del Estado</w:t>
+      </w:r>
+    </w:p>
+    <w:p>
+      <w:pPr>
+        <w:spacing w:line="276" w:lineRule="auto"/>
+        <w:rPr>
+          <w:rFonts w:ascii="Arial" w:hAnsi="Arial" w:cs="Arial"/>
+        </w:rPr>
+      </w:pPr>
+    </w:p>
+    <w:p>
+      <w:pPr>
+        <w:spacing w:line="276" w:lineRule="auto"/>
+        <w:rPr>
+          <w:rFonts w:ascii="Arial" w:hAnsi="Arial" w:cs="Arial"/>
+        </w:rPr>
+      </w:pPr>
+    </w:p>
+    <w:p>
+      <w:pPr>
+        <w:spacing w:line="276" w:lineRule="auto"/>
+        <w:rPr>
+          <w:rFonts w:ascii="Arial" w:hAnsi="Arial" w:cs="Arial"/>
+        </w:rPr>
+      </w:pPr>
+    </w:p>
+    <w:p>
+      <w:pPr>
+        <w:spacing w:line="276" w:lineRule="auto"/>
+        <w:rPr>
+          <w:rFonts w:ascii="Arial" w:hAnsi="Arial" w:cs="Arial"/>
+        </w:rPr>
+      </w:pPr>
+    </w:p>
+    <w:p>
+      <w:pPr>
+        <w:spacing w:line="276" w:lineRule="auto"/>
+        <w:rPr>
+          <w:rFonts w:ascii="Arial" w:hAnsi="Arial" w:cs="Arial"/>
         </w:rPr>
       </w:pPr>
     </w:p>
@@ -2467,6 +2146,7 @@
           <w:noProof/>
           <w:lang w:val="es-MX" w:eastAsia="es-MX"/>
         </w:rPr>
+        <w:lastRenderedPageBreak/>
         <mc:AlternateContent>
           <mc:Choice Requires="wps">
             <w:drawing>
@@ -2551,7 +2231,7 @@
               </wp:anchor>
             </w:drawing>
           </mc:Choice>
-          <mc:Fallback xmlns:cx1="http://schemas.microsoft.com/office/drawing/2015/9/8/chartex">
+          <mc:Fallback>
             <w:pict>
               <v:rect w14:anchorId="71066FE7" id="Rectángulo 125" o:spid="_x0000_s1031" style="position:absolute;margin-left:-36.35pt;margin-top:3pt;width:533.9pt;height:21.05pt;z-index:251819008;visibility:visible;mso-wrap-style:square;mso-width-percent:0;mso-height-percent:0;mso-wrap-distance-left:9pt;mso-wrap-distance-top:0;mso-wrap-distance-right:9pt;mso-wrap-distance-bottom:0;mso-position-horizontal:absolute;mso-position-horizontal-relative:margin;mso-position-vertical:absolute;mso-position-vertical-relative:text;mso-width-percent:0;mso-height-percent:0;mso-width-relative:margin;mso-height-relative:margin;v-text-anchor:middle" o:gfxdata="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" fillcolor="#aaa [3030]" stroked="f">
                 <v:fill color2="#a3a3a3 [3174]" rotate="t" colors="0 #afafaf;.5 #a5a5a5;1 #929292" focus="100%" type="gradient">
@@ -2816,6 +2496,16 @@
     </w:p>
     <w:p>
       <w:pPr>
+        <w:spacing w:line="276" w:lineRule="auto"/>
+        <w:rPr>
+          <w:rFonts w:ascii="Arial" w:hAnsi="Arial" w:cs="Arial"/>
+        </w:rPr>
+      </w:pPr>
+      <w:bookmarkStart w:id="10" w:name="_GoBack"/>
+      <w:bookmarkEnd w:id="10"/>
+    </w:p>
+    <w:p>
+      <w:pPr>
         <w:pStyle w:val="Ttulo1"/>
         <w:spacing w:line="276" w:lineRule="auto"/>
         <w:jc w:val="center"/>
@@ -2823,9 +2513,9 @@
           <w:rFonts w:cs="Arial"/>
         </w:rPr>
       </w:pPr>
-      <w:bookmarkStart w:id="10" w:name="_Toc124342027"/>
-      <w:bookmarkStart w:id="11" w:name="_Toc124346601"/>
-      <w:bookmarkStart w:id="12" w:name="_Toc129852440"/>
+      <w:bookmarkStart w:id="11" w:name="_Toc124342027"/>
+      <w:bookmarkStart w:id="12" w:name="_Toc124346601"/>
+      <w:bookmarkStart w:id="13" w:name="_Toc129852440"/>
       <w:r>
         <w:rPr>
           <w:rFonts w:cs="Arial"/>
@@ -2838,15 +2528,15 @@
         </w:rPr>
         <w:t xml:space="preserve"> de </w:t>
       </w:r>
-      <w:bookmarkEnd w:id="10"/>
       <w:bookmarkEnd w:id="11"/>
+      <w:bookmarkEnd w:id="12"/>
       <w:r>
         <w:rPr>
           <w:rFonts w:cs="Arial"/>
         </w:rPr>
         <w:t>Avisos</w:t>
       </w:r>
-      <w:bookmarkEnd w:id="12"/>
+      <w:bookmarkEnd w:id="13"/>
     </w:p>
     <w:p>
       <w:r>
@@ -3351,9 +3041,8 @@
           <w:b/>
           <w:sz w:val="24"/>
           <w:szCs w:val="24"/>
-          <w:highlight w:val="red"/>
-        </w:rPr>
-        <w:t>Se muestra</w:t>
+        </w:rPr>
+        <w:t>El</w:t>
       </w:r>
       <w:r>
         <w:rPr>
@@ -3370,9 +3059,53 @@
           <w:b/>
           <w:sz w:val="24"/>
           <w:szCs w:val="24"/>
-          <w:highlight w:val="yellow"/>
-        </w:rPr>
-        <w:t>En</w:t>
+        </w:rPr>
+        <w:t>“M</w:t>
+      </w:r>
+      <w:r>
+        <w:rPr>
+          <w:rFonts w:ascii="Arial" w:hAnsi="Arial" w:cs="Arial"/>
+          <w:b/>
+          <w:sz w:val="24"/>
+          <w:szCs w:val="24"/>
+        </w:rPr>
+        <w:t xml:space="preserve">ódulo de </w:t>
+      </w:r>
+      <w:r>
+        <w:rPr>
+          <w:rFonts w:ascii="Arial" w:hAnsi="Arial" w:cs="Arial"/>
+          <w:b/>
+          <w:sz w:val="24"/>
+          <w:szCs w:val="24"/>
+        </w:rPr>
+        <w:t>Administración de Avisos</w:t>
+      </w:r>
+      <w:r>
+        <w:rPr>
+          <w:rFonts w:ascii="Arial" w:hAnsi="Arial" w:cs="Arial"/>
+          <w:b/>
+          <w:sz w:val="24"/>
+          <w:szCs w:val="24"/>
+        </w:rPr>
+        <w:t>”</w:t>
+      </w:r>
+      <w:r>
+        <w:rPr>
+          <w:rFonts w:ascii="Arial" w:hAnsi="Arial" w:cs="Arial"/>
+          <w:b/>
+          <w:sz w:val="24"/>
+          <w:szCs w:val="24"/>
+        </w:rPr>
+        <w:t xml:space="preserve">, </w:t>
+      </w:r>
+      <w:r>
+        <w:rPr>
+          <w:rFonts w:ascii="Arial" w:hAnsi="Arial" w:cs="Arial"/>
+          <w:b/>
+          <w:sz w:val="24"/>
+          <w:szCs w:val="24"/>
+        </w:rPr>
+        <w:t>se muestran los avisos que publica</w:t>
       </w:r>
       <w:r>
         <w:rPr>
@@ -3390,258 +3123,7 @@
           <w:sz w:val="24"/>
           <w:szCs w:val="24"/>
         </w:rPr>
-        <w:t xml:space="preserve">el </w:t>
-      </w:r>
-      <w:r>
-        <w:rPr>
-          <w:rFonts w:ascii="Arial" w:hAnsi="Arial" w:cs="Arial"/>
-          <w:b/>
-          <w:sz w:val="24"/>
-          <w:szCs w:val="24"/>
-        </w:rPr>
-        <w:t>“M</w:t>
-      </w:r>
-      <w:r>
-        <w:rPr>
-          <w:rFonts w:ascii="Arial" w:hAnsi="Arial" w:cs="Arial"/>
-          <w:b/>
-          <w:sz w:val="24"/>
-          <w:szCs w:val="24"/>
-        </w:rPr>
-        <w:t xml:space="preserve">ódulo de </w:t>
-      </w:r>
-      <w:r>
-        <w:rPr>
-          <w:rFonts w:ascii="Arial" w:hAnsi="Arial" w:cs="Arial"/>
-          <w:b/>
-          <w:sz w:val="24"/>
-          <w:szCs w:val="24"/>
-        </w:rPr>
-        <w:t>Administración de Avisos</w:t>
-      </w:r>
-      <w:r>
-        <w:rPr>
-          <w:rFonts w:ascii="Arial" w:hAnsi="Arial" w:cs="Arial"/>
-          <w:b/>
-          <w:sz w:val="24"/>
-          <w:szCs w:val="24"/>
-        </w:rPr>
-        <w:t>”</w:t>
-      </w:r>
-      <w:r>
-        <w:rPr>
-          <w:rFonts w:ascii="Arial" w:hAnsi="Arial" w:cs="Arial"/>
-          <w:b/>
-          <w:sz w:val="24"/>
-          <w:szCs w:val="24"/>
-        </w:rPr>
-        <w:t xml:space="preserve">, </w:t>
-      </w:r>
-      <w:r>
-        <w:rPr>
-          <w:rFonts w:ascii="Arial" w:hAnsi="Arial" w:cs="Arial"/>
-          <w:b/>
-          <w:sz w:val="24"/>
-          <w:szCs w:val="24"/>
-          <w:highlight w:val="red"/>
-        </w:rPr>
-        <w:t>aquí</w:t>
-      </w:r>
-      <w:r>
-        <w:rPr>
-          <w:rFonts w:ascii="Arial" w:hAnsi="Arial" w:cs="Arial"/>
-          <w:b/>
-          <w:sz w:val="24"/>
-          <w:szCs w:val="24"/>
-        </w:rPr>
-        <w:t xml:space="preserve"> aparecerán los avisos que publique</w:t>
-      </w:r>
-      <w:r>
-        <w:rPr>
-          <w:rFonts w:ascii="Arial" w:hAnsi="Arial" w:cs="Arial"/>
-          <w:b/>
-          <w:sz w:val="24"/>
-          <w:szCs w:val="24"/>
-        </w:rPr>
-        <w:t xml:space="preserve"> la Direcc</w:t>
-      </w:r>
-      <w:r>
-        <w:rPr>
-          <w:rFonts w:ascii="Arial" w:hAnsi="Arial" w:cs="Arial"/>
-          <w:b/>
-          <w:sz w:val="24"/>
-          <w:szCs w:val="24"/>
-        </w:rPr>
-        <w:t xml:space="preserve">ión de Atención a Municipios y </w:t>
-      </w:r>
-      <w:r>
-        <w:rPr>
-          <w:rFonts w:ascii="Arial" w:hAnsi="Arial" w:cs="Arial"/>
-          <w:b/>
-          <w:sz w:val="24"/>
-          <w:szCs w:val="24"/>
-          <w:highlight w:val="yellow"/>
-        </w:rPr>
-        <w:t>O</w:t>
-      </w:r>
-      <w:r>
-        <w:rPr>
-          <w:rFonts w:ascii="Arial" w:hAnsi="Arial" w:cs="Arial"/>
-          <w:b/>
-          <w:sz w:val="24"/>
-          <w:szCs w:val="24"/>
-        </w:rPr>
-        <w:t xml:space="preserve">rganismos </w:t>
-      </w:r>
-      <w:r>
-        <w:rPr>
-          <w:rFonts w:ascii="Arial" w:hAnsi="Arial" w:cs="Arial"/>
-          <w:b/>
-          <w:sz w:val="24"/>
-          <w:szCs w:val="24"/>
-          <w:highlight w:val="yellow"/>
-        </w:rPr>
-        <w:t>D</w:t>
-      </w:r>
-      <w:r>
-        <w:rPr>
-          <w:rFonts w:ascii="Arial" w:hAnsi="Arial" w:cs="Arial"/>
-          <w:b/>
-          <w:sz w:val="24"/>
-          <w:szCs w:val="24"/>
-        </w:rPr>
-        <w:t>escentralizados</w:t>
-      </w:r>
-      <w:r>
-        <w:rPr>
-          <w:rFonts w:ascii="Arial" w:hAnsi="Arial" w:cs="Arial"/>
-          <w:b/>
-          <w:sz w:val="24"/>
-          <w:szCs w:val="24"/>
-        </w:rPr>
-        <w:t xml:space="preserve">, </w:t>
-      </w:r>
-      <w:r>
-        <w:rPr>
-          <w:rFonts w:ascii="Arial" w:hAnsi="Arial" w:cs="Arial"/>
-          <w:b/>
-          <w:sz w:val="24"/>
-          <w:szCs w:val="24"/>
-        </w:rPr>
-        <w:t>se puede utilizar</w:t>
-      </w:r>
-      <w:r>
-        <w:rPr>
-          <w:rFonts w:ascii="Arial" w:hAnsi="Arial" w:cs="Arial"/>
-          <w:b/>
-          <w:sz w:val="24"/>
-          <w:szCs w:val="24"/>
-        </w:rPr>
-        <w:t xml:space="preserve"> </w:t>
-      </w:r>
-      <w:r>
-        <w:rPr>
-          <w:rFonts w:ascii="Arial" w:hAnsi="Arial" w:cs="Arial"/>
-          <w:b/>
-          <w:sz w:val="24"/>
-          <w:szCs w:val="24"/>
-          <w:highlight w:val="yellow"/>
-        </w:rPr>
-        <w:t xml:space="preserve">el filtro </w:t>
-      </w:r>
-      <w:r>
-        <w:rPr>
-          <w:rFonts w:ascii="Arial" w:hAnsi="Arial" w:cs="Arial"/>
-          <w:b/>
-          <w:sz w:val="24"/>
-          <w:szCs w:val="24"/>
-          <w:highlight w:val="yellow"/>
-        </w:rPr>
-        <w:t>de búsqueda</w:t>
-      </w:r>
-      <w:r>
-        <w:rPr>
-          <w:rFonts w:ascii="Arial" w:hAnsi="Arial" w:cs="Arial"/>
-          <w:b/>
-          <w:sz w:val="24"/>
-          <w:szCs w:val="24"/>
-        </w:rPr>
-        <w:t xml:space="preserve"> </w:t>
-      </w:r>
-      <w:r>
-        <w:rPr>
-          <w:rFonts w:ascii="Arial" w:hAnsi="Arial" w:cs="Arial"/>
-          <w:b/>
-          <w:sz w:val="24"/>
-          <w:szCs w:val="24"/>
-          <w:highlight w:val="yellow"/>
-        </w:rPr>
-        <w:t>ingresando</w:t>
-      </w:r>
-      <w:r>
-        <w:rPr>
-          <w:rFonts w:ascii="Arial" w:hAnsi="Arial" w:cs="Arial"/>
-          <w:b/>
-          <w:sz w:val="24"/>
-          <w:szCs w:val="24"/>
-        </w:rPr>
-        <w:t xml:space="preserve"> </w:t>
-      </w:r>
-      <w:r>
-        <w:rPr>
-          <w:rFonts w:ascii="Arial" w:hAnsi="Arial" w:cs="Arial"/>
-          <w:b/>
-          <w:sz w:val="24"/>
-          <w:szCs w:val="24"/>
-          <w:highlight w:val="red"/>
-        </w:rPr>
-        <w:t xml:space="preserve">para </w:t>
-      </w:r>
-      <w:commentRangeStart w:id="13"/>
-      <w:r>
-        <w:rPr>
-          <w:rFonts w:ascii="Arial" w:hAnsi="Arial" w:cs="Arial"/>
-          <w:b/>
-          <w:sz w:val="24"/>
-          <w:szCs w:val="24"/>
-          <w:highlight w:val="red"/>
-        </w:rPr>
-        <w:t>buscar</w:t>
-      </w:r>
-      <w:commentRangeEnd w:id="13"/>
-      <w:r>
-        <w:rPr>
-          <w:rStyle w:val="Refdecomentario"/>
-        </w:rPr>
-        <w:commentReference w:id="13"/>
-      </w:r>
-      <w:r>
-        <w:rPr>
-          <w:rFonts w:ascii="Arial" w:hAnsi="Arial" w:cs="Arial"/>
-          <w:b/>
-          <w:sz w:val="24"/>
-          <w:szCs w:val="24"/>
-          <w:highlight w:val="red"/>
-        </w:rPr>
-        <w:t xml:space="preserve"> utilizando</w:t>
-      </w:r>
-      <w:r>
-        <w:rPr>
-          <w:rFonts w:ascii="Arial" w:hAnsi="Arial" w:cs="Arial"/>
-          <w:b/>
-          <w:sz w:val="24"/>
-          <w:szCs w:val="24"/>
-        </w:rPr>
-        <w:t xml:space="preserve"> información del aviso</w:t>
-      </w:r>
-      <w:r>
-        <w:rPr>
-          <w:rFonts w:ascii="Arial" w:hAnsi="Arial" w:cs="Arial"/>
-          <w:b/>
-          <w:sz w:val="24"/>
-          <w:szCs w:val="24"/>
-        </w:rPr>
-        <w:t>.</w:t>
+        <w:t>DAMOP. Sí se desea buscar algún aviso en específico se puede usar el filtro de búsqueda.</w:t>
       </w:r>
     </w:p>
     <w:p>
@@ -3727,7 +3209,7 @@
               </wp:anchor>
             </w:drawing>
           </mc:Choice>
-          <mc:Fallback xmlns:cx1="http://schemas.microsoft.com/office/drawing/2015/9/8/chartex">
+          <mc:Fallback>
             <w:pict>
               <v:rect w14:anchorId="2EAA6C9E" id="Rectángulo 32" o:spid="_x0000_s1026" style="position:absolute;margin-left:454.7pt;margin-top:69.2pt;width:53.7pt;height:16.6pt;z-index:251874304;visibility:visible;mso-wrap-style:square;mso-width-percent:0;mso-height-percent:0;mso-wrap-distance-left:9pt;mso-wrap-distance-top:0;mso-wrap-distance-right:9pt;mso-wrap-distance-bottom:0;mso-position-horizontal:absolute;mso-position-horizontal-relative:page;mso-position-vertical:absolute;mso-position-vertical-relative:text;mso-width-percent:0;mso-height-percent:0;mso-width-relative:margin;mso-height-relative:margin;v-text-anchor:middle" o:gfxdata="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" filled="f" strokecolor="red" strokeweight="2.25pt">
                 <w10:wrap anchorx="page"/>
@@ -3757,7 +3239,7 @@
                     <pic:cNvPicPr/>
                   </pic:nvPicPr>
                   <pic:blipFill>
-                    <a:blip r:embed="rId14"/>
+                    <a:blip r:embed="rId12"/>
                     <a:stretch>
                       <a:fillRect/>
                     </a:stretch>
@@ -4298,6 +3780,7 @@
         <w:rPr>
           <w:rFonts w:cs="Arial"/>
         </w:rPr>
+        <w:lastRenderedPageBreak/>
         <w:t>Administración de Cuentas Bancarias</w:t>
       </w:r>
       <w:bookmarkEnd w:id="14"/>
@@ -4579,7 +4062,7 @@
               </wp:anchor>
             </w:drawing>
           </mc:Choice>
-          <mc:Fallback xmlns:cx1="http://schemas.microsoft.com/office/drawing/2015/9/8/chartex">
+          <mc:Fallback>
             <w:pict>
               <v:rect w14:anchorId="4DEBE7E5" id="Rectángulo 33" o:spid="_x0000_s1026" style="position:absolute;margin-left:222.6pt;margin-top:151.25pt;width:148pt;height:24.35pt;z-index:251878400;visibility:visible;mso-wrap-style:square;mso-width-percent:0;mso-height-percent:0;mso-wrap-distance-left:9pt;mso-wrap-distance-top:0;mso-wrap-distance-right:9pt;mso-wrap-distance-bottom:0;mso-position-horizontal:absolute;mso-position-horizontal-relative:page;mso-position-vertical:absolute;mso-position-vertical-relative:text;mso-width-percent:0;mso-height-percent:0;mso-width-relative:margin;mso-height-relative:margin;v-text-anchor:middle" o:gfxdata="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" filled="f" strokecolor="red" strokeweight="2.25pt">
                 <w10:wrap anchorx="page"/>
@@ -4795,26 +4278,14 @@
           <w:szCs w:val="24"/>
         </w:rPr>
       </w:pPr>
-      <w:commentRangeStart w:id="15"/>
-      <w:r>
-        <w:rPr>
-          <w:rFonts w:ascii="Arial" w:hAnsi="Arial" w:cs="Arial"/>
-          <w:b/>
-          <w:sz w:val="24"/>
-          <w:szCs w:val="24"/>
-          <w:highlight w:val="red"/>
+      <w:r>
+        <w:rPr>
+          <w:rFonts w:ascii="Arial" w:hAnsi="Arial" w:cs="Arial"/>
+          <w:b/>
+          <w:sz w:val="24"/>
+          <w:szCs w:val="24"/>
         </w:rPr>
         <w:lastRenderedPageBreak/>
-        <w:t xml:space="preserve">Se puede descargar </w:t>
-      </w:r>
-      <w:r>
-        <w:rPr>
-          <w:rFonts w:ascii="Arial" w:hAnsi="Arial" w:cs="Arial"/>
-          <w:b/>
-          <w:sz w:val="24"/>
-          <w:szCs w:val="24"/>
-          <w:highlight w:val="yellow"/>
-        </w:rPr>
         <w:t>L</w:t>
       </w:r>
       <w:r>
@@ -4823,7 +4294,6 @@
           <w:b/>
           <w:sz w:val="24"/>
           <w:szCs w:val="24"/>
-          <w:highlight w:val="yellow"/>
         </w:rPr>
         <w:t>os registros</w:t>
       </w:r>
@@ -4836,21 +4306,23 @@
         </w:rPr>
         <w:t xml:space="preserve"> </w:t>
       </w:r>
-      <w:commentRangeEnd w:id="15"/>
-      <w:r>
-        <w:rPr>
-          <w:rStyle w:val="Refdecomentario"/>
-        </w:rPr>
-        <w:commentReference w:id="15"/>
-      </w:r>
-      <w:r>
-        <w:rPr>
-          <w:rFonts w:ascii="Arial" w:hAnsi="Arial" w:cs="Arial"/>
-          <w:b/>
-          <w:sz w:val="24"/>
-          <w:szCs w:val="24"/>
-        </w:rPr>
-        <w:t xml:space="preserve">se descargarán </w:t>
+      <w:r>
+        <w:rPr>
+          <w:rFonts w:ascii="Arial" w:hAnsi="Arial" w:cs="Arial"/>
+          <w:b/>
+          <w:sz w:val="24"/>
+          <w:szCs w:val="24"/>
+        </w:rPr>
+        <w:t>pueden ser descargados</w:t>
+      </w:r>
+      <w:r>
+        <w:rPr>
+          <w:rFonts w:ascii="Arial" w:hAnsi="Arial" w:cs="Arial"/>
+          <w:b/>
+          <w:sz w:val="24"/>
+          <w:szCs w:val="24"/>
+        </w:rPr>
+        <w:t xml:space="preserve"> </w:t>
       </w:r>
       <w:r>
         <w:rPr>
@@ -4954,7 +4426,7 @@
               </wp:anchor>
             </w:drawing>
           </mc:Choice>
-          <mc:Fallback xmlns:cx1="http://schemas.microsoft.com/office/drawing/2015/9/8/chartex">
+          <mc:Fallback>
             <w:pict>
               <v:rect w14:anchorId="4FFE2B55" id="Rectángulo 31" o:spid="_x0000_s1026" style="position:absolute;margin-left:48.75pt;margin-top:68.9pt;width:44.3pt;height:14.9pt;z-index:251872256;visibility:visible;mso-wrap-style:square;mso-width-percent:0;mso-height-percent:0;mso-wrap-distance-left:9pt;mso-wrap-distance-top:0;mso-wrap-distance-right:9pt;mso-wrap-distance-bottom:0;mso-position-horizontal:absolute;mso-position-horizontal-relative:page;mso-position-vertical:absolute;mso-position-vertical-relative:text;mso-width-percent:0;mso-height-percent:0;mso-width-relative:margin;mso-height-relative:margin;v-text-anchor:middle" o:gfxdata="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" filled="f" strokecolor="red" strokeweight="2.25pt">
                 <w10:wrap anchorx="page"/>
@@ -4984,7 +4456,7 @@
                     <pic:cNvPicPr/>
                   </pic:nvPicPr>
                   <pic:blipFill>
-                    <a:blip r:embed="rId14"/>
+                    <a:blip r:embed="rId12"/>
                     <a:stretch>
                       <a:fillRect/>
                     </a:stretch>
@@ -5139,7 +4611,7 @@
               </wp:anchor>
             </w:drawing>
           </mc:Choice>
-          <mc:Fallback xmlns:cx1="http://schemas.microsoft.com/office/drawing/2015/9/8/chartex">
+          <mc:Fallback>
             <w:pict>
               <v:rect w14:anchorId="6BE46BB4" id="Rectángulo 20" o:spid="_x0000_s1026" style="position:absolute;margin-left:517.75pt;margin-top:86.1pt;width:54.45pt;height:11.85pt;z-index:251863040;visibility:visible;mso-wrap-style:square;mso-width-percent:0;mso-height-percent:0;mso-wrap-distance-left:9pt;mso-wrap-distance-top:0;mso-wrap-distance-right:9pt;mso-wrap-distance-bottom:0;mso-position-horizontal:absolute;mso-position-horizontal-relative:page;mso-position-vertical:absolute;mso-position-vertical-relative:text;mso-width-percent:0;mso-height-percent:0;mso-width-relative:margin;mso-height-relative:margin;v-text-anchor:middle" o:gfxdata="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" filled="f" strokecolor="red" strokeweight="2.25pt">
                 <w10:wrap anchorx="page"/>
@@ -5221,7 +4693,7 @@
               </wp:anchor>
             </w:drawing>
           </mc:Choice>
-          <mc:Fallback xmlns:cx1="http://schemas.microsoft.com/office/drawing/2015/9/8/chartex">
+          <mc:Fallback>
             <w:pict>
               <v:rect w14:anchorId="5C49E266" id="Rectángulo 14" o:spid="_x0000_s1026" style="position:absolute;margin-left:32.55pt;margin-top:45.25pt;width:108.3pt;height:14.35pt;z-index:251858944;visibility:visible;mso-wrap-style:square;mso-width-percent:0;mso-height-percent:0;mso-wrap-distance-left:9pt;mso-wrap-distance-top:0;mso-wrap-distance-right:9pt;mso-wrap-distance-bottom:0;mso-position-horizontal:absolute;mso-position-horizontal-relative:page;mso-position-vertical:absolute;mso-position-vertical-relative:text;mso-width-percent:0;mso-height-percent:0;mso-width-relative:margin;mso-height-relative:margin;v-text-anchor:middle" o:gfxdata="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" filled="f" strokecolor="red" strokeweight="2.25pt">
                 <w10:wrap anchorx="page"/>
@@ -5303,7 +4775,7 @@
               </wp:anchor>
             </w:drawing>
           </mc:Choice>
-          <mc:Fallback xmlns:cx1="http://schemas.microsoft.com/office/drawing/2015/9/8/chartex">
+          <mc:Fallback>
             <w:pict>
               <v:rect w14:anchorId="42D460B7" id="Rectángulo 18" o:spid="_x0000_s1026" style="position:absolute;margin-left:35.65pt;margin-top:60.65pt;width:30pt;height:10pt;z-index:251860992;visibility:visible;mso-wrap-style:square;mso-width-percent:0;mso-height-percent:0;mso-wrap-distance-left:9pt;mso-wrap-distance-top:0;mso-wrap-distance-right:9pt;mso-wrap-distance-bottom:0;mso-position-horizontal:absolute;mso-position-horizontal-relative:page;mso-position-vertical:absolute;mso-position-vertical-relative:text;mso-width-percent:0;mso-height-percent:0;mso-width-relative:margin;mso-height-relative:margin;v-text-anchor:middle" o:gfxdata="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" filled="f" strokecolor="red" strokeweight="2.25pt">
                 <w10:wrap anchorx="page"/>
@@ -5337,7 +4809,7 @@
                     <pic:cNvPicPr/>
                   </pic:nvPicPr>
                   <pic:blipFill rotWithShape="1">
-                    <a:blip r:embed="rId15"/>
+                    <a:blip r:embed="rId13"/>
                     <a:srcRect l="1" r="2438" b="43870"/>
                     <a:stretch/>
                   </pic:blipFill>
@@ -5414,26 +4886,6 @@
     </w:p>
     <w:p>
       <w:pPr>
-        <w:rPr>
-          <w:rFonts w:ascii="Arial" w:hAnsi="Arial" w:cs="Arial"/>
-          <w:b/>
-          <w:sz w:val="24"/>
-          <w:szCs w:val="24"/>
-        </w:rPr>
-      </w:pPr>
-    </w:p>
-    <w:p>
-      <w:pPr>
-        <w:rPr>
-          <w:rFonts w:ascii="Arial" w:hAnsi="Arial" w:cs="Arial"/>
-          <w:b/>
-          <w:sz w:val="24"/>
-          <w:szCs w:val="24"/>
-        </w:rPr>
-      </w:pPr>
-    </w:p>
-    <w:p>
-      <w:pPr>
         <w:jc w:val="both"/>
         <w:rPr>
           <w:rFonts w:ascii="Arial" w:hAnsi="Arial" w:cs="Arial"/>
@@ -5449,6 +4901,7 @@
           <w:sz w:val="24"/>
           <w:szCs w:val="24"/>
         </w:rPr>
+        <w:lastRenderedPageBreak/>
         <w:t>A continuación, se muestra una tabla con los detalles del encabezado de cada una de las columnas de la tabla</w:t>
       </w:r>
       <w:r>
@@ -5563,7 +5016,7 @@
               </wp:anchor>
             </w:drawing>
           </mc:Choice>
-          <mc:Fallback xmlns:cx1="http://schemas.microsoft.com/office/drawing/2015/9/8/chartex">
+          <mc:Fallback>
             <w:pict>
               <v:rect w14:anchorId="4CAD16C8" id="Rectángulo 29" o:spid="_x0000_s1026" style="position:absolute;margin-left:35.05pt;margin-top:96.7pt;width:437pt;height:10.6pt;z-index:251867136;visibility:visible;mso-wrap-style:square;mso-width-percent:0;mso-height-percent:0;mso-wrap-distance-left:9pt;mso-wrap-distance-top:0;mso-wrap-distance-right:9pt;mso-wrap-distance-bottom:0;mso-position-horizontal:absolute;mso-position-horizontal-relative:page;mso-position-vertical:absolute;mso-position-vertical-relative:text;mso-width-percent:0;mso-height-percent:0;mso-width-relative:margin;mso-height-relative:margin;v-text-anchor:middle" o:gfxdata="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" filled="f" strokecolor="red" strokeweight="2.25pt">
                 <w10:wrap anchorx="page"/>
@@ -5597,7 +5050,7 @@
                     <pic:cNvPicPr/>
                   </pic:nvPicPr>
                   <pic:blipFill rotWithShape="1">
-                    <a:blip r:embed="rId15"/>
+                    <a:blip r:embed="rId13"/>
                     <a:srcRect l="1" r="2438" b="43870"/>
                     <a:stretch/>
                   </pic:blipFill>
@@ -6264,16 +5717,6 @@
     </w:p>
     <w:p>
       <w:pPr>
-        <w:rPr>
-          <w:rFonts w:ascii="Arial" w:hAnsi="Arial" w:cs="Arial"/>
-          <w:b/>
-          <w:sz w:val="24"/>
-          <w:szCs w:val="24"/>
-        </w:rPr>
-      </w:pPr>
-    </w:p>
-    <w:p>
-      <w:pPr>
         <w:jc w:val="both"/>
         <w:rPr>
           <w:rFonts w:ascii="Arial" w:hAnsi="Arial" w:cs="Arial"/>
@@ -6282,96 +5725,74 @@
           <w:szCs w:val="24"/>
         </w:rPr>
       </w:pPr>
-      <w:commentRangeStart w:id="16"/>
-      <w:r>
-        <w:rPr>
-          <w:rFonts w:ascii="Arial" w:hAnsi="Arial" w:cs="Arial"/>
-          <w:b/>
-          <w:sz w:val="24"/>
-          <w:szCs w:val="24"/>
-        </w:rPr>
-        <w:t xml:space="preserve">Para autorizar </w:t>
-      </w:r>
-      <w:commentRangeEnd w:id="16"/>
+      <w:r>
+        <w:rPr>
+          <w:rFonts w:ascii="Arial" w:hAnsi="Arial" w:cs="Arial"/>
+          <w:b/>
+          <w:sz w:val="24"/>
+          <w:szCs w:val="24"/>
+        </w:rPr>
+        <w:t>Para autorizar las solicitudes se deben</w:t>
+      </w:r>
+      <w:r>
+        <w:rPr>
+          <w:rFonts w:ascii="Arial" w:hAnsi="Arial" w:cs="Arial"/>
+          <w:b/>
+          <w:sz w:val="24"/>
+          <w:szCs w:val="24"/>
+        </w:rPr>
+        <w:t xml:space="preserve"> seleccionar las operaciones deseadas utilizando</w:t>
+      </w:r>
+      <w:r>
+        <w:rPr>
+          <w:rFonts w:ascii="Arial" w:hAnsi="Arial" w:cs="Arial"/>
+          <w:b/>
+          <w:sz w:val="24"/>
+          <w:szCs w:val="24"/>
+        </w:rPr>
+        <w:t xml:space="preserve"> las casillas</w:t>
+      </w:r>
+      <w:r>
+        <w:rPr>
+          <w:rFonts w:ascii="Arial" w:hAnsi="Arial" w:cs="Arial"/>
+          <w:b/>
+          <w:sz w:val="24"/>
+          <w:szCs w:val="24"/>
+        </w:rPr>
+        <w:t xml:space="preserve"> “checkbox”</w:t>
+      </w:r>
+      <w:r>
+        <w:rPr>
+          <w:rFonts w:ascii="Arial" w:hAnsi="Arial" w:cs="Arial"/>
+          <w:b/>
+          <w:sz w:val="24"/>
+          <w:szCs w:val="24"/>
+        </w:rPr>
+        <w:t>,</w:t>
+      </w:r>
       <w:r>
         <w:rPr>
           <w:rStyle w:val="Refdecomentario"/>
         </w:rPr>
-        <w:commentReference w:id="16"/>
-      </w:r>
-      <w:r>
-        <w:rPr>
-          <w:rFonts w:ascii="Arial" w:hAnsi="Arial" w:cs="Arial"/>
-          <w:b/>
-          <w:sz w:val="24"/>
-          <w:szCs w:val="24"/>
-        </w:rPr>
-        <w:t>las solicitudes se deben marcar las casillas de l</w:t>
-      </w:r>
-      <w:r>
-        <w:rPr>
-          <w:rFonts w:ascii="Arial" w:hAnsi="Arial" w:cs="Arial"/>
-          <w:b/>
-          <w:sz w:val="24"/>
-          <w:szCs w:val="24"/>
-        </w:rPr>
-        <w:t xml:space="preserve">as operaciones </w:t>
-      </w:r>
-      <w:r>
-        <w:rPr>
-          <w:rFonts w:ascii="Arial" w:hAnsi="Arial" w:cs="Arial"/>
-          <w:b/>
-          <w:sz w:val="24"/>
-          <w:szCs w:val="24"/>
-          <w:highlight w:val="red"/>
-        </w:rPr>
-        <w:t xml:space="preserve">que se </w:t>
-      </w:r>
-      <w:commentRangeStart w:id="17"/>
-      <w:r>
-        <w:rPr>
-          <w:rFonts w:ascii="Arial" w:hAnsi="Arial" w:cs="Arial"/>
-          <w:b/>
-          <w:sz w:val="24"/>
-          <w:szCs w:val="24"/>
-          <w:highlight w:val="red"/>
-        </w:rPr>
-        <w:t>autorizara</w:t>
-      </w:r>
-      <w:r>
-        <w:rPr>
-          <w:rFonts w:ascii="Arial" w:hAnsi="Arial" w:cs="Arial"/>
-          <w:b/>
-          <w:sz w:val="24"/>
-          <w:szCs w:val="24"/>
-          <w:highlight w:val="red"/>
-        </w:rPr>
-        <w:t>n</w:t>
-      </w:r>
-      <w:r>
-        <w:rPr>
-          <w:rFonts w:ascii="Arial" w:hAnsi="Arial" w:cs="Arial"/>
-          <w:b/>
-          <w:sz w:val="24"/>
-          <w:szCs w:val="24"/>
-        </w:rPr>
         <w:t xml:space="preserve"> </w:t>
       </w:r>
-      <w:commentRangeEnd w:id="17"/>
-      <w:r>
-        <w:rPr>
-          <w:rStyle w:val="Refdecomentario"/>
-        </w:rPr>
-        <w:commentReference w:id="17"/>
-      </w:r>
-      <w:r>
-        <w:rPr>
-          <w:rFonts w:ascii="Arial" w:hAnsi="Arial" w:cs="Arial"/>
-          <w:b/>
-          <w:sz w:val="24"/>
-          <w:szCs w:val="24"/>
-        </w:rPr>
-        <w:t>y después pulsar el botón “Autorizar”</w:t>
+      <w:r>
+        <w:rPr>
+          <w:rFonts w:ascii="Arial" w:hAnsi="Arial" w:cs="Arial"/>
+          <w:b/>
+          <w:sz w:val="24"/>
+          <w:szCs w:val="24"/>
+        </w:rPr>
+        <w:t>posteriormente</w:t>
+      </w:r>
+      <w:r>
+        <w:rPr>
+          <w:rFonts w:ascii="Arial" w:hAnsi="Arial" w:cs="Arial"/>
+          <w:b/>
+          <w:sz w:val="24"/>
+          <w:szCs w:val="24"/>
+        </w:rPr>
+        <w:t xml:space="preserve"> pulsar el botón “Autorizar”</w:t>
       </w:r>
       <w:r>
         <w:rPr>
@@ -6399,7 +5820,6 @@
           <w:noProof/>
           <w:lang w:val="es-MX" w:eastAsia="es-MX"/>
         </w:rPr>
-        <w:lastRenderedPageBreak/>
         <mc:AlternateContent>
           <mc:Choice Requires="wps">
             <w:drawing>
@@ -6467,7 +5887,7 @@
               </wp:anchor>
             </w:drawing>
           </mc:Choice>
-          <mc:Fallback xmlns:cx1="http://schemas.microsoft.com/office/drawing/2015/9/8/chartex">
+          <mc:Fallback>
             <w:pict>
               <v:rect w14:anchorId="56980802" id="Rectángulo 26" o:spid="_x0000_s1026" style="position:absolute;margin-left:25.65pt;margin-top:108pt;width:15.6pt;height:12.5pt;z-index:251865088;visibility:visible;mso-wrap-style:square;mso-width-percent:0;mso-height-percent:0;mso-wrap-distance-left:9pt;mso-wrap-distance-top:0;mso-wrap-distance-right:9pt;mso-wrap-distance-bottom:0;mso-position-horizontal:absolute;mso-position-horizontal-relative:page;mso-position-vertical:absolute;mso-position-vertical-relative:text;mso-width-percent:0;mso-height-percent:0;mso-width-relative:margin;mso-height-relative:margin;v-text-anchor:middle" o:gfxdata="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" filled="f" strokecolor="red" strokeweight="2.25pt">
                 <w10:wrap anchorx="page"/>
@@ -6549,7 +5969,7 @@
               </wp:anchor>
             </w:drawing>
           </mc:Choice>
-          <mc:Fallback xmlns:cx1="http://schemas.microsoft.com/office/drawing/2015/9/8/chartex">
+          <mc:Fallback>
             <w:pict>
               <v:rect w14:anchorId="6770E47C" id="Rectángulo 7" o:spid="_x0000_s1026" style="position:absolute;margin-left:23.15pt;margin-top:74.15pt;width:22.55pt;height:14.4pt;z-index:251852800;visibility:visible;mso-wrap-style:square;mso-width-percent:0;mso-height-percent:0;mso-wrap-distance-left:9pt;mso-wrap-distance-top:0;mso-wrap-distance-right:9pt;mso-wrap-distance-bottom:0;mso-position-horizontal:absolute;mso-position-horizontal-relative:page;mso-position-vertical:absolute;mso-position-vertical-relative:text;mso-width-percent:0;mso-height-percent:0;mso-width-relative:margin;mso-height-relative:margin;v-text-anchor:middle" o:gfxdata="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" filled="f" strokecolor="red" strokeweight="2.25pt">
                 <w10:wrap anchorx="page"/>
@@ -6583,7 +6003,7 @@
                     <pic:cNvPicPr/>
                   </pic:nvPicPr>
                   <pic:blipFill rotWithShape="1">
-                    <a:blip r:embed="rId15"/>
+                    <a:blip r:embed="rId13"/>
                     <a:srcRect l="1" r="2438" b="43870"/>
                     <a:stretch/>
                   </pic:blipFill>
@@ -6628,41 +6048,14 @@
           <w:szCs w:val="24"/>
         </w:rPr>
       </w:pPr>
-      <w:commentRangeStart w:id="19"/>
-      <w:r>
-        <w:rPr>
-          <w:rFonts w:ascii="Arial" w:hAnsi="Arial" w:cs="Arial"/>
-          <w:b/>
-          <w:sz w:val="24"/>
-          <w:szCs w:val="24"/>
-          <w:highlight w:val="red"/>
-        </w:rPr>
-        <w:t>Se puede descargar</w:t>
-      </w:r>
-      <w:r>
-        <w:rPr>
-          <w:rFonts w:ascii="Arial" w:hAnsi="Arial" w:cs="Arial"/>
-          <w:b/>
-          <w:sz w:val="24"/>
-          <w:szCs w:val="24"/>
-        </w:rPr>
-        <w:t xml:space="preserve"> </w:t>
-      </w:r>
-      <w:commentRangeEnd w:id="19"/>
-      <w:r>
-        <w:rPr>
-          <w:rStyle w:val="Refdecomentario"/>
-        </w:rPr>
-        <w:commentReference w:id="19"/>
-      </w:r>
-      <w:r>
-        <w:rPr>
-          <w:rFonts w:ascii="Arial" w:hAnsi="Arial" w:cs="Arial"/>
-          <w:b/>
-          <w:sz w:val="24"/>
-          <w:szCs w:val="24"/>
-          <w:highlight w:val="yellow"/>
-        </w:rPr>
+      <w:r>
+        <w:rPr>
+          <w:rFonts w:ascii="Arial" w:hAnsi="Arial" w:cs="Arial"/>
+          <w:b/>
+          <w:sz w:val="24"/>
+          <w:szCs w:val="24"/>
+        </w:rPr>
+        <w:lastRenderedPageBreak/>
         <w:t>L</w:t>
       </w:r>
       <w:r>
@@ -6671,7 +6064,6 @@
           <w:b/>
           <w:sz w:val="24"/>
           <w:szCs w:val="24"/>
-          <w:highlight w:val="yellow"/>
         </w:rPr>
         <w:t xml:space="preserve">os registros </w:t>
       </w:r>
@@ -6681,7 +6073,6 @@
           <w:b/>
           <w:sz w:val="24"/>
           <w:szCs w:val="24"/>
-          <w:highlight w:val="yellow"/>
         </w:rPr>
         <w:t>se descargarán</w:t>
       </w:r>
@@ -6796,7 +6187,7 @@
               </wp:anchor>
             </w:drawing>
           </mc:Choice>
-          <mc:Fallback xmlns:cx1="http://schemas.microsoft.com/office/drawing/2015/9/8/chartex">
+          <mc:Fallback>
             <w:pict>
               <v:rect w14:anchorId="3D147A86" id="Rectángulo 10" o:spid="_x0000_s1026" style="position:absolute;margin-left:35.35pt;margin-top:86.2pt;width:25.05pt;height:10.6pt;z-index:251856896;visibility:visible;mso-wrap-style:square;mso-width-percent:0;mso-height-percent:0;mso-wrap-distance-left:9pt;mso-wrap-distance-top:0;mso-wrap-distance-right:9pt;mso-wrap-distance-bottom:0;mso-position-horizontal:absolute;mso-position-horizontal-relative:page;mso-position-vertical:absolute;mso-position-vertical-relative:text;mso-width-percent:0;mso-height-percent:0;mso-width-relative:margin;mso-height-relative:margin;v-text-anchor:middle" o:gfxdata="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" filled="f" strokecolor="red" strokeweight="2.25pt">
                 <w10:wrap anchorx="page"/>
@@ -6830,7 +6221,7 @@
                     <pic:cNvPicPr/>
                   </pic:nvPicPr>
                   <pic:blipFill rotWithShape="1">
-                    <a:blip r:embed="rId15"/>
+                    <a:blip r:embed="rId13"/>
                     <a:srcRect l="1" r="2438" b="43870"/>
                     <a:stretch/>
                   </pic:blipFill>
@@ -6877,8 +6268,8 @@
       </w:pPr>
     </w:p>
     <w:sectPr>
-      <w:headerReference w:type="default" r:id="rId16"/>
-      <w:footerReference w:type="default" r:id="rId17"/>
+      <w:headerReference w:type="default" r:id="rId14"/>
+      <w:footerReference w:type="default" r:id="rId15"/>
       <w:pgSz w:w="12240" w:h="15840" w:code="1"/>
       <w:pgMar w:top="1417" w:right="1701" w:bottom="1417" w:left="1701" w:header="708" w:footer="708" w:gutter="0"/>
       <w:cols w:space="708"/>
@@ -6889,127 +6280,8 @@
 </w:document>
 </file>
 
-<file path=word/comments.xml><?xml version="1.0" encoding="utf-8"?>
-<w:comments xmlns:wpc="http://schemas.microsoft.com/office/word/2010/wordprocessingCanvas" xmlns:cx="http://schemas.microsoft.com/office/drawing/2014/chartex" xmlns:mc="http://schemas.openxmlformats.org/markup-compatibility/2006" xmlns:o="urn:schemas-microsoft-com:office:office" xmlns:r="http://schemas.openxmlformats.org/officeDocument/2006/relationships" xmlns:m="http://schemas.openxmlformats.org/officeDocument/2006/math" xmlns:v="urn:schemas-microsoft-com:vml" xmlns:wp14="http://schemas.microsoft.com/office/word/2010/wordprocessingDrawing" xmlns:wp="http://schemas.openxmlformats.org/drawingml/2006/wordprocessingDrawing" xmlns:w10="urn:schemas-microsoft-com:office:word" xmlns:w="http://schemas.openxmlformats.org/wordprocessingml/2006/main" xmlns:w14="http://schemas.microsoft.com/office/word/2010/wordml" xmlns:w15="http://schemas.microsoft.com/office/word/2012/wordml" xmlns:w16se="http://schemas.microsoft.com/office/word/2015/wordml/symex" xmlns:wpg="http://schemas.microsoft.com/office/word/2010/wordprocessingGroup" xmlns:wpi="http://schemas.microsoft.com/office/word/2010/wordprocessingInk" xmlns:wne="http://schemas.microsoft.com/office/word/2006/wordml" xmlns:wps="http://schemas.microsoft.com/office/word/2010/wordprocessingShape" mc:Ignorable="w14 w15 w16se wp14">
-  <w:comment w:id="13" w:author="INAP-QA" w:date="2023-03-28T11:17:00Z" w:initials="I">
-    <w:p>
-      <w:pPr>
-        <w:pStyle w:val="Textocomentario"/>
-      </w:pPr>
-      <w:r>
-        <w:rPr>
-          <w:rStyle w:val="Refdecomentario"/>
-        </w:rPr>
-        <w:annotationRef/>
-      </w:r>
-      <w:r>
-        <w:t>El “Módulo de Administración de Avisos” se muestran los avisos que publica DAMOP. Sí se desea buscar algún aviso en específico se puede usar el filtro de búsqueda.</w:t>
-      </w:r>
-    </w:p>
-  </w:comment>
-  <w:comment w:id="15" w:author="INAP-QA" w:date="2023-03-28T11:25:00Z" w:initials="I">
-    <w:p>
-      <w:pPr>
-        <w:pStyle w:val="Textocomentario"/>
-        <w:rPr>
-          <w:rStyle w:val="Refdecomentario"/>
-        </w:rPr>
-      </w:pPr>
-      <w:r>
-        <w:rPr>
-          <w:rStyle w:val="Refdecomentario"/>
-        </w:rPr>
-        <w:annotationRef/>
-      </w:r>
-      <w:r>
-        <w:rPr>
-          <w:rStyle w:val="Refdecomentario"/>
-        </w:rPr>
-        <w:t xml:space="preserve">Omitir lo subrayado en rojo. </w:t>
-      </w:r>
-    </w:p>
-    <w:p>
-      <w:pPr>
-        <w:pStyle w:val="Textocomentario"/>
-      </w:pPr>
-      <w:r>
-        <w:rPr>
-          <w:rStyle w:val="Refdecomentario"/>
-        </w:rPr>
-        <w:t xml:space="preserve">Los registros pueden ser descargados utilizando el botón… </w:t>
-      </w:r>
-    </w:p>
-  </w:comment>
-  <w:comment w:id="16" w:author="INAP-QA" w:date="2023-03-28T11:31:00Z" w:initials="I">
-    <w:p>
-      <w:pPr>
-        <w:pStyle w:val="Textocomentario"/>
-      </w:pPr>
-      <w:r>
-        <w:rPr>
-          <w:rStyle w:val="Refdecomentario"/>
-        </w:rPr>
-        <w:annotationRef/>
-      </w:r>
-      <w:r>
-        <w:t xml:space="preserve">Autorizar que se autorizaran </w:t>
-      </w:r>
-    </w:p>
-    <w:p>
-      <w:pPr>
-        <w:pStyle w:val="Textocomentario"/>
-      </w:pPr>
-    </w:p>
-  </w:comment>
-  <w:comment w:id="17" w:author="INAP-QA" w:date="2023-03-28T11:33:00Z" w:initials="I">
-    <w:p>
-      <w:pPr>
-        <w:pStyle w:val="Textocomentario"/>
-      </w:pPr>
-      <w:r>
-        <w:rPr>
-          <w:rStyle w:val="Refdecomentario"/>
-        </w:rPr>
-        <w:annotationRef/>
-      </w:r>
-      <w:bookmarkStart w:id="18" w:name="_GoBack"/>
-      <w:r>
-        <w:t xml:space="preserve">Consideraran posteriormente pulsar el botón “Autorizar “ </w:t>
-      </w:r>
-      <w:bookmarkEnd w:id="18"/>
-    </w:p>
-  </w:comment>
-  <w:comment w:id="19" w:author="INAP-QA" w:date="2023-03-28T11:34:00Z" w:initials="I">
-    <w:p>
-      <w:pPr>
-        <w:pStyle w:val="Textocomentario"/>
-      </w:pPr>
-      <w:r>
-        <w:rPr>
-          <w:rStyle w:val="Refdecomentario"/>
-        </w:rPr>
-        <w:annotationRef/>
-      </w:r>
-      <w:r>
-        <w:t xml:space="preserve">Omitir </w:t>
-      </w:r>
-    </w:p>
-  </w:comment>
-</w:comments>
-</file>
-
-<file path=word/commentsExtended.xml><?xml version="1.0" encoding="utf-8"?>
-<w15:commentsEx xmlns:wpc="http://schemas.microsoft.com/office/word/2010/wordprocessingCanvas" xmlns:cx="http://schemas.microsoft.com/office/drawing/2014/chartex" xmlns:mc="http://schemas.openxmlformats.org/markup-compatibility/2006" xmlns:o="urn:schemas-microsoft-com:office:office" xmlns:r="http://schemas.openxmlformats.org/officeDocument/2006/relationships" xmlns:m="http://schemas.openxmlformats.org/officeDocument/2006/math" xmlns:v="urn:schemas-microsoft-com:vml" xmlns:wp14="http://schemas.microsoft.com/office/word/2010/wordprocessingDrawing" xmlns:wp="http://schemas.openxmlformats.org/drawingml/2006/wordprocessingDrawing" xmlns:w10="urn:schemas-microsoft-com:office:word" xmlns:w="http://schemas.openxmlformats.org/wordprocessingml/2006/main" xmlns:w14="http://schemas.microsoft.com/office/word/2010/wordml" xmlns:w15="http://schemas.microsoft.com/office/word/2012/wordml" xmlns:w16se="http://schemas.microsoft.com/office/word/2015/wordml/symex" xmlns:wpg="http://schemas.microsoft.com/office/word/2010/wordprocessingGroup" xmlns:wpi="http://schemas.microsoft.com/office/word/2010/wordprocessingInk" xmlns:wne="http://schemas.microsoft.com/office/word/2006/wordml" xmlns:wps="http://schemas.microsoft.com/office/word/2010/wordprocessingShape" mc:Ignorable="w14 w15 w16se wp14">
-  <w15:commentEx w15:paraId="1E9BE07D" w15:done="0"/>
-  <w15:commentEx w15:paraId="747F1E87" w15:done="0"/>
-  <w15:commentEx w15:paraId="3108F076" w15:done="0"/>
-  <w15:commentEx w15:paraId="2B32203A" w15:done="0"/>
-  <w15:commentEx w15:paraId="211EF099" w15:done="0"/>
-</w15:commentsEx>
-</file>
-
 <file path=word/endnotes.xml><?xml version="1.0" encoding="utf-8"?>
-<w:endnotes xmlns:wpc="http://schemas.microsoft.com/office/word/2010/wordprocessingCanvas" xmlns:cx="http://schemas.microsoft.com/office/drawing/2014/chartex" xmlns:mc="http://schemas.openxmlformats.org/markup-compatibility/2006" xmlns:o="urn:schemas-microsoft-com:office:office" xmlns:r="http://schemas.openxmlformats.org/officeDocument/2006/relationships" xmlns:m="http://schemas.openxmlformats.org/officeDocument/2006/math" xmlns:v="urn:schemas-microsoft-com:vml" xmlns:wp14="http://schemas.microsoft.com/office/word/2010/wordprocessingDrawing" xmlns:wp="http://schemas.openxmlformats.org/drawingml/2006/wordprocessingDrawing" xmlns:w10="urn:schemas-microsoft-com:office:word" xmlns:w="http://schemas.openxmlformats.org/wordprocessingml/2006/main" xmlns:w14="http://schemas.microsoft.com/office/word/2010/wordml" xmlns:w15="http://schemas.microsoft.com/office/word/2012/wordml" xmlns:w16se="http://schemas.microsoft.com/office/word/2015/wordml/symex" xmlns:wpg="http://schemas.microsoft.com/office/word/2010/wordprocessingGroup" xmlns:wpi="http://schemas.microsoft.com/office/word/2010/wordprocessingInk" xmlns:wne="http://schemas.microsoft.com/office/word/2006/wordml" xmlns:wps="http://schemas.microsoft.com/office/word/2010/wordprocessingShape" mc:Ignorable="w14 w15 w16se wp14">
+<w:endnotes xmlns:wpc="http://schemas.microsoft.com/office/word/2010/wordprocessingCanvas" xmlns:cx="http://schemas.microsoft.com/office/drawing/2014/chartex" xmlns:cx1="http://schemas.microsoft.com/office/drawing/2015/9/8/chartex" xmlns:mc="http://schemas.openxmlformats.org/markup-compatibility/2006" xmlns:o="urn:schemas-microsoft-com:office:office" xmlns:r="http://schemas.openxmlformats.org/officeDocument/2006/relationships" xmlns:m="http://schemas.openxmlformats.org/officeDocument/2006/math" xmlns:v="urn:schemas-microsoft-com:vml" xmlns:wp14="http://schemas.microsoft.com/office/word/2010/wordprocessingDrawing" xmlns:wp="http://schemas.openxmlformats.org/drawingml/2006/wordprocessingDrawing" xmlns:w10="urn:schemas-microsoft-com:office:word" xmlns:w="http://schemas.openxmlformats.org/wordprocessingml/2006/main" xmlns:w14="http://schemas.microsoft.com/office/word/2010/wordml" xmlns:w15="http://schemas.microsoft.com/office/word/2012/wordml" xmlns:w16se="http://schemas.microsoft.com/office/word/2015/wordml/symex" xmlns:wpg="http://schemas.microsoft.com/office/word/2010/wordprocessingGroup" xmlns:wpi="http://schemas.microsoft.com/office/word/2010/wordprocessingInk" xmlns:wne="http://schemas.microsoft.com/office/word/2006/wordml" xmlns:wps="http://schemas.microsoft.com/office/word/2010/wordprocessingShape" mc:Ignorable="w14 w15 w16se wp14">
   <w:endnote w:type="separator" w:id="-1">
     <w:p>
       <w:pPr>
@@ -7034,7 +6306,7 @@
 </file>
 
 <file path=word/footer1.xml><?xml version="1.0" encoding="utf-8"?>
-<w:ftr xmlns:wpc="http://schemas.microsoft.com/office/word/2010/wordprocessingCanvas" xmlns:cx="http://schemas.microsoft.com/office/drawing/2014/chartex" xmlns:mc="http://schemas.openxmlformats.org/markup-compatibility/2006" xmlns:o="urn:schemas-microsoft-com:office:office" xmlns:r="http://schemas.openxmlformats.org/officeDocument/2006/relationships" xmlns:m="http://schemas.openxmlformats.org/officeDocument/2006/math" xmlns:v="urn:schemas-microsoft-com:vml" xmlns:wp14="http://schemas.microsoft.com/office/word/2010/wordprocessingDrawing" xmlns:wp="http://schemas.openxmlformats.org/drawingml/2006/wordprocessingDrawing" xmlns:w10="urn:schemas-microsoft-com:office:word" xmlns:w="http://schemas.openxmlformats.org/wordprocessingml/2006/main" xmlns:w14="http://schemas.microsoft.com/office/word/2010/wordml" xmlns:w15="http://schemas.microsoft.com/office/word/2012/wordml" xmlns:w16se="http://schemas.microsoft.com/office/word/2015/wordml/symex" xmlns:wpg="http://schemas.microsoft.com/office/word/2010/wordprocessingGroup" xmlns:wpi="http://schemas.microsoft.com/office/word/2010/wordprocessingInk" xmlns:wne="http://schemas.microsoft.com/office/word/2006/wordml" xmlns:wps="http://schemas.microsoft.com/office/word/2010/wordprocessingShape" mc:Ignorable="w14 w15 w16se wp14">
+<w:ftr xmlns:wpc="http://schemas.microsoft.com/office/word/2010/wordprocessingCanvas" xmlns:cx="http://schemas.microsoft.com/office/drawing/2014/chartex" xmlns:cx1="http://schemas.microsoft.com/office/drawing/2015/9/8/chartex" xmlns:mc="http://schemas.openxmlformats.org/markup-compatibility/2006" xmlns:o="urn:schemas-microsoft-com:office:office" xmlns:r="http://schemas.openxmlformats.org/officeDocument/2006/relationships" xmlns:m="http://schemas.openxmlformats.org/officeDocument/2006/math" xmlns:v="urn:schemas-microsoft-com:vml" xmlns:wp14="http://schemas.microsoft.com/office/word/2010/wordprocessingDrawing" xmlns:wp="http://schemas.openxmlformats.org/drawingml/2006/wordprocessingDrawing" xmlns:w10="urn:schemas-microsoft-com:office:word" xmlns:w="http://schemas.openxmlformats.org/wordprocessingml/2006/main" xmlns:w14="http://schemas.microsoft.com/office/word/2010/wordml" xmlns:w15="http://schemas.microsoft.com/office/word/2012/wordml" xmlns:w16se="http://schemas.microsoft.com/office/word/2015/wordml/symex" xmlns:wpg="http://schemas.microsoft.com/office/word/2010/wordprocessingGroup" xmlns:wpi="http://schemas.microsoft.com/office/word/2010/wordprocessingInk" xmlns:wne="http://schemas.microsoft.com/office/word/2006/wordml" xmlns:wps="http://schemas.microsoft.com/office/word/2010/wordprocessingShape" mc:Ignorable="w14 w15 w16se wp14">
   <w:sdt>
     <w:sdtPr>
       <w:rPr>
@@ -7135,7 +6407,7 @@
                     </wp:anchor>
                   </w:drawing>
                 </mc:Choice>
-                <mc:Fallback xmlns:cx1="http://schemas.microsoft.com/office/drawing/2015/9/8/chartex">
+                <mc:Fallback>
                   <w:pict>
                     <v:line w14:anchorId="42D5C661" id="Conector recto 13" o:spid="_x0000_s1026" style="position:absolute;z-index:251662336;visibility:visible;mso-wrap-style:square;mso-width-percent:0;mso-height-percent:0;mso-wrap-distance-left:9pt;mso-wrap-distance-top:0;mso-wrap-distance-right:9pt;mso-wrap-distance-bottom:0;mso-position-horizontal:absolute;mso-position-horizontal-relative:text;mso-position-vertical:absolute;mso-position-vertical-relative:text;mso-width-percent:0;mso-height-percent:0;mso-width-relative:margin;mso-height-relative:margin" from="-17.55pt,-3pt" to="446.7pt,-2.25pt" o:gfxdata="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" strokecolor="#a5a5a5 [3206]" strokeweight="1.5pt">
                       <v:stroke joinstyle="miter"/>
@@ -7246,7 +6518,7 @@
                     </wp:anchor>
                   </w:drawing>
                 </mc:Choice>
-                <mc:Fallback xmlns:cx1="http://schemas.microsoft.com/office/drawing/2015/9/8/chartex">
+                <mc:Fallback>
                   <w:pict>
                     <v:rect w14:anchorId="2CD8D370" id="Rectángulo 11" o:spid="_x0000_s1026" style="position:absolute;margin-left:280.3pt;margin-top:-3.3pt;width:167.65pt;height:22.4pt;z-index:-251658241;visibility:visible;mso-wrap-style:square;mso-width-percent:0;mso-wrap-distance-left:9pt;mso-wrap-distance-top:0;mso-wrap-distance-right:9pt;mso-wrap-distance-bottom:0;mso-position-horizontal:absolute;mso-position-horizontal-relative:text;mso-position-vertical:absolute;mso-position-vertical-relative:text;mso-width-percent:0;mso-width-relative:margin;v-text-anchor:middle" o:gfxdata="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" fillcolor="#002060" stroked="f" strokeweight="1pt">
                       <v:fill color2="#002060" o:opacity2="15728f" rotate="t" angle="90" colors="0 #002060;34734f #002060;40632f #002060;45815f #072766;46531f #002060;60293f #002060;1 #002060" focus="100%" type="gradient"/>
@@ -7297,7 +6569,7 @@
                 <w:noProof/>
                 <w:color w:val="FFFFFF" w:themeColor="background1"/>
               </w:rPr>
-              <w:t>10</w:t>
+              <w:t>3</w:t>
             </w:r>
             <w:r>
               <w:rPr>
@@ -7377,7 +6649,7 @@
 </file>
 
 <file path=word/footnotes.xml><?xml version="1.0" encoding="utf-8"?>
-<w:footnotes xmlns:wpc="http://schemas.microsoft.com/office/word/2010/wordprocessingCanvas" xmlns:cx="http://schemas.microsoft.com/office/drawing/2014/chartex" xmlns:mc="http://schemas.openxmlformats.org/markup-compatibility/2006" xmlns:o="urn:schemas-microsoft-com:office:office" xmlns:r="http://schemas.openxmlformats.org/officeDocument/2006/relationships" xmlns:m="http://schemas.openxmlformats.org/officeDocument/2006/math" xmlns:v="urn:schemas-microsoft-com:vml" xmlns:wp14="http://schemas.microsoft.com/office/word/2010/wordprocessingDrawing" xmlns:wp="http://schemas.openxmlformats.org/drawingml/2006/wordprocessingDrawing" xmlns:w10="urn:schemas-microsoft-com:office:word" xmlns:w="http://schemas.openxmlformats.org/wordprocessingml/2006/main" xmlns:w14="http://schemas.microsoft.com/office/word/2010/wordml" xmlns:w15="http://schemas.microsoft.com/office/word/2012/wordml" xmlns:w16se="http://schemas.microsoft.com/office/word/2015/wordml/symex" xmlns:wpg="http://schemas.microsoft.com/office/word/2010/wordprocessingGroup" xmlns:wpi="http://schemas.microsoft.com/office/word/2010/wordprocessingInk" xmlns:wne="http://schemas.microsoft.com/office/word/2006/wordml" xmlns:wps="http://schemas.microsoft.com/office/word/2010/wordprocessingShape" mc:Ignorable="w14 w15 w16se wp14">
+<w:footnotes xmlns:wpc="http://schemas.microsoft.com/office/word/2010/wordprocessingCanvas" xmlns:cx="http://schemas.microsoft.com/office/drawing/2014/chartex" xmlns:cx1="http://schemas.microsoft.com/office/drawing/2015/9/8/chartex" xmlns:mc="http://schemas.openxmlformats.org/markup-compatibility/2006" xmlns:o="urn:schemas-microsoft-com:office:office" xmlns:r="http://schemas.openxmlformats.org/officeDocument/2006/relationships" xmlns:m="http://schemas.openxmlformats.org/officeDocument/2006/math" xmlns:v="urn:schemas-microsoft-com:vml" xmlns:wp14="http://schemas.microsoft.com/office/word/2010/wordprocessingDrawing" xmlns:wp="http://schemas.openxmlformats.org/drawingml/2006/wordprocessingDrawing" xmlns:w10="urn:schemas-microsoft-com:office:word" xmlns:w="http://schemas.openxmlformats.org/wordprocessingml/2006/main" xmlns:w14="http://schemas.microsoft.com/office/word/2010/wordml" xmlns:w15="http://schemas.microsoft.com/office/word/2012/wordml" xmlns:w16se="http://schemas.microsoft.com/office/word/2015/wordml/symex" xmlns:wpg="http://schemas.microsoft.com/office/word/2010/wordprocessingGroup" xmlns:wpi="http://schemas.microsoft.com/office/word/2010/wordprocessingInk" xmlns:wne="http://schemas.microsoft.com/office/word/2006/wordml" xmlns:wps="http://schemas.microsoft.com/office/word/2010/wordprocessingShape" mc:Ignorable="w14 w15 w16se wp14">
   <w:footnote w:type="separator" w:id="-1">
     <w:p>
       <w:pPr>
@@ -7402,7 +6674,7 @@
 </file>
 
 <file path=word/header1.xml><?xml version="1.0" encoding="utf-8"?>
-<w:hdr xmlns:wpc="http://schemas.microsoft.com/office/word/2010/wordprocessingCanvas" xmlns:cx="http://schemas.microsoft.com/office/drawing/2014/chartex" xmlns:mc="http://schemas.openxmlformats.org/markup-compatibility/2006" xmlns:o="urn:schemas-microsoft-com:office:office" xmlns:r="http://schemas.openxmlformats.org/officeDocument/2006/relationships" xmlns:m="http://schemas.openxmlformats.org/officeDocument/2006/math" xmlns:v="urn:schemas-microsoft-com:vml" xmlns:wp14="http://schemas.microsoft.com/office/word/2010/wordprocessingDrawing" xmlns:wp="http://schemas.openxmlformats.org/drawingml/2006/wordprocessingDrawing" xmlns:w10="urn:schemas-microsoft-com:office:word" xmlns:w="http://schemas.openxmlformats.org/wordprocessingml/2006/main" xmlns:w14="http://schemas.microsoft.com/office/word/2010/wordml" xmlns:w15="http://schemas.microsoft.com/office/word/2012/wordml" xmlns:w16se="http://schemas.microsoft.com/office/word/2015/wordml/symex" xmlns:wpg="http://schemas.microsoft.com/office/word/2010/wordprocessingGroup" xmlns:wpi="http://schemas.microsoft.com/office/word/2010/wordprocessingInk" xmlns:wne="http://schemas.microsoft.com/office/word/2006/wordml" xmlns:wps="http://schemas.microsoft.com/office/word/2010/wordprocessingShape" mc:Ignorable="w14 w15 w16se wp14">
+<w:hdr xmlns:wpc="http://schemas.microsoft.com/office/word/2010/wordprocessingCanvas" xmlns:cx="http://schemas.microsoft.com/office/drawing/2014/chartex" xmlns:cx1="http://schemas.microsoft.com/office/drawing/2015/9/8/chartex" xmlns:mc="http://schemas.openxmlformats.org/markup-compatibility/2006" xmlns:o="urn:schemas-microsoft-com:office:office" xmlns:r="http://schemas.openxmlformats.org/officeDocument/2006/relationships" xmlns:m="http://schemas.openxmlformats.org/officeDocument/2006/math" xmlns:v="urn:schemas-microsoft-com:vml" xmlns:wp14="http://schemas.microsoft.com/office/word/2010/wordprocessingDrawing" xmlns:wp="http://schemas.openxmlformats.org/drawingml/2006/wordprocessingDrawing" xmlns:w10="urn:schemas-microsoft-com:office:word" xmlns:w="http://schemas.openxmlformats.org/wordprocessingml/2006/main" xmlns:w14="http://schemas.microsoft.com/office/word/2010/wordml" xmlns:w15="http://schemas.microsoft.com/office/word/2012/wordml" xmlns:w16se="http://schemas.microsoft.com/office/word/2015/wordml/symex" xmlns:wpg="http://schemas.microsoft.com/office/word/2010/wordprocessingGroup" xmlns:wpi="http://schemas.microsoft.com/office/word/2010/wordprocessingInk" xmlns:wne="http://schemas.microsoft.com/office/word/2006/wordml" xmlns:wps="http://schemas.microsoft.com/office/word/2010/wordprocessingShape" mc:Ignorable="w14 w15 w16se wp14">
   <w:p>
     <w:pPr>
       <w:pStyle w:val="Encabezado"/>
@@ -7546,7 +6818,7 @@
             </wp:anchor>
           </w:drawing>
         </mc:Choice>
-        <mc:Fallback xmlns:cx1="http://schemas.microsoft.com/office/drawing/2015/9/8/chartex">
+        <mc:Fallback>
           <w:pict>
             <v:rect w14:anchorId="3FEC259C" id="Rectángulo 6" o:spid="_x0000_s1032" style="position:absolute;margin-left:343.45pt;margin-top:-1.4pt;width:137pt;height:24.45pt;z-index:251659264;visibility:visible;mso-wrap-style:square;mso-width-percent:0;mso-height-percent:0;mso-wrap-distance-left:9pt;mso-wrap-distance-top:0;mso-wrap-distance-right:9pt;mso-wrap-distance-bottom:0;mso-position-horizontal:absolute;mso-position-horizontal-relative:text;mso-position-vertical:absolute;mso-position-vertical-relative:text;mso-width-percent:0;mso-height-percent:0;mso-width-relative:margin;mso-height-relative:margin;v-text-anchor:middle" o:gfxdata="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" fillcolor="#002060" stroked="f" strokeweight="1pt">
               <v:textbox>
@@ -7689,7 +6961,7 @@
 </file>
 
 <file path=word/numbering.xml><?xml version="1.0" encoding="utf-8"?>
-<w:numbering xmlns:wpc="http://schemas.microsoft.com/office/word/2010/wordprocessingCanvas" xmlns:cx="http://schemas.microsoft.com/office/drawing/2014/chartex" xmlns:mc="http://schemas.openxmlformats.org/markup-compatibility/2006" xmlns:o="urn:schemas-microsoft-com:office:office" xmlns:r="http://schemas.openxmlformats.org/officeDocument/2006/relationships" xmlns:m="http://schemas.openxmlformats.org/officeDocument/2006/math" xmlns:v="urn:schemas-microsoft-com:vml" xmlns:wp14="http://schemas.microsoft.com/office/word/2010/wordprocessingDrawing" xmlns:wp="http://schemas.openxmlformats.org/drawingml/2006/wordprocessingDrawing" xmlns:w10="urn:schemas-microsoft-com:office:word" xmlns:w="http://schemas.openxmlformats.org/wordprocessingml/2006/main" xmlns:w14="http://schemas.microsoft.com/office/word/2010/wordml" xmlns:w15="http://schemas.microsoft.com/office/word/2012/wordml" xmlns:w16se="http://schemas.microsoft.com/office/word/2015/wordml/symex" xmlns:wpg="http://schemas.microsoft.com/office/word/2010/wordprocessingGroup" xmlns:wpi="http://schemas.microsoft.com/office/word/2010/wordprocessingInk" xmlns:wne="http://schemas.microsoft.com/office/word/2006/wordml" xmlns:wps="http://schemas.microsoft.com/office/word/2010/wordprocessingShape" mc:Ignorable="w14 w15 w16se wp14">
+<w:numbering xmlns:wpc="http://schemas.microsoft.com/office/word/2010/wordprocessingCanvas" xmlns:cx="http://schemas.microsoft.com/office/drawing/2014/chartex" xmlns:cx1="http://schemas.microsoft.com/office/drawing/2015/9/8/chartex" xmlns:mc="http://schemas.openxmlformats.org/markup-compatibility/2006" xmlns:o="urn:schemas-microsoft-com:office:office" xmlns:r="http://schemas.openxmlformats.org/officeDocument/2006/relationships" xmlns:m="http://schemas.openxmlformats.org/officeDocument/2006/math" xmlns:v="urn:schemas-microsoft-com:vml" xmlns:wp14="http://schemas.microsoft.com/office/word/2010/wordprocessingDrawing" xmlns:wp="http://schemas.openxmlformats.org/drawingml/2006/wordprocessingDrawing" xmlns:w10="urn:schemas-microsoft-com:office:word" xmlns:w="http://schemas.openxmlformats.org/wordprocessingml/2006/main" xmlns:w14="http://schemas.microsoft.com/office/word/2010/wordml" xmlns:w15="http://schemas.microsoft.com/office/word/2012/wordml" xmlns:w16se="http://schemas.microsoft.com/office/word/2015/wordml/symex" xmlns:wpg="http://schemas.microsoft.com/office/word/2010/wordprocessingGroup" xmlns:wpi="http://schemas.microsoft.com/office/word/2010/wordprocessingInk" xmlns:wne="http://schemas.microsoft.com/office/word/2006/wordml" xmlns:wps="http://schemas.microsoft.com/office/word/2010/wordprocessingShape" mc:Ignorable="w14 w15 w16se wp14">
   <w:abstractNum w:abstractNumId="0" w15:restartNumberingAfterBreak="0">
     <w:nsid w:val="33767D3B"/>
     <w:multiLevelType w:val="multilevel"/>
@@ -8305,14 +7577,6 @@
     <w:abstractNumId w:val="3"/>
   </w:num>
 </w:numbering>
-</file>
-
-<file path=word/people.xml><?xml version="1.0" encoding="utf-8"?>
-<w15:people xmlns:wpc="http://schemas.microsoft.com/office/word/2010/wordprocessingCanvas" xmlns:cx="http://schemas.microsoft.com/office/drawing/2014/chartex" xmlns:mc="http://schemas.openxmlformats.org/markup-compatibility/2006" xmlns:o="urn:schemas-microsoft-com:office:office" xmlns:r="http://schemas.openxmlformats.org/officeDocument/2006/relationships" xmlns:m="http://schemas.openxmlformats.org/officeDocument/2006/math" xmlns:v="urn:schemas-microsoft-com:vml" xmlns:wp14="http://schemas.microsoft.com/office/word/2010/wordprocessingDrawing" xmlns:wp="http://schemas.openxmlformats.org/drawingml/2006/wordprocessingDrawing" xmlns:w10="urn:schemas-microsoft-com:office:word" xmlns:w="http://schemas.openxmlformats.org/wordprocessingml/2006/main" xmlns:w14="http://schemas.microsoft.com/office/word/2010/wordml" xmlns:w15="http://schemas.microsoft.com/office/word/2012/wordml" xmlns:w16se="http://schemas.microsoft.com/office/word/2015/wordml/symex" xmlns:wpg="http://schemas.microsoft.com/office/word/2010/wordprocessingGroup" xmlns:wpi="http://schemas.microsoft.com/office/word/2010/wordprocessingInk" xmlns:wne="http://schemas.microsoft.com/office/word/2006/wordml" xmlns:wps="http://schemas.microsoft.com/office/word/2010/wordprocessingShape" mc:Ignorable="w14 w15 w16se wp14">
-  <w15:person w15:author="INAP-QA">
-    <w15:presenceInfo w15:providerId="Windows Live" w15:userId="9ae1c0a492cadcaf"/>
-  </w15:person>
-</w15:people>
 </file>
 
 <file path=word/styles.xml><?xml version="1.0" encoding="utf-8"?>
@@ -9336,7 +8600,7 @@
 </file>
 
 <file path=customXml/itemProps1.xml><?xml version="1.0" encoding="utf-8"?>
-<ds:datastoreItem xmlns:ds="http://schemas.openxmlformats.org/officeDocument/2006/customXml" ds:itemID="{7BCDC1FE-F574-43F5-8527-082F2C2FB79D}">
+<ds:datastoreItem xmlns:ds="http://schemas.openxmlformats.org/officeDocument/2006/customXml" ds:itemID="{7413367D-2720-4181-9706-5502C8BAA6FE}">
   <ds:schemaRefs>
     <ds:schemaRef ds:uri="http://schemas.openxmlformats.org/officeDocument/2006/bibliography"/>
   </ds:schemaRefs>

</xml_diff>

<commit_message>
Cambios en guías rápidas debido a actualización
</commit_message>
<xml_diff>
--- a/PDRMYE/GUÍAS RÁPIDAS/MUNICIPIOS/MUNICIPIOS/CATALOGOS.docx
+++ b/PDRMYE/GUÍAS RÁPIDAS/MUNICIPIOS/MUNICIPIOS/CATALOGOS.docx
@@ -2501,42 +2501,40 @@
           <w:rFonts w:ascii="Arial" w:hAnsi="Arial" w:cs="Arial"/>
         </w:rPr>
       </w:pPr>
-      <w:bookmarkStart w:id="10" w:name="_GoBack"/>
+    </w:p>
+    <w:p>
+      <w:pPr>
+        <w:pStyle w:val="Ttulo1"/>
+        <w:spacing w:line="276" w:lineRule="auto"/>
+        <w:jc w:val="center"/>
+        <w:rPr>
+          <w:rFonts w:cs="Arial"/>
+        </w:rPr>
+      </w:pPr>
+      <w:bookmarkStart w:id="10" w:name="_Toc124342027"/>
+      <w:bookmarkStart w:id="11" w:name="_Toc124346601"/>
+      <w:bookmarkStart w:id="12" w:name="_Toc129852440"/>
+      <w:r>
+        <w:rPr>
+          <w:rFonts w:cs="Arial"/>
+        </w:rPr>
+        <w:t>Administración</w:t>
+      </w:r>
+      <w:r>
+        <w:rPr>
+          <w:rFonts w:cs="Arial"/>
+        </w:rPr>
+        <w:t xml:space="preserve"> de </w:t>
+      </w:r>
       <w:bookmarkEnd w:id="10"/>
-    </w:p>
-    <w:p>
-      <w:pPr>
-        <w:pStyle w:val="Ttulo1"/>
-        <w:spacing w:line="276" w:lineRule="auto"/>
-        <w:jc w:val="center"/>
+      <w:bookmarkEnd w:id="11"/>
+      <w:r>
         <w:rPr>
           <w:rFonts w:cs="Arial"/>
         </w:rPr>
-      </w:pPr>
-      <w:bookmarkStart w:id="11" w:name="_Toc124342027"/>
-      <w:bookmarkStart w:id="12" w:name="_Toc124346601"/>
-      <w:bookmarkStart w:id="13" w:name="_Toc129852440"/>
-      <w:r>
-        <w:rPr>
-          <w:rFonts w:cs="Arial"/>
-        </w:rPr>
-        <w:t>Administración</w:t>
-      </w:r>
-      <w:r>
-        <w:rPr>
-          <w:rFonts w:cs="Arial"/>
-        </w:rPr>
-        <w:t xml:space="preserve"> de </w:t>
-      </w:r>
-      <w:bookmarkEnd w:id="11"/>
+        <w:t>Avisos</w:t>
+      </w:r>
       <w:bookmarkEnd w:id="12"/>
-      <w:r>
-        <w:rPr>
-          <w:rFonts w:cs="Arial"/>
-        </w:rPr>
-        <w:t>Avisos</w:t>
-      </w:r>
-      <w:bookmarkEnd w:id="13"/>
     </w:p>
     <w:p>
       <w:r>
@@ -3145,16 +3143,16 @@
         <mc:AlternateContent>
           <mc:Choice Requires="wps">
             <w:drawing>
-              <wp:anchor distT="0" distB="0" distL="114300" distR="114300" simplePos="0" relativeHeight="251874304" behindDoc="0" locked="0" layoutInCell="1" allowOverlap="1" wp14:anchorId="23B1EC23" wp14:editId="30001ECC">
+              <wp:anchor distT="0" distB="0" distL="114300" distR="114300" simplePos="0" relativeHeight="251874304" behindDoc="0" locked="0" layoutInCell="1" allowOverlap="1" wp14:anchorId="23B1EC23" wp14:editId="5AB0C202">
                 <wp:simplePos x="0" y="0"/>
-                <wp:positionH relativeFrom="page">
-                  <wp:posOffset>5774690</wp:posOffset>
+                <wp:positionH relativeFrom="margin">
+                  <wp:posOffset>4907915</wp:posOffset>
                 </wp:positionH>
                 <wp:positionV relativeFrom="paragraph">
-                  <wp:posOffset>878889</wp:posOffset>
+                  <wp:posOffset>928370</wp:posOffset>
                 </wp:positionV>
-                <wp:extent cx="682283" cy="211015"/>
-                <wp:effectExtent l="19050" t="19050" r="22860" b="17780"/>
+                <wp:extent cx="990600" cy="228600"/>
+                <wp:effectExtent l="19050" t="19050" r="19050" b="19050"/>
                 <wp:wrapNone/>
                 <wp:docPr id="32" name="Rectángulo 32"/>
                 <wp:cNvGraphicFramePr/>
@@ -3165,7 +3163,7 @@
                       <wps:spPr>
                         <a:xfrm>
                           <a:off x="0" y="0"/>
-                          <a:ext cx="682283" cy="211015"/>
+                          <a:ext cx="990600" cy="228600"/>
                         </a:xfrm>
                         <a:prstGeom prst="rect">
                           <a:avLst/>
@@ -3211,8 +3209,8 @@
           </mc:Choice>
           <mc:Fallback>
             <w:pict>
-              <v:rect w14:anchorId="2EAA6C9E" id="Rectángulo 32" o:spid="_x0000_s1026" style="position:absolute;margin-left:454.7pt;margin-top:69.2pt;width:53.7pt;height:16.6pt;z-index:251874304;visibility:visible;mso-wrap-style:square;mso-width-percent:0;mso-height-percent:0;mso-wrap-distance-left:9pt;mso-wrap-distance-top:0;mso-wrap-distance-right:9pt;mso-wrap-distance-bottom:0;mso-position-horizontal:absolute;mso-position-horizontal-relative:page;mso-position-vertical:absolute;mso-position-vertical-relative:text;mso-width-percent:0;mso-height-percent:0;mso-width-relative:margin;mso-height-relative:margin;v-text-anchor:middle" o:gfxdata="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" filled="f" strokecolor="red" strokeweight="2.25pt">
-                <w10:wrap anchorx="page"/>
+              <v:rect w14:anchorId="003D255C" id="Rectángulo 32" o:spid="_x0000_s1026" style="position:absolute;margin-left:386.45pt;margin-top:73.1pt;width:78pt;height:18pt;z-index:251874304;visibility:visible;mso-wrap-style:square;mso-width-percent:0;mso-height-percent:0;mso-wrap-distance-left:9pt;mso-wrap-distance-top:0;mso-wrap-distance-right:9pt;mso-wrap-distance-bottom:0;mso-position-horizontal:absolute;mso-position-horizontal-relative:margin;mso-position-vertical:absolute;mso-position-vertical-relative:text;mso-width-percent:0;mso-height-percent:0;mso-width-relative:margin;mso-height-relative:margin;v-text-anchor:middle" o:gfxdata="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" filled="f" strokecolor="red" strokeweight="2.25pt">
+                <w10:wrap anchorx="margin"/>
               </v:rect>
             </w:pict>
           </mc:Fallback>
@@ -3220,14 +3218,16 @@
       </w:r>
       <w:r>
         <w:rPr>
-          <w:noProof/>
-          <w:lang w:val="es-MX" w:eastAsia="es-MX"/>
+          <w:rFonts w:ascii="Arial" w:hAnsi="Arial" w:cs="Arial"/>
+          <w:b/>
+          <w:sz w:val="24"/>
+          <w:szCs w:val="24"/>
         </w:rPr>
         <w:drawing>
-          <wp:inline distT="0" distB="0" distL="0" distR="0" wp14:anchorId="37C4D1AA" wp14:editId="3A9E8201">
-            <wp:extent cx="6344529" cy="2465881"/>
-            <wp:effectExtent l="152400" t="152400" r="361315" b="353695"/>
-            <wp:docPr id="9" name="Imagen 9"/>
+          <wp:inline distT="0" distB="0" distL="0" distR="0" wp14:anchorId="100F6E26" wp14:editId="71E04A8D">
+            <wp:extent cx="6705600" cy="2611527"/>
+            <wp:effectExtent l="152400" t="152400" r="361950" b="360680"/>
+            <wp:docPr id="46" name="Imagen 46"/>
             <wp:cNvGraphicFramePr>
               <a:graphicFrameLocks xmlns:a="http://schemas.openxmlformats.org/drawingml/2006/main" noChangeAspect="1"/>
             </wp:cNvGraphicFramePr>
@@ -3247,7 +3247,7 @@
                   <pic:spPr>
                     <a:xfrm>
                       <a:off x="0" y="0"/>
-                      <a:ext cx="6353496" cy="2469366"/>
+                      <a:ext cx="6719745" cy="2617036"/>
                     </a:xfrm>
                     <a:prstGeom prst="rect">
                       <a:avLst/>
@@ -3775,15 +3775,14 @@
           <w:rFonts w:cs="Arial"/>
         </w:rPr>
       </w:pPr>
-      <w:bookmarkStart w:id="14" w:name="_Toc129852441"/>
+      <w:bookmarkStart w:id="13" w:name="_Toc129852441"/>
       <w:r>
         <w:rPr>
           <w:rFonts w:cs="Arial"/>
         </w:rPr>
-        <w:lastRenderedPageBreak/>
         <w:t>Administración de Cuentas Bancarias</w:t>
       </w:r>
-      <w:bookmarkEnd w:id="14"/>
+      <w:bookmarkEnd w:id="13"/>
     </w:p>
     <w:p>
       <w:r>
@@ -4278,74 +4277,31 @@
           <w:szCs w:val="24"/>
         </w:rPr>
       </w:pPr>
-      <w:r>
-        <w:rPr>
-          <w:rFonts w:ascii="Arial" w:hAnsi="Arial" w:cs="Arial"/>
-          <w:b/>
-          <w:sz w:val="24"/>
-          <w:szCs w:val="24"/>
-        </w:rPr>
-        <w:lastRenderedPageBreak/>
-        <w:t>L</w:t>
-      </w:r>
-      <w:r>
-        <w:rPr>
-          <w:rFonts w:ascii="Arial" w:hAnsi="Arial" w:cs="Arial"/>
-          <w:b/>
-          <w:sz w:val="24"/>
-          <w:szCs w:val="24"/>
-        </w:rPr>
-        <w:t>os registros</w:t>
-      </w:r>
-      <w:r>
-        <w:rPr>
-          <w:rFonts w:ascii="Arial" w:hAnsi="Arial" w:cs="Arial"/>
-          <w:b/>
-          <w:sz w:val="24"/>
-          <w:szCs w:val="24"/>
-        </w:rPr>
-        <w:t xml:space="preserve"> </w:t>
-      </w:r>
-      <w:r>
-        <w:rPr>
-          <w:rFonts w:ascii="Arial" w:hAnsi="Arial" w:cs="Arial"/>
-          <w:b/>
-          <w:sz w:val="24"/>
-          <w:szCs w:val="24"/>
-        </w:rPr>
-        <w:t>pueden ser descargados</w:t>
-      </w:r>
-      <w:r>
-        <w:rPr>
-          <w:rFonts w:ascii="Arial" w:hAnsi="Arial" w:cs="Arial"/>
-          <w:b/>
-          <w:sz w:val="24"/>
-          <w:szCs w:val="24"/>
-        </w:rPr>
-        <w:t xml:space="preserve"> </w:t>
-      </w:r>
-      <w:r>
-        <w:rPr>
-          <w:rFonts w:ascii="Arial" w:hAnsi="Arial" w:cs="Arial"/>
-          <w:b/>
-          <w:sz w:val="24"/>
-          <w:szCs w:val="24"/>
-        </w:rPr>
-        <w:t>utilizando el botón “Exportar”, se desplegará un menú con dos opciones, “descargar en formato CSV” e “Imprimir”</w:t>
-      </w:r>
-      <w:r>
-        <w:rPr>
-          <w:rFonts w:ascii="Arial" w:hAnsi="Arial" w:cs="Arial"/>
-          <w:b/>
-          <w:sz w:val="24"/>
-          <w:szCs w:val="24"/>
-        </w:rPr>
-        <w:t>.</w:t>
-      </w:r>
-    </w:p>
-    <w:p>
-      <w:pPr>
-        <w:ind w:left="-993"/>
+    </w:p>
+    <w:p>
+      <w:pPr>
+        <w:jc w:val="both"/>
+        <w:rPr>
+          <w:rFonts w:ascii="Arial" w:hAnsi="Arial" w:cs="Arial"/>
+          <w:b/>
+          <w:sz w:val="24"/>
+          <w:szCs w:val="24"/>
+        </w:rPr>
+      </w:pPr>
+      <w:r>
+        <w:rPr>
+          <w:rFonts w:ascii="Arial" w:hAnsi="Arial" w:cs="Arial"/>
+          <w:b/>
+          <w:sz w:val="24"/>
+          <w:szCs w:val="24"/>
+        </w:rPr>
+        <w:t>Pantalla Principal de “Cuentas Bancarias”. Para agregar una nueva cuenta pulsar el siguiente botón</w:t>
+      </w:r>
+    </w:p>
+    <w:p>
+      <w:pPr>
+        <w:ind w:left="-709"/>
+        <w:jc w:val="both"/>
         <w:rPr>
           <w:rFonts w:ascii="Arial" w:hAnsi="Arial" w:cs="Arial"/>
           <w:b/>
@@ -4362,18 +4318,18 @@
         <mc:AlternateContent>
           <mc:Choice Requires="wps">
             <w:drawing>
-              <wp:anchor distT="0" distB="0" distL="114300" distR="114300" simplePos="0" relativeHeight="251872256" behindDoc="0" locked="0" layoutInCell="1" allowOverlap="1" wp14:anchorId="7EC5048B" wp14:editId="5CE242D4">
+              <wp:anchor distT="0" distB="0" distL="114300" distR="114300" simplePos="0" relativeHeight="251891712" behindDoc="0" locked="0" layoutInCell="1" allowOverlap="1" wp14:anchorId="477E67F0" wp14:editId="6B030C7E">
                 <wp:simplePos x="0" y="0"/>
-                <wp:positionH relativeFrom="page">
-                  <wp:posOffset>618978</wp:posOffset>
+                <wp:positionH relativeFrom="leftMargin">
+                  <wp:posOffset>825500</wp:posOffset>
                 </wp:positionH>
                 <wp:positionV relativeFrom="paragraph">
-                  <wp:posOffset>875274</wp:posOffset>
+                  <wp:posOffset>1066800</wp:posOffset>
                 </wp:positionV>
-                <wp:extent cx="562708" cy="189279"/>
-                <wp:effectExtent l="19050" t="19050" r="27940" b="20320"/>
+                <wp:extent cx="6083300" cy="146050"/>
+                <wp:effectExtent l="19050" t="19050" r="12700" b="25400"/>
                 <wp:wrapNone/>
-                <wp:docPr id="31" name="Rectángulo 31"/>
+                <wp:docPr id="47" name="Rectángulo 47"/>
                 <wp:cNvGraphicFramePr/>
                 <a:graphic xmlns:a="http://schemas.openxmlformats.org/drawingml/2006/main">
                   <a:graphicData uri="http://schemas.microsoft.com/office/word/2010/wordprocessingShape">
@@ -4382,7 +4338,7 @@
                       <wps:spPr>
                         <a:xfrm>
                           <a:off x="0" y="0"/>
-                          <a:ext cx="562708" cy="189279"/>
+                          <a:ext cx="6083300" cy="146050"/>
                         </a:xfrm>
                         <a:prstGeom prst="rect">
                           <a:avLst/>
@@ -4428,23 +4384,26 @@
           </mc:Choice>
           <mc:Fallback>
             <w:pict>
-              <v:rect w14:anchorId="4FFE2B55" id="Rectángulo 31" o:spid="_x0000_s1026" style="position:absolute;margin-left:48.75pt;margin-top:68.9pt;width:44.3pt;height:14.9pt;z-index:251872256;visibility:visible;mso-wrap-style:square;mso-width-percent:0;mso-height-percent:0;mso-wrap-distance-left:9pt;mso-wrap-distance-top:0;mso-wrap-distance-right:9pt;mso-wrap-distance-bottom:0;mso-position-horizontal:absolute;mso-position-horizontal-relative:page;mso-position-vertical:absolute;mso-position-vertical-relative:text;mso-width-percent:0;mso-height-percent:0;mso-width-relative:margin;mso-height-relative:margin;v-text-anchor:middle" o:gfxdata="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" filled="f" strokecolor="red" strokeweight="2.25pt">
-                <w10:wrap anchorx="page"/>
+              <v:rect w14:anchorId="41451662" id="Rectángulo 47" o:spid="_x0000_s1026" style="position:absolute;margin-left:65pt;margin-top:84pt;width:479pt;height:11.5pt;z-index:251891712;visibility:visible;mso-wrap-style:square;mso-width-percent:0;mso-height-percent:0;mso-wrap-distance-left:9pt;mso-wrap-distance-top:0;mso-wrap-distance-right:9pt;mso-wrap-distance-bottom:0;mso-position-horizontal:absolute;mso-position-horizontal-relative:left-margin-area;mso-position-vertical:absolute;mso-position-vertical-relative:text;mso-width-percent:0;mso-height-percent:0;mso-width-relative:margin;mso-height-relative:margin;v-text-anchor:middle" o:gfxdata="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" filled="f" strokecolor="red" strokeweight="2.25pt">
+                <w10:wrap anchorx="margin"/>
               </v:rect>
             </w:pict>
           </mc:Fallback>
         </mc:AlternateContent>
       </w:r>
-      <w:r>
-        <w:rPr>
-          <w:noProof/>
-          <w:lang w:val="es-MX" w:eastAsia="es-MX"/>
+      <w:bookmarkStart w:id="14" w:name="_GoBack"/>
+      <w:r>
+        <w:rPr>
+          <w:rFonts w:ascii="Arial" w:hAnsi="Arial" w:cs="Arial"/>
+          <w:b/>
+          <w:sz w:val="24"/>
+          <w:szCs w:val="24"/>
         </w:rPr>
         <w:drawing>
-          <wp:inline distT="0" distB="0" distL="0" distR="0" wp14:anchorId="178B730A" wp14:editId="4166D88D">
-            <wp:extent cx="6261856" cy="2433711"/>
-            <wp:effectExtent l="152400" t="152400" r="367665" b="367030"/>
-            <wp:docPr id="30" name="Imagen 30"/>
+          <wp:inline distT="0" distB="0" distL="0" distR="0" wp14:anchorId="76906193" wp14:editId="15424F55">
+            <wp:extent cx="6185856" cy="1663700"/>
+            <wp:effectExtent l="152400" t="152400" r="367665" b="355600"/>
+            <wp:docPr id="17" name="Imagen 17"/>
             <wp:cNvGraphicFramePr>
               <a:graphicFrameLocks xmlns:a="http://schemas.openxmlformats.org/drawingml/2006/main" noChangeAspect="1"/>
             </wp:cNvGraphicFramePr>
@@ -4456,7 +4415,7 @@
                     <pic:cNvPicPr/>
                   </pic:nvPicPr>
                   <pic:blipFill>
-                    <a:blip r:embed="rId12"/>
+                    <a:blip r:embed="rId13"/>
                     <a:stretch>
                       <a:fillRect/>
                     </a:stretch>
@@ -4464,7 +4423,7 @@
                   <pic:spPr>
                     <a:xfrm>
                       <a:off x="0" y="0"/>
-                      <a:ext cx="6272988" cy="2438038"/>
+                      <a:ext cx="6188351" cy="1664371"/>
                     </a:xfrm>
                     <a:prstGeom prst="rect">
                       <a:avLst/>
@@ -4486,10 +4445,567 @@
           </wp:inline>
         </w:drawing>
       </w:r>
-    </w:p>
-    <w:p>
-      <w:pPr>
-        <w:ind w:left="-993"/>
+      <w:bookmarkEnd w:id="14"/>
+    </w:p>
+    <w:p>
+      <w:pPr>
+        <w:rPr>
+          <w:rFonts w:ascii="Arial" w:hAnsi="Arial" w:cs="Arial"/>
+          <w:b/>
+          <w:sz w:val="24"/>
+          <w:szCs w:val="24"/>
+        </w:rPr>
+      </w:pPr>
+      <w:r>
+        <w:rPr>
+          <w:rFonts w:ascii="Arial" w:hAnsi="Arial" w:cs="Arial"/>
+          <w:b/>
+          <w:sz w:val="24"/>
+          <w:szCs w:val="24"/>
+        </w:rPr>
+        <w:t>Contenido de la tabla</w:t>
+      </w:r>
+    </w:p>
+    <w:tbl>
+      <w:tblPr>
+        <w:tblStyle w:val="Tablaconcuadrcula"/>
+        <w:tblW w:w="0" w:type="auto"/>
+        <w:tblLook w:val="04A0" w:firstRow="1" w:lastRow="0" w:firstColumn="1" w:lastColumn="0" w:noHBand="0" w:noVBand="1"/>
+      </w:tblPr>
+      <w:tblGrid>
+        <w:gridCol w:w="4414"/>
+        <w:gridCol w:w="4414"/>
+      </w:tblGrid>
+      <w:tr>
+        <w:tc>
+          <w:tcPr>
+            <w:tcW w:w="4414" w:type="dxa"/>
+            <w:shd w:val="clear" w:color="auto" w:fill="002060"/>
+          </w:tcPr>
+          <w:p>
+            <w:pPr>
+              <w:tabs>
+                <w:tab w:val="left" w:pos="1494"/>
+              </w:tabs>
+              <w:spacing w:line="276" w:lineRule="auto"/>
+              <w:jc w:val="center"/>
+              <w:rPr>
+                <w:rFonts w:ascii="Arial" w:hAnsi="Arial" w:cs="Arial"/>
+                <w:b/>
+                <w:sz w:val="24"/>
+              </w:rPr>
+            </w:pPr>
+            <w:r>
+              <w:rPr>
+                <w:rFonts w:ascii="Arial" w:hAnsi="Arial" w:cs="Arial"/>
+                <w:b/>
+                <w:sz w:val="24"/>
+              </w:rPr>
+              <w:t>Campo</w:t>
+            </w:r>
+          </w:p>
+        </w:tc>
+        <w:tc>
+          <w:tcPr>
+            <w:tcW w:w="4414" w:type="dxa"/>
+            <w:shd w:val="clear" w:color="auto" w:fill="002060"/>
+          </w:tcPr>
+          <w:p>
+            <w:pPr>
+              <w:tabs>
+                <w:tab w:val="left" w:pos="1494"/>
+              </w:tabs>
+              <w:spacing w:line="276" w:lineRule="auto"/>
+              <w:jc w:val="center"/>
+              <w:rPr>
+                <w:rFonts w:ascii="Arial" w:hAnsi="Arial" w:cs="Arial"/>
+                <w:b/>
+                <w:sz w:val="24"/>
+              </w:rPr>
+            </w:pPr>
+            <w:r>
+              <w:rPr>
+                <w:rFonts w:ascii="Arial" w:hAnsi="Arial" w:cs="Arial"/>
+                <w:b/>
+                <w:sz w:val="24"/>
+              </w:rPr>
+              <w:t xml:space="preserve">Descripción </w:t>
+            </w:r>
+          </w:p>
+        </w:tc>
+      </w:tr>
+      <w:tr>
+        <w:tc>
+          <w:tcPr>
+            <w:tcW w:w="4414" w:type="dxa"/>
+          </w:tcPr>
+          <w:p>
+            <w:pPr>
+              <w:tabs>
+                <w:tab w:val="left" w:pos="1494"/>
+              </w:tabs>
+              <w:spacing w:line="276" w:lineRule="auto"/>
+              <w:rPr>
+                <w:rFonts w:ascii="Arial" w:hAnsi="Arial" w:cs="Arial"/>
+                <w:b/>
+                <w:sz w:val="24"/>
+              </w:rPr>
+            </w:pPr>
+            <w:r>
+              <w:rPr>
+                <w:rFonts w:ascii="Arial" w:hAnsi="Arial" w:cs="Arial"/>
+                <w:b/>
+                <w:noProof/>
+                <w:sz w:val="24"/>
+                <w:lang w:val="es-MX" w:eastAsia="es-MX"/>
+              </w:rPr>
+              <w:t>Acciones</w:t>
+            </w:r>
+          </w:p>
+        </w:tc>
+        <w:tc>
+          <w:tcPr>
+            <w:tcW w:w="4414" w:type="dxa"/>
+          </w:tcPr>
+          <w:p>
+            <w:pPr>
+              <w:rPr>
+                <w:rFonts w:ascii="Arial" w:hAnsi="Arial" w:cs="Arial"/>
+                <w:sz w:val="24"/>
+                <w:szCs w:val="24"/>
+              </w:rPr>
+            </w:pPr>
+            <w:r>
+              <w:rPr>
+                <w:rFonts w:ascii="Arial" w:hAnsi="Arial" w:cs="Arial"/>
+                <w:sz w:val="24"/>
+                <w:szCs w:val="24"/>
+              </w:rPr>
+              <w:t>Botones disponibles para interactuar</w:t>
+            </w:r>
+          </w:p>
+        </w:tc>
+      </w:tr>
+      <w:tr>
+        <w:tc>
+          <w:tcPr>
+            <w:tcW w:w="4414" w:type="dxa"/>
+          </w:tcPr>
+          <w:p>
+            <w:pPr>
+              <w:tabs>
+                <w:tab w:val="left" w:pos="1494"/>
+              </w:tabs>
+              <w:spacing w:line="276" w:lineRule="auto"/>
+              <w:rPr>
+                <w:rFonts w:ascii="Arial" w:hAnsi="Arial" w:cs="Arial"/>
+                <w:b/>
+                <w:sz w:val="24"/>
+              </w:rPr>
+            </w:pPr>
+            <w:r>
+              <w:rPr>
+                <w:rFonts w:ascii="Arial" w:hAnsi="Arial" w:cs="Arial"/>
+                <w:b/>
+                <w:noProof/>
+                <w:sz w:val="24"/>
+                <w:lang w:val="es-MX" w:eastAsia="es-MX"/>
+              </w:rPr>
+              <w:t>Fecha Creacion</w:t>
+            </w:r>
+          </w:p>
+        </w:tc>
+        <w:tc>
+          <w:tcPr>
+            <w:tcW w:w="4414" w:type="dxa"/>
+          </w:tcPr>
+          <w:p>
+            <w:pPr>
+              <w:rPr>
+                <w:rFonts w:ascii="Arial" w:hAnsi="Arial" w:cs="Arial"/>
+                <w:sz w:val="24"/>
+                <w:szCs w:val="24"/>
+              </w:rPr>
+            </w:pPr>
+            <w:r>
+              <w:rPr>
+                <w:rFonts w:ascii="Arial" w:hAnsi="Arial" w:cs="Arial"/>
+                <w:sz w:val="24"/>
+                <w:szCs w:val="24"/>
+              </w:rPr>
+              <w:t>Fecha de</w:t>
+            </w:r>
+            <w:r>
+              <w:rPr>
+                <w:rFonts w:ascii="Arial" w:hAnsi="Arial" w:cs="Arial"/>
+                <w:sz w:val="24"/>
+                <w:szCs w:val="24"/>
+              </w:rPr>
+              <w:t xml:space="preserve">l registro </w:t>
+            </w:r>
+            <w:r>
+              <w:rPr>
+                <w:rFonts w:ascii="Arial" w:hAnsi="Arial" w:cs="Arial"/>
+                <w:sz w:val="24"/>
+                <w:szCs w:val="24"/>
+              </w:rPr>
+              <w:t>de la cuenta</w:t>
+            </w:r>
+            <w:r>
+              <w:rPr>
+                <w:rFonts w:ascii="Arial" w:hAnsi="Arial" w:cs="Arial"/>
+                <w:sz w:val="24"/>
+                <w:szCs w:val="24"/>
+              </w:rPr>
+              <w:t xml:space="preserve"> a la plataforma</w:t>
+            </w:r>
+          </w:p>
+        </w:tc>
+      </w:tr>
+      <w:tr>
+        <w:tc>
+          <w:tcPr>
+            <w:tcW w:w="4414" w:type="dxa"/>
+          </w:tcPr>
+          <w:p>
+            <w:pPr>
+              <w:tabs>
+                <w:tab w:val="left" w:pos="1494"/>
+              </w:tabs>
+              <w:spacing w:line="276" w:lineRule="auto"/>
+              <w:rPr>
+                <w:rFonts w:ascii="Arial" w:hAnsi="Arial" w:cs="Arial"/>
+                <w:b/>
+                <w:noProof/>
+                <w:sz w:val="24"/>
+                <w:lang w:val="es-MX" w:eastAsia="es-MX"/>
+              </w:rPr>
+            </w:pPr>
+            <w:r>
+              <w:rPr>
+                <w:rFonts w:ascii="Arial" w:hAnsi="Arial" w:cs="Arial"/>
+                <w:b/>
+                <w:noProof/>
+                <w:sz w:val="24"/>
+                <w:lang w:val="es-MX" w:eastAsia="es-MX"/>
+              </w:rPr>
+              <w:t>Usuario Generador</w:t>
+            </w:r>
+          </w:p>
+        </w:tc>
+        <w:tc>
+          <w:tcPr>
+            <w:tcW w:w="4414" w:type="dxa"/>
+          </w:tcPr>
+          <w:p>
+            <w:pPr>
+              <w:rPr>
+                <w:rFonts w:ascii="Arial" w:hAnsi="Arial" w:cs="Arial"/>
+                <w:sz w:val="24"/>
+                <w:szCs w:val="24"/>
+              </w:rPr>
+            </w:pPr>
+            <w:r>
+              <w:rPr>
+                <w:rFonts w:ascii="Arial" w:hAnsi="Arial" w:cs="Arial"/>
+                <w:sz w:val="24"/>
+                <w:szCs w:val="24"/>
+              </w:rPr>
+              <w:t>Usuario que registro la cuenta a la plataforma</w:t>
+            </w:r>
+          </w:p>
+        </w:tc>
+      </w:tr>
+      <w:tr>
+        <w:tc>
+          <w:tcPr>
+            <w:tcW w:w="4414" w:type="dxa"/>
+          </w:tcPr>
+          <w:p>
+            <w:pPr>
+              <w:tabs>
+                <w:tab w:val="left" w:pos="1494"/>
+              </w:tabs>
+              <w:spacing w:line="276" w:lineRule="auto"/>
+              <w:rPr>
+                <w:rFonts w:ascii="Arial" w:hAnsi="Arial" w:cs="Arial"/>
+                <w:b/>
+                <w:noProof/>
+                <w:sz w:val="24"/>
+                <w:lang w:val="es-MX" w:eastAsia="es-MX"/>
+              </w:rPr>
+            </w:pPr>
+            <w:r>
+              <w:rPr>
+                <w:rFonts w:ascii="Arial" w:hAnsi="Arial" w:cs="Arial"/>
+                <w:b/>
+                <w:noProof/>
+                <w:sz w:val="24"/>
+                <w:lang w:val="es-MX" w:eastAsia="es-MX"/>
+              </w:rPr>
+              <w:t>Nombre de la Cuenta</w:t>
+            </w:r>
+          </w:p>
+        </w:tc>
+        <w:tc>
+          <w:tcPr>
+            <w:tcW w:w="4414" w:type="dxa"/>
+          </w:tcPr>
+          <w:p>
+            <w:pPr>
+              <w:rPr>
+                <w:rFonts w:ascii="Arial" w:hAnsi="Arial" w:cs="Arial"/>
+                <w:sz w:val="24"/>
+                <w:szCs w:val="24"/>
+              </w:rPr>
+            </w:pPr>
+            <w:r>
+              <w:rPr>
+                <w:rFonts w:ascii="Arial" w:hAnsi="Arial" w:cs="Arial"/>
+                <w:sz w:val="24"/>
+                <w:szCs w:val="24"/>
+              </w:rPr>
+              <w:t xml:space="preserve">Nombre registrado </w:t>
+            </w:r>
+            <w:r>
+              <w:rPr>
+                <w:rFonts w:ascii="Arial" w:hAnsi="Arial" w:cs="Arial"/>
+                <w:sz w:val="24"/>
+                <w:szCs w:val="24"/>
+              </w:rPr>
+              <w:t>a</w:t>
+            </w:r>
+            <w:r>
+              <w:rPr>
+                <w:rFonts w:ascii="Arial" w:hAnsi="Arial" w:cs="Arial"/>
+                <w:sz w:val="24"/>
+                <w:szCs w:val="24"/>
+              </w:rPr>
+              <w:t xml:space="preserve"> la cuenta</w:t>
+            </w:r>
+          </w:p>
+        </w:tc>
+      </w:tr>
+      <w:tr>
+        <w:tc>
+          <w:tcPr>
+            <w:tcW w:w="4414" w:type="dxa"/>
+          </w:tcPr>
+          <w:p>
+            <w:pPr>
+              <w:tabs>
+                <w:tab w:val="left" w:pos="1494"/>
+              </w:tabs>
+              <w:spacing w:line="276" w:lineRule="auto"/>
+              <w:rPr>
+                <w:rFonts w:ascii="Arial" w:hAnsi="Arial" w:cs="Arial"/>
+                <w:b/>
+                <w:noProof/>
+                <w:sz w:val="24"/>
+                <w:lang w:val="es-MX" w:eastAsia="es-MX"/>
+              </w:rPr>
+            </w:pPr>
+            <w:r>
+              <w:rPr>
+                <w:rFonts w:ascii="Arial" w:hAnsi="Arial" w:cs="Arial"/>
+                <w:b/>
+                <w:noProof/>
+                <w:sz w:val="24"/>
+                <w:lang w:val="es-MX" w:eastAsia="es-MX"/>
+              </w:rPr>
+              <w:t>Banco</w:t>
+            </w:r>
+          </w:p>
+        </w:tc>
+        <w:tc>
+          <w:tcPr>
+            <w:tcW w:w="4414" w:type="dxa"/>
+          </w:tcPr>
+          <w:p>
+            <w:pPr>
+              <w:rPr>
+                <w:rFonts w:ascii="Arial" w:hAnsi="Arial" w:cs="Arial"/>
+                <w:sz w:val="24"/>
+                <w:szCs w:val="24"/>
+              </w:rPr>
+            </w:pPr>
+            <w:r>
+              <w:rPr>
+                <w:rFonts w:ascii="Arial" w:hAnsi="Arial" w:cs="Arial"/>
+                <w:sz w:val="24"/>
+                <w:szCs w:val="24"/>
+              </w:rPr>
+              <w:t>Nombre de la institución bancaria</w:t>
+            </w:r>
+          </w:p>
+        </w:tc>
+      </w:tr>
+      <w:tr>
+        <w:tc>
+          <w:tcPr>
+            <w:tcW w:w="4414" w:type="dxa"/>
+          </w:tcPr>
+          <w:p>
+            <w:pPr>
+              <w:tabs>
+                <w:tab w:val="left" w:pos="1494"/>
+              </w:tabs>
+              <w:spacing w:line="276" w:lineRule="auto"/>
+              <w:rPr>
+                <w:rFonts w:ascii="Arial" w:hAnsi="Arial" w:cs="Arial"/>
+                <w:b/>
+                <w:noProof/>
+                <w:sz w:val="24"/>
+                <w:lang w:val="es-MX" w:eastAsia="es-MX"/>
+              </w:rPr>
+            </w:pPr>
+            <w:r>
+              <w:rPr>
+                <w:rFonts w:ascii="Arial" w:hAnsi="Arial" w:cs="Arial"/>
+                <w:b/>
+                <w:noProof/>
+                <w:sz w:val="24"/>
+                <w:lang w:val="es-MX" w:eastAsia="es-MX"/>
+              </w:rPr>
+              <w:t>Cuenta</w:t>
+            </w:r>
+          </w:p>
+        </w:tc>
+        <w:tc>
+          <w:tcPr>
+            <w:tcW w:w="4414" w:type="dxa"/>
+          </w:tcPr>
+          <w:p>
+            <w:pPr>
+              <w:rPr>
+                <w:rFonts w:ascii="Arial" w:hAnsi="Arial" w:cs="Arial"/>
+                <w:sz w:val="24"/>
+                <w:szCs w:val="24"/>
+              </w:rPr>
+            </w:pPr>
+            <w:r>
+              <w:rPr>
+                <w:rFonts w:ascii="Arial" w:hAnsi="Arial" w:cs="Arial"/>
+                <w:sz w:val="24"/>
+                <w:szCs w:val="24"/>
+              </w:rPr>
+              <w:t>Número de la cuenta</w:t>
+            </w:r>
+          </w:p>
+        </w:tc>
+      </w:tr>
+      <w:tr>
+        <w:tc>
+          <w:tcPr>
+            <w:tcW w:w="4414" w:type="dxa"/>
+          </w:tcPr>
+          <w:p>
+            <w:pPr>
+              <w:tabs>
+                <w:tab w:val="left" w:pos="1494"/>
+              </w:tabs>
+              <w:spacing w:line="276" w:lineRule="auto"/>
+              <w:rPr>
+                <w:rFonts w:ascii="Arial" w:hAnsi="Arial" w:cs="Arial"/>
+                <w:b/>
+                <w:noProof/>
+                <w:sz w:val="24"/>
+                <w:lang w:val="es-MX" w:eastAsia="es-MX"/>
+              </w:rPr>
+            </w:pPr>
+            <w:r>
+              <w:rPr>
+                <w:rFonts w:ascii="Arial" w:hAnsi="Arial" w:cs="Arial"/>
+                <w:b/>
+                <w:noProof/>
+                <w:sz w:val="24"/>
+                <w:lang w:val="es-MX" w:eastAsia="es-MX"/>
+              </w:rPr>
+              <w:t>Clabe</w:t>
+            </w:r>
+          </w:p>
+        </w:tc>
+        <w:tc>
+          <w:tcPr>
+            <w:tcW w:w="4414" w:type="dxa"/>
+          </w:tcPr>
+          <w:p>
+            <w:pPr>
+              <w:rPr>
+                <w:rFonts w:ascii="Arial" w:hAnsi="Arial" w:cs="Arial"/>
+                <w:sz w:val="24"/>
+                <w:szCs w:val="24"/>
+              </w:rPr>
+            </w:pPr>
+            <w:r>
+              <w:rPr>
+                <w:rFonts w:ascii="Arial" w:hAnsi="Arial" w:cs="Arial"/>
+                <w:sz w:val="24"/>
+                <w:szCs w:val="24"/>
+              </w:rPr>
+              <w:t>Clabe interbancaria de la cuenta</w:t>
+            </w:r>
+          </w:p>
+        </w:tc>
+      </w:tr>
+      <w:tr>
+        <w:tc>
+          <w:tcPr>
+            <w:tcW w:w="4414" w:type="dxa"/>
+          </w:tcPr>
+          <w:p>
+            <w:pPr>
+              <w:tabs>
+                <w:tab w:val="left" w:pos="1494"/>
+              </w:tabs>
+              <w:spacing w:line="276" w:lineRule="auto"/>
+              <w:rPr>
+                <w:rFonts w:ascii="Arial" w:hAnsi="Arial" w:cs="Arial"/>
+                <w:b/>
+                <w:noProof/>
+                <w:sz w:val="24"/>
+                <w:lang w:val="es-MX" w:eastAsia="es-MX"/>
+              </w:rPr>
+            </w:pPr>
+            <w:r>
+              <w:rPr>
+                <w:rFonts w:ascii="Arial" w:hAnsi="Arial" w:cs="Arial"/>
+                <w:b/>
+                <w:noProof/>
+                <w:sz w:val="24"/>
+                <w:lang w:val="es-MX" w:eastAsia="es-MX"/>
+              </w:rPr>
+              <w:t>Estatus</w:t>
+            </w:r>
+          </w:p>
+        </w:tc>
+        <w:tc>
+          <w:tcPr>
+            <w:tcW w:w="4414" w:type="dxa"/>
+          </w:tcPr>
+          <w:p>
+            <w:pPr>
+              <w:rPr>
+                <w:rFonts w:ascii="Arial" w:hAnsi="Arial" w:cs="Arial"/>
+                <w:sz w:val="24"/>
+                <w:szCs w:val="24"/>
+              </w:rPr>
+            </w:pPr>
+            <w:r>
+              <w:rPr>
+                <w:rFonts w:ascii="Arial" w:hAnsi="Arial" w:cs="Arial"/>
+                <w:sz w:val="24"/>
+                <w:szCs w:val="24"/>
+              </w:rPr>
+              <w:t>Estatus en tiempo real de la cuenta</w:t>
+            </w:r>
+          </w:p>
+        </w:tc>
+      </w:tr>
+    </w:tbl>
+    <w:p>
+      <w:pPr>
+        <w:ind w:left="-709"/>
         <w:jc w:val="both"/>
         <w:rPr>
           <w:rFonts w:ascii="Arial" w:hAnsi="Arial" w:cs="Arial"/>
@@ -4501,6 +5017,7 @@
     </w:p>
     <w:p>
       <w:pPr>
+        <w:ind w:left="-709"/>
         <w:jc w:val="both"/>
         <w:rPr>
           <w:rFonts w:ascii="Arial" w:hAnsi="Arial" w:cs="Arial"/>
@@ -4509,6 +5026,125 @@
           <w:szCs w:val="24"/>
         </w:rPr>
       </w:pPr>
+    </w:p>
+    <w:p>
+      <w:pPr>
+        <w:ind w:left="-709"/>
+        <w:jc w:val="both"/>
+        <w:rPr>
+          <w:rFonts w:ascii="Arial" w:hAnsi="Arial" w:cs="Arial"/>
+          <w:b/>
+          <w:sz w:val="24"/>
+          <w:szCs w:val="24"/>
+        </w:rPr>
+      </w:pPr>
+    </w:p>
+    <w:p>
+      <w:pPr>
+        <w:ind w:left="-709"/>
+        <w:jc w:val="both"/>
+        <w:rPr>
+          <w:rFonts w:ascii="Arial" w:hAnsi="Arial" w:cs="Arial"/>
+          <w:b/>
+          <w:sz w:val="24"/>
+          <w:szCs w:val="24"/>
+        </w:rPr>
+      </w:pPr>
+    </w:p>
+    <w:p>
+      <w:pPr>
+        <w:ind w:left="-709"/>
+        <w:jc w:val="both"/>
+        <w:rPr>
+          <w:rFonts w:ascii="Arial" w:hAnsi="Arial" w:cs="Arial"/>
+          <w:b/>
+          <w:sz w:val="24"/>
+          <w:szCs w:val="24"/>
+        </w:rPr>
+      </w:pPr>
+    </w:p>
+    <w:p>
+      <w:pPr>
+        <w:ind w:left="-709"/>
+        <w:jc w:val="both"/>
+        <w:rPr>
+          <w:rFonts w:ascii="Arial" w:hAnsi="Arial" w:cs="Arial"/>
+          <w:b/>
+          <w:sz w:val="24"/>
+          <w:szCs w:val="24"/>
+        </w:rPr>
+      </w:pPr>
+    </w:p>
+    <w:p>
+      <w:pPr>
+        <w:ind w:left="-709"/>
+        <w:jc w:val="both"/>
+        <w:rPr>
+          <w:rFonts w:ascii="Arial" w:hAnsi="Arial" w:cs="Arial"/>
+          <w:b/>
+          <w:sz w:val="24"/>
+          <w:szCs w:val="24"/>
+        </w:rPr>
+      </w:pPr>
+    </w:p>
+    <w:p>
+      <w:pPr>
+        <w:ind w:left="-709"/>
+        <w:jc w:val="both"/>
+        <w:rPr>
+          <w:rFonts w:ascii="Arial" w:hAnsi="Arial" w:cs="Arial"/>
+          <w:b/>
+          <w:sz w:val="24"/>
+          <w:szCs w:val="24"/>
+        </w:rPr>
+      </w:pPr>
+    </w:p>
+    <w:p>
+      <w:pPr>
+        <w:ind w:left="-709"/>
+        <w:jc w:val="both"/>
+        <w:rPr>
+          <w:rFonts w:ascii="Arial" w:hAnsi="Arial" w:cs="Arial"/>
+          <w:b/>
+          <w:sz w:val="24"/>
+          <w:szCs w:val="24"/>
+        </w:rPr>
+      </w:pPr>
+    </w:p>
+    <w:p>
+      <w:pPr>
+        <w:ind w:left="-709"/>
+        <w:jc w:val="both"/>
+        <w:rPr>
+          <w:rFonts w:ascii="Arial" w:hAnsi="Arial" w:cs="Arial"/>
+          <w:b/>
+          <w:sz w:val="24"/>
+          <w:szCs w:val="24"/>
+        </w:rPr>
+      </w:pPr>
+    </w:p>
+    <w:p>
+      <w:pPr>
+        <w:ind w:left="-709"/>
+        <w:jc w:val="both"/>
+        <w:rPr>
+          <w:rFonts w:ascii="Arial" w:hAnsi="Arial" w:cs="Arial"/>
+          <w:b/>
+          <w:sz w:val="24"/>
+          <w:szCs w:val="24"/>
+        </w:rPr>
+      </w:pPr>
+    </w:p>
+    <w:p>
+      <w:pPr>
+        <w:jc w:val="both"/>
+        <w:rPr>
+          <w:rFonts w:ascii="Arial" w:hAnsi="Arial" w:cs="Arial"/>
+          <w:b/>
+          <w:sz w:val="24"/>
+          <w:szCs w:val="24"/>
+        </w:rPr>
+      </w:pPr>
       <w:r>
         <w:rPr>
           <w:rFonts w:ascii="Arial" w:hAnsi="Arial" w:cs="Arial"/>
@@ -4530,7 +5166,8 @@
     </w:p>
     <w:p>
       <w:pPr>
-        <w:ind w:left="-1276"/>
+        <w:ind w:left="-851"/>
+        <w:jc w:val="both"/>
         <w:rPr>
           <w:rFonts w:ascii="Arial" w:hAnsi="Arial" w:cs="Arial"/>
           <w:b/>
@@ -4547,18 +5184,18 @@
         <mc:AlternateContent>
           <mc:Choice Requires="wps">
             <w:drawing>
-              <wp:anchor distT="0" distB="0" distL="114300" distR="114300" simplePos="0" relativeHeight="251863040" behindDoc="0" locked="0" layoutInCell="1" allowOverlap="1" wp14:anchorId="1E196D16" wp14:editId="6F5647B7">
+              <wp:anchor distT="0" distB="0" distL="114300" distR="114300" simplePos="0" relativeHeight="251883520" behindDoc="0" locked="0" layoutInCell="1" allowOverlap="1" wp14:anchorId="7B0D410F" wp14:editId="3CCFE6D2">
                 <wp:simplePos x="0" y="0"/>
-                <wp:positionH relativeFrom="page">
-                  <wp:posOffset>6575729</wp:posOffset>
+                <wp:positionH relativeFrom="leftMargin">
+                  <wp:posOffset>698500</wp:posOffset>
                 </wp:positionH>
                 <wp:positionV relativeFrom="paragraph">
-                  <wp:posOffset>1093746</wp:posOffset>
+                  <wp:posOffset>673100</wp:posOffset>
                 </wp:positionV>
-                <wp:extent cx="691598" cy="150440"/>
-                <wp:effectExtent l="19050" t="19050" r="13335" b="21590"/>
+                <wp:extent cx="292100" cy="146050"/>
+                <wp:effectExtent l="19050" t="19050" r="12700" b="25400"/>
                 <wp:wrapNone/>
-                <wp:docPr id="20" name="Rectángulo 20"/>
+                <wp:docPr id="31" name="Rectángulo 31"/>
                 <wp:cNvGraphicFramePr/>
                 <a:graphic xmlns:a="http://schemas.openxmlformats.org/drawingml/2006/main">
                   <a:graphicData uri="http://schemas.microsoft.com/office/word/2010/wordprocessingShape">
@@ -4567,7 +5204,7 @@
                       <wps:spPr>
                         <a:xfrm>
                           <a:off x="0" y="0"/>
-                          <a:ext cx="691598" cy="150440"/>
+                          <a:ext cx="292100" cy="146050"/>
                         </a:xfrm>
                         <a:prstGeom prst="rect">
                           <a:avLst/>
@@ -4613,8 +5250,8 @@
           </mc:Choice>
           <mc:Fallback>
             <w:pict>
-              <v:rect w14:anchorId="6BE46BB4" id="Rectángulo 20" o:spid="_x0000_s1026" style="position:absolute;margin-left:517.75pt;margin-top:86.1pt;width:54.45pt;height:11.85pt;z-index:251863040;visibility:visible;mso-wrap-style:square;mso-width-percent:0;mso-height-percent:0;mso-wrap-distance-left:9pt;mso-wrap-distance-top:0;mso-wrap-distance-right:9pt;mso-wrap-distance-bottom:0;mso-position-horizontal:absolute;mso-position-horizontal-relative:page;mso-position-vertical:absolute;mso-position-vertical-relative:text;mso-width-percent:0;mso-height-percent:0;mso-width-relative:margin;mso-height-relative:margin;v-text-anchor:middle" o:gfxdata="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" filled="f" strokecolor="red" strokeweight="2.25pt">
-                <w10:wrap anchorx="page"/>
+              <v:rect w14:anchorId="3B14C682" id="Rectángulo 31" o:spid="_x0000_s1026" style="position:absolute;margin-left:55pt;margin-top:53pt;width:23pt;height:11.5pt;z-index:251883520;visibility:visible;mso-wrap-style:square;mso-width-percent:0;mso-height-percent:0;mso-wrap-distance-left:9pt;mso-wrap-distance-top:0;mso-wrap-distance-right:9pt;mso-wrap-distance-bottom:0;mso-position-horizontal:absolute;mso-position-horizontal-relative:left-margin-area;mso-position-vertical:absolute;mso-position-vertical-relative:text;mso-width-percent:0;mso-height-percent:0;mso-width-relative:margin;mso-height-relative:margin;v-text-anchor:middle" o:gfxdata="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" filled="f" strokecolor="red" strokeweight="2.25pt">
+                <w10:wrap anchorx="margin"/>
               </v:rect>
             </w:pict>
           </mc:Fallback>
@@ -4623,24 +5260,118 @@
       <w:r>
         <w:rPr>
           <w:rFonts w:ascii="Arial" w:hAnsi="Arial" w:cs="Arial"/>
+          <w:b/>
+          <w:sz w:val="24"/>
+          <w:szCs w:val="24"/>
+        </w:rPr>
+        <w:drawing>
+          <wp:inline distT="0" distB="0" distL="0" distR="0" wp14:anchorId="383F057B" wp14:editId="47249B3C">
+            <wp:extent cx="5612130" cy="1509473"/>
+            <wp:effectExtent l="152400" t="152400" r="369570" b="357505"/>
+            <wp:docPr id="37" name="Imagen 37"/>
+            <wp:cNvGraphicFramePr>
+              <a:graphicFrameLocks xmlns:a="http://schemas.openxmlformats.org/drawingml/2006/main" noChangeAspect="1"/>
+            </wp:cNvGraphicFramePr>
+            <a:graphic xmlns:a="http://schemas.openxmlformats.org/drawingml/2006/main">
+              <a:graphicData uri="http://schemas.openxmlformats.org/drawingml/2006/picture">
+                <pic:pic xmlns:pic="http://schemas.openxmlformats.org/drawingml/2006/picture">
+                  <pic:nvPicPr>
+                    <pic:cNvPr id="1" name=""/>
+                    <pic:cNvPicPr/>
+                  </pic:nvPicPr>
+                  <pic:blipFill>
+                    <a:blip r:embed="rId13"/>
+                    <a:stretch>
+                      <a:fillRect/>
+                    </a:stretch>
+                  </pic:blipFill>
+                  <pic:spPr>
+                    <a:xfrm>
+                      <a:off x="0" y="0"/>
+                      <a:ext cx="5612130" cy="1509473"/>
+                    </a:xfrm>
+                    <a:prstGeom prst="rect">
+                      <a:avLst/>
+                    </a:prstGeom>
+                    <a:ln>
+                      <a:noFill/>
+                    </a:ln>
+                    <a:effectLst>
+                      <a:outerShdw blurRad="292100" dist="139700" dir="2700000" algn="tl" rotWithShape="0">
+                        <a:srgbClr val="333333">
+                          <a:alpha val="65000"/>
+                        </a:srgbClr>
+                      </a:outerShdw>
+                    </a:effectLst>
+                  </pic:spPr>
+                </pic:pic>
+              </a:graphicData>
+            </a:graphic>
+          </wp:inline>
+        </w:drawing>
+      </w:r>
+    </w:p>
+    <w:p>
+      <w:pPr>
+        <w:jc w:val="both"/>
+        <w:rPr>
+          <w:rFonts w:ascii="Arial" w:hAnsi="Arial" w:cs="Arial"/>
+          <w:b/>
+          <w:sz w:val="24"/>
+          <w:szCs w:val="24"/>
+        </w:rPr>
+      </w:pPr>
+      <w:r>
+        <w:rPr>
+          <w:rFonts w:ascii="Arial" w:hAnsi="Arial" w:cs="Arial"/>
+          <w:b/>
+          <w:sz w:val="24"/>
+          <w:szCs w:val="24"/>
+        </w:rPr>
+        <w:t xml:space="preserve">Llene el formulario </w:t>
+      </w:r>
+      <w:r>
+        <w:rPr>
+          <w:rFonts w:ascii="Arial" w:hAnsi="Arial" w:cs="Arial"/>
+          <w:b/>
+          <w:sz w:val="24"/>
+          <w:szCs w:val="24"/>
+        </w:rPr>
+        <w:t>y al finalizar pulse el botón “Guardar”</w:t>
+      </w:r>
+    </w:p>
+    <w:p>
+      <w:pPr>
+        <w:ind w:left="-851"/>
+        <w:jc w:val="both"/>
+        <w:rPr>
+          <w:rFonts w:ascii="Arial" w:hAnsi="Arial" w:cs="Arial"/>
+          <w:b/>
+          <w:sz w:val="24"/>
+          <w:szCs w:val="24"/>
+        </w:rPr>
+      </w:pPr>
+      <w:r>
+        <w:rPr>
+          <w:rFonts w:ascii="Arial" w:hAnsi="Arial" w:cs="Arial"/>
           <w:noProof/>
           <w:lang w:val="es-MX" w:eastAsia="es-MX"/>
         </w:rPr>
         <mc:AlternateContent>
           <mc:Choice Requires="wps">
             <w:drawing>
-              <wp:anchor distT="0" distB="0" distL="114300" distR="114300" simplePos="0" relativeHeight="251858944" behindDoc="0" locked="0" layoutInCell="1" allowOverlap="1" wp14:anchorId="6D77B4AB" wp14:editId="3B2DC0E3">
+              <wp:anchor distT="0" distB="0" distL="114300" distR="114300" simplePos="0" relativeHeight="251885568" behindDoc="0" locked="0" layoutInCell="1" allowOverlap="1" wp14:anchorId="0D02C430" wp14:editId="220D3AE4">
                 <wp:simplePos x="0" y="0"/>
-                <wp:positionH relativeFrom="page">
-                  <wp:posOffset>413468</wp:posOffset>
+                <wp:positionH relativeFrom="leftMargin">
+                  <wp:posOffset>2692400</wp:posOffset>
                 </wp:positionH>
                 <wp:positionV relativeFrom="paragraph">
-                  <wp:posOffset>574675</wp:posOffset>
+                  <wp:posOffset>2955290</wp:posOffset>
                 </wp:positionV>
-                <wp:extent cx="1375575" cy="182466"/>
-                <wp:effectExtent l="19050" t="19050" r="15240" b="27305"/>
+                <wp:extent cx="603250" cy="222250"/>
+                <wp:effectExtent l="19050" t="19050" r="25400" b="25400"/>
                 <wp:wrapNone/>
-                <wp:docPr id="14" name="Rectángulo 14"/>
+                <wp:docPr id="38" name="Rectángulo 38"/>
                 <wp:cNvGraphicFramePr/>
                 <a:graphic xmlns:a="http://schemas.openxmlformats.org/drawingml/2006/main">
                   <a:graphicData uri="http://schemas.microsoft.com/office/word/2010/wordprocessingShape">
@@ -4649,7 +5380,7 @@
                       <wps:spPr>
                         <a:xfrm>
                           <a:off x="0" y="0"/>
-                          <a:ext cx="1375575" cy="182466"/>
+                          <a:ext cx="603250" cy="222250"/>
                         </a:xfrm>
                         <a:prstGeom prst="rect">
                           <a:avLst/>
@@ -4695,8 +5426,8 @@
           </mc:Choice>
           <mc:Fallback>
             <w:pict>
-              <v:rect w14:anchorId="5C49E266" id="Rectángulo 14" o:spid="_x0000_s1026" style="position:absolute;margin-left:32.55pt;margin-top:45.25pt;width:108.3pt;height:14.35pt;z-index:251858944;visibility:visible;mso-wrap-style:square;mso-width-percent:0;mso-height-percent:0;mso-wrap-distance-left:9pt;mso-wrap-distance-top:0;mso-wrap-distance-right:9pt;mso-wrap-distance-bottom:0;mso-position-horizontal:absolute;mso-position-horizontal-relative:page;mso-position-vertical:absolute;mso-position-vertical-relative:text;mso-width-percent:0;mso-height-percent:0;mso-width-relative:margin;mso-height-relative:margin;v-text-anchor:middle" o:gfxdata="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" filled="f" strokecolor="red" strokeweight="2.25pt">
-                <w10:wrap anchorx="page"/>
+              <v:rect w14:anchorId="3B3294B5" id="Rectángulo 38" o:spid="_x0000_s1026" style="position:absolute;margin-left:212pt;margin-top:232.7pt;width:47.5pt;height:17.5pt;z-index:251885568;visibility:visible;mso-wrap-style:square;mso-width-percent:0;mso-height-percent:0;mso-wrap-distance-left:9pt;mso-wrap-distance-top:0;mso-wrap-distance-right:9pt;mso-wrap-distance-bottom:0;mso-position-horizontal:absolute;mso-position-horizontal-relative:left-margin-area;mso-position-vertical:absolute;mso-position-vertical-relative:text;mso-width-percent:0;mso-height-percent:0;mso-width-relative:margin;mso-height-relative:margin;v-text-anchor:middle" o:gfxdata="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" filled="f" strokecolor="red" strokeweight="2.25pt">
+                <w10:wrap anchorx="margin"/>
               </v:rect>
             </w:pict>
           </mc:Fallback>
@@ -4704,6 +5435,155 @@
       </w:r>
       <w:r>
         <w:rPr>
+          <w:noProof/>
+          <w:lang w:val="es-MX" w:eastAsia="es-MX"/>
+        </w:rPr>
+        <w:drawing>
+          <wp:inline distT="0" distB="0" distL="0" distR="0" wp14:anchorId="50990B75" wp14:editId="3092A462">
+            <wp:extent cx="5612130" cy="2996565"/>
+            <wp:effectExtent l="152400" t="152400" r="369570" b="356235"/>
+            <wp:docPr id="19" name="Imagen 19"/>
+            <wp:cNvGraphicFramePr>
+              <a:graphicFrameLocks xmlns:a="http://schemas.openxmlformats.org/drawingml/2006/main" noChangeAspect="1"/>
+            </wp:cNvGraphicFramePr>
+            <a:graphic xmlns:a="http://schemas.openxmlformats.org/drawingml/2006/main">
+              <a:graphicData uri="http://schemas.openxmlformats.org/drawingml/2006/picture">
+                <pic:pic xmlns:pic="http://schemas.openxmlformats.org/drawingml/2006/picture">
+                  <pic:nvPicPr>
+                    <pic:cNvPr id="1" name=""/>
+                    <pic:cNvPicPr/>
+                  </pic:nvPicPr>
+                  <pic:blipFill>
+                    <a:blip r:embed="rId14"/>
+                    <a:stretch>
+                      <a:fillRect/>
+                    </a:stretch>
+                  </pic:blipFill>
+                  <pic:spPr>
+                    <a:xfrm>
+                      <a:off x="0" y="0"/>
+                      <a:ext cx="5612130" cy="2996565"/>
+                    </a:xfrm>
+                    <a:prstGeom prst="rect">
+                      <a:avLst/>
+                    </a:prstGeom>
+                    <a:ln>
+                      <a:noFill/>
+                    </a:ln>
+                    <a:effectLst>
+                      <a:outerShdw blurRad="292100" dist="139700" dir="2700000" algn="tl" rotWithShape="0">
+                        <a:srgbClr val="333333">
+                          <a:alpha val="65000"/>
+                        </a:srgbClr>
+                      </a:outerShdw>
+                    </a:effectLst>
+                  </pic:spPr>
+                </pic:pic>
+              </a:graphicData>
+            </a:graphic>
+          </wp:inline>
+        </w:drawing>
+      </w:r>
+    </w:p>
+    <w:p>
+      <w:pPr>
+        <w:jc w:val="both"/>
+        <w:rPr>
+          <w:rFonts w:ascii="Arial" w:hAnsi="Arial" w:cs="Arial"/>
+          <w:b/>
+          <w:sz w:val="24"/>
+          <w:szCs w:val="24"/>
+        </w:rPr>
+      </w:pPr>
+    </w:p>
+    <w:p>
+      <w:pPr>
+        <w:jc w:val="both"/>
+        <w:rPr>
+          <w:rFonts w:ascii="Arial" w:hAnsi="Arial" w:cs="Arial"/>
+          <w:b/>
+          <w:sz w:val="24"/>
+          <w:szCs w:val="24"/>
+        </w:rPr>
+      </w:pPr>
+    </w:p>
+    <w:p>
+      <w:pPr>
+        <w:jc w:val="both"/>
+        <w:rPr>
+          <w:rFonts w:ascii="Arial" w:hAnsi="Arial" w:cs="Arial"/>
+          <w:b/>
+          <w:sz w:val="24"/>
+          <w:szCs w:val="24"/>
+        </w:rPr>
+      </w:pPr>
+    </w:p>
+    <w:p>
+      <w:pPr>
+        <w:jc w:val="both"/>
+        <w:rPr>
+          <w:rFonts w:ascii="Arial" w:hAnsi="Arial" w:cs="Arial"/>
+          <w:b/>
+          <w:sz w:val="24"/>
+          <w:szCs w:val="24"/>
+        </w:rPr>
+      </w:pPr>
+    </w:p>
+    <w:p>
+      <w:pPr>
+        <w:jc w:val="both"/>
+        <w:rPr>
+          <w:rFonts w:ascii="Arial" w:hAnsi="Arial" w:cs="Arial"/>
+          <w:b/>
+          <w:sz w:val="24"/>
+          <w:szCs w:val="24"/>
+        </w:rPr>
+      </w:pPr>
+    </w:p>
+    <w:p>
+      <w:pPr>
+        <w:jc w:val="both"/>
+        <w:rPr>
+          <w:rFonts w:ascii="Arial" w:hAnsi="Arial" w:cs="Arial"/>
+          <w:b/>
+          <w:sz w:val="24"/>
+          <w:szCs w:val="24"/>
+        </w:rPr>
+      </w:pPr>
+    </w:p>
+    <w:p>
+      <w:pPr>
+        <w:jc w:val="both"/>
+        <w:rPr>
+          <w:rFonts w:ascii="Arial" w:hAnsi="Arial" w:cs="Arial"/>
+          <w:b/>
+          <w:sz w:val="24"/>
+          <w:szCs w:val="24"/>
+        </w:rPr>
+      </w:pPr>
+      <w:r>
+        <w:rPr>
+          <w:rFonts w:ascii="Arial" w:hAnsi="Arial" w:cs="Arial"/>
+          <w:b/>
+          <w:sz w:val="24"/>
+          <w:szCs w:val="24"/>
+        </w:rPr>
+        <w:t>Se habrá registrado una nueva cuenta bancaria</w:t>
+      </w:r>
+    </w:p>
+    <w:p>
+      <w:pPr>
+        <w:ind w:left="-851"/>
+        <w:jc w:val="both"/>
+        <w:rPr>
+          <w:rFonts w:ascii="Arial" w:hAnsi="Arial" w:cs="Arial"/>
+          <w:b/>
+          <w:sz w:val="24"/>
+          <w:szCs w:val="24"/>
+        </w:rPr>
+      </w:pPr>
+      <w:r>
+        <w:rPr>
           <w:rFonts w:ascii="Arial" w:hAnsi="Arial" w:cs="Arial"/>
           <w:noProof/>
           <w:lang w:val="es-MX" w:eastAsia="es-MX"/>
@@ -4711,18 +5591,18 @@
         <mc:AlternateContent>
           <mc:Choice Requires="wps">
             <w:drawing>
-              <wp:anchor distT="0" distB="0" distL="114300" distR="114300" simplePos="0" relativeHeight="251860992" behindDoc="0" locked="0" layoutInCell="1" allowOverlap="1" wp14:anchorId="0F808A40" wp14:editId="05477C3B">
+              <wp:anchor distT="0" distB="0" distL="114300" distR="114300" simplePos="0" relativeHeight="251887616" behindDoc="0" locked="0" layoutInCell="1" allowOverlap="1" wp14:anchorId="100DD954" wp14:editId="0B32F9B0">
                 <wp:simplePos x="0" y="0"/>
                 <wp:positionH relativeFrom="page">
-                  <wp:posOffset>452755</wp:posOffset>
+                  <wp:posOffset>723900</wp:posOffset>
                 </wp:positionH>
                 <wp:positionV relativeFrom="paragraph">
-                  <wp:posOffset>769951</wp:posOffset>
+                  <wp:posOffset>1191895</wp:posOffset>
                 </wp:positionV>
-                <wp:extent cx="381000" cy="127000"/>
-                <wp:effectExtent l="19050" t="19050" r="19050" b="25400"/>
+                <wp:extent cx="6165850" cy="196850"/>
+                <wp:effectExtent l="19050" t="19050" r="25400" b="12700"/>
                 <wp:wrapNone/>
-                <wp:docPr id="18" name="Rectángulo 18"/>
+                <wp:docPr id="41" name="Rectángulo 41"/>
                 <wp:cNvGraphicFramePr/>
                 <a:graphic xmlns:a="http://schemas.openxmlformats.org/drawingml/2006/main">
                   <a:graphicData uri="http://schemas.microsoft.com/office/word/2010/wordprocessingShape">
@@ -4731,7 +5611,7 @@
                       <wps:spPr>
                         <a:xfrm>
                           <a:off x="0" y="0"/>
-                          <a:ext cx="381000" cy="127000"/>
+                          <a:ext cx="6165850" cy="196850"/>
                         </a:xfrm>
                         <a:prstGeom prst="rect">
                           <a:avLst/>
@@ -4777,7 +5657,7 @@
           </mc:Choice>
           <mc:Fallback>
             <w:pict>
-              <v:rect w14:anchorId="42D460B7" id="Rectángulo 18" o:spid="_x0000_s1026" style="position:absolute;margin-left:35.65pt;margin-top:60.65pt;width:30pt;height:10pt;z-index:251860992;visibility:visible;mso-wrap-style:square;mso-width-percent:0;mso-height-percent:0;mso-wrap-distance-left:9pt;mso-wrap-distance-top:0;mso-wrap-distance-right:9pt;mso-wrap-distance-bottom:0;mso-position-horizontal:absolute;mso-position-horizontal-relative:page;mso-position-vertical:absolute;mso-position-vertical-relative:text;mso-width-percent:0;mso-height-percent:0;mso-width-relative:margin;mso-height-relative:margin;v-text-anchor:middle" o:gfxdata="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" filled="f" strokecolor="red" strokeweight="2.25pt">
+              <v:rect w14:anchorId="11AB19C0" id="Rectángulo 41" o:spid="_x0000_s1026" style="position:absolute;margin-left:57pt;margin-top:93.85pt;width:485.5pt;height:15.5pt;z-index:251887616;visibility:visible;mso-wrap-style:square;mso-width-percent:0;mso-height-percent:0;mso-wrap-distance-left:9pt;mso-wrap-distance-top:0;mso-wrap-distance-right:9pt;mso-wrap-distance-bottom:0;mso-position-horizontal:absolute;mso-position-horizontal-relative:page;mso-position-vertical:absolute;mso-position-vertical-relative:text;mso-width-percent:0;mso-height-percent:0;mso-width-relative:margin;mso-height-relative:margin;v-text-anchor:middle" o:gfxdata="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" filled="f" strokecolor="red" strokeweight="2.25pt">
                 <w10:wrap anchorx="page"/>
               </v:rect>
             </w:pict>
@@ -4788,16 +5668,14 @@
         <w:rPr>
           <w:rFonts w:ascii="Arial" w:hAnsi="Arial" w:cs="Arial"/>
           <w:b/>
-          <w:noProof/>
-          <w:sz w:val="24"/>
-          <w:szCs w:val="24"/>
-          <w:lang w:val="es-MX" w:eastAsia="es-MX"/>
+          <w:sz w:val="24"/>
+          <w:szCs w:val="24"/>
         </w:rPr>
         <w:drawing>
-          <wp:inline distT="0" distB="0" distL="0" distR="0" wp14:anchorId="1C8A1CA4" wp14:editId="1ECE0C25">
-            <wp:extent cx="6805764" cy="1659598"/>
-            <wp:effectExtent l="152400" t="152400" r="357505" b="360045"/>
-            <wp:docPr id="12" name="Imagen 12"/>
+          <wp:inline distT="0" distB="0" distL="0" distR="0" wp14:anchorId="38F422C0" wp14:editId="53C5EFA6">
+            <wp:extent cx="6185535" cy="1257300"/>
+            <wp:effectExtent l="152400" t="152400" r="367665" b="361950"/>
+            <wp:docPr id="40" name="Imagen 40"/>
             <wp:cNvGraphicFramePr>
               <a:graphicFrameLocks xmlns:a="http://schemas.openxmlformats.org/drawingml/2006/main" noChangeAspect="1"/>
             </wp:cNvGraphicFramePr>
@@ -4809,14 +5687,14 @@
                     <pic:cNvPicPr/>
                   </pic:nvPicPr>
                   <pic:blipFill rotWithShape="1">
-                    <a:blip r:embed="rId13"/>
-                    <a:srcRect l="1" r="2438" b="43870"/>
+                    <a:blip r:embed="rId15"/>
+                    <a:srcRect b="24423"/>
                     <a:stretch/>
                   </pic:blipFill>
                   <pic:spPr bwMode="auto">
                     <a:xfrm>
                       <a:off x="0" y="0"/>
-                      <a:ext cx="6864451" cy="1673909"/>
+                      <a:ext cx="6189982" cy="1258204"/>
                     </a:xfrm>
                     <a:prstGeom prst="rect">
                       <a:avLst/>
@@ -4846,46 +5724,6 @@
     </w:p>
     <w:p>
       <w:pPr>
-        <w:rPr>
-          <w:rFonts w:ascii="Arial" w:hAnsi="Arial" w:cs="Arial"/>
-          <w:b/>
-          <w:sz w:val="24"/>
-          <w:szCs w:val="24"/>
-        </w:rPr>
-      </w:pPr>
-    </w:p>
-    <w:p>
-      <w:pPr>
-        <w:rPr>
-          <w:rFonts w:ascii="Arial" w:hAnsi="Arial" w:cs="Arial"/>
-          <w:b/>
-          <w:sz w:val="24"/>
-          <w:szCs w:val="24"/>
-        </w:rPr>
-      </w:pPr>
-    </w:p>
-    <w:p>
-      <w:pPr>
-        <w:rPr>
-          <w:rFonts w:ascii="Arial" w:hAnsi="Arial" w:cs="Arial"/>
-          <w:b/>
-          <w:sz w:val="24"/>
-          <w:szCs w:val="24"/>
-        </w:rPr>
-      </w:pPr>
-    </w:p>
-    <w:p>
-      <w:pPr>
-        <w:rPr>
-          <w:rFonts w:ascii="Arial" w:hAnsi="Arial" w:cs="Arial"/>
-          <w:b/>
-          <w:sz w:val="24"/>
-          <w:szCs w:val="24"/>
-        </w:rPr>
-      </w:pPr>
-    </w:p>
-    <w:p>
-      <w:pPr>
         <w:jc w:val="both"/>
         <w:rPr>
           <w:rFonts w:ascii="Arial" w:hAnsi="Arial" w:cs="Arial"/>
@@ -4901,41 +5739,13 @@
           <w:sz w:val="24"/>
           <w:szCs w:val="24"/>
         </w:rPr>
-        <w:lastRenderedPageBreak/>
-        <w:t>A continuación, se muestra una tabla con los detalles del encabezado de cada una de las columnas de la tabla</w:t>
-      </w:r>
-      <w:r>
-        <w:rPr>
-          <w:rFonts w:ascii="Arial" w:hAnsi="Arial" w:cs="Arial"/>
-          <w:b/>
-          <w:sz w:val="24"/>
-          <w:szCs w:val="24"/>
-        </w:rPr>
-        <w:t>.</w:t>
-      </w:r>
-    </w:p>
-    <w:p>
-      <w:pPr>
-        <w:rPr>
-          <w:rFonts w:ascii="Arial" w:hAnsi="Arial" w:cs="Arial"/>
-          <w:b/>
-          <w:sz w:val="24"/>
-          <w:szCs w:val="24"/>
-        </w:rPr>
-      </w:pPr>
-      <w:r>
-        <w:rPr>
-          <w:rFonts w:ascii="Arial" w:hAnsi="Arial" w:cs="Arial"/>
-          <w:b/>
-          <w:sz w:val="24"/>
-          <w:szCs w:val="24"/>
-        </w:rPr>
-        <w:t>Contenido de la tabla</w:t>
-      </w:r>
-    </w:p>
-    <w:p>
-      <w:pPr>
-        <w:ind w:left="-1276"/>
+        <w:t>Para visualizar los detalles de la cuenta pulsar el botón “Visualizar”</w:t>
+      </w:r>
+    </w:p>
+    <w:p>
+      <w:pPr>
+        <w:ind w:left="-851"/>
+        <w:jc w:val="both"/>
         <w:rPr>
           <w:rFonts w:ascii="Arial" w:hAnsi="Arial" w:cs="Arial"/>
           <w:b/>
@@ -4952,18 +5762,18 @@
         <mc:AlternateContent>
           <mc:Choice Requires="wps">
             <w:drawing>
-              <wp:anchor distT="0" distB="0" distL="114300" distR="114300" simplePos="0" relativeHeight="251867136" behindDoc="0" locked="0" layoutInCell="1" allowOverlap="1" wp14:anchorId="5D56D0BE" wp14:editId="2A27ABD0">
+              <wp:anchor distT="0" distB="0" distL="114300" distR="114300" simplePos="0" relativeHeight="251889664" behindDoc="0" locked="0" layoutInCell="1" allowOverlap="1" wp14:anchorId="30C9E0CF" wp14:editId="4F2D8615">
                 <wp:simplePos x="0" y="0"/>
-                <wp:positionH relativeFrom="page">
-                  <wp:posOffset>445135</wp:posOffset>
+                <wp:positionH relativeFrom="leftMargin">
+                  <wp:align>right</wp:align>
                 </wp:positionH>
                 <wp:positionV relativeFrom="paragraph">
-                  <wp:posOffset>1227786</wp:posOffset>
+                  <wp:posOffset>1228725</wp:posOffset>
                 </wp:positionV>
-                <wp:extent cx="5550010" cy="134675"/>
-                <wp:effectExtent l="19050" t="19050" r="12700" b="17780"/>
+                <wp:extent cx="311150" cy="171450"/>
+                <wp:effectExtent l="19050" t="19050" r="12700" b="19050"/>
                 <wp:wrapNone/>
-                <wp:docPr id="29" name="Rectángulo 29"/>
+                <wp:docPr id="44" name="Rectángulo 44"/>
                 <wp:cNvGraphicFramePr/>
                 <a:graphic xmlns:a="http://schemas.openxmlformats.org/drawingml/2006/main">
                   <a:graphicData uri="http://schemas.microsoft.com/office/word/2010/wordprocessingShape">
@@ -4972,7 +5782,7 @@
                       <wps:spPr>
                         <a:xfrm>
                           <a:off x="0" y="0"/>
-                          <a:ext cx="5550010" cy="134675"/>
+                          <a:ext cx="311150" cy="171450"/>
                         </a:xfrm>
                         <a:prstGeom prst="rect">
                           <a:avLst/>
@@ -5018,8 +5828,8 @@
           </mc:Choice>
           <mc:Fallback>
             <w:pict>
-              <v:rect w14:anchorId="4CAD16C8" id="Rectángulo 29" o:spid="_x0000_s1026" style="position:absolute;margin-left:35.05pt;margin-top:96.7pt;width:437pt;height:10.6pt;z-index:251867136;visibility:visible;mso-wrap-style:square;mso-width-percent:0;mso-height-percent:0;mso-wrap-distance-left:9pt;mso-wrap-distance-top:0;mso-wrap-distance-right:9pt;mso-wrap-distance-bottom:0;mso-position-horizontal:absolute;mso-position-horizontal-relative:page;mso-position-vertical:absolute;mso-position-vertical-relative:text;mso-width-percent:0;mso-height-percent:0;mso-width-relative:margin;mso-height-relative:margin;v-text-anchor:middle" o:gfxdata="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" filled="f" strokecolor="red" strokeweight="2.25pt">
-                <w10:wrap anchorx="page"/>
+              <v:rect w14:anchorId="5DD94482" id="Rectángulo 44" o:spid="_x0000_s1026" style="position:absolute;margin-left:-26.7pt;margin-top:96.75pt;width:24.5pt;height:13.5pt;z-index:251889664;visibility:visible;mso-wrap-style:square;mso-width-percent:0;mso-height-percent:0;mso-wrap-distance-left:9pt;mso-wrap-distance-top:0;mso-wrap-distance-right:9pt;mso-wrap-distance-bottom:0;mso-position-horizontal:right;mso-position-horizontal-relative:left-margin-area;mso-position-vertical:absolute;mso-position-vertical-relative:text;mso-width-percent:0;mso-height-percent:0;mso-width-relative:margin;mso-height-relative:margin;v-text-anchor:middle" o:gfxdata="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" filled="f" strokecolor="red" strokeweight="2.25pt">
+                <w10:wrap anchorx="margin"/>
               </v:rect>
             </w:pict>
           </mc:Fallback>
@@ -5029,16 +5839,14 @@
         <w:rPr>
           <w:rFonts w:ascii="Arial" w:hAnsi="Arial" w:cs="Arial"/>
           <w:b/>
-          <w:noProof/>
-          <w:sz w:val="24"/>
-          <w:szCs w:val="24"/>
-          <w:lang w:val="es-MX" w:eastAsia="es-MX"/>
+          <w:sz w:val="24"/>
+          <w:szCs w:val="24"/>
         </w:rPr>
         <w:drawing>
-          <wp:inline distT="0" distB="0" distL="0" distR="0" wp14:anchorId="32C4ED87" wp14:editId="221DABCD">
-            <wp:extent cx="6806317" cy="1659505"/>
-            <wp:effectExtent l="152400" t="152400" r="356870" b="360045"/>
-            <wp:docPr id="28" name="Imagen 28"/>
+          <wp:inline distT="0" distB="0" distL="0" distR="0" wp14:anchorId="56A97B80" wp14:editId="537016AF">
+            <wp:extent cx="6216776" cy="1263650"/>
+            <wp:effectExtent l="152400" t="152400" r="355600" b="355600"/>
+            <wp:docPr id="43" name="Imagen 43"/>
             <wp:cNvGraphicFramePr>
               <a:graphicFrameLocks xmlns:a="http://schemas.openxmlformats.org/drawingml/2006/main" noChangeAspect="1"/>
             </wp:cNvGraphicFramePr>
@@ -5050,14 +5858,14 @@
                     <pic:cNvPicPr/>
                   </pic:nvPicPr>
                   <pic:blipFill rotWithShape="1">
-                    <a:blip r:embed="rId13"/>
-                    <a:srcRect l="1" r="2438" b="43870"/>
+                    <a:blip r:embed="rId15"/>
+                    <a:srcRect b="24423"/>
                     <a:stretch/>
                   </pic:blipFill>
                   <pic:spPr bwMode="auto">
                     <a:xfrm>
                       <a:off x="0" y="0"/>
-                      <a:ext cx="6825226" cy="1664115"/>
+                      <a:ext cx="6230214" cy="1266382"/>
                     </a:xfrm>
                     <a:prstGeom prst="rect">
                       <a:avLst/>
@@ -5085,636 +5893,6 @@
         </w:drawing>
       </w:r>
     </w:p>
-    <w:tbl>
-      <w:tblPr>
-        <w:tblStyle w:val="Tablaconcuadrcula"/>
-        <w:tblW w:w="9209" w:type="dxa"/>
-        <w:tblLook w:val="04A0" w:firstRow="1" w:lastRow="0" w:firstColumn="1" w:lastColumn="0" w:noHBand="0" w:noVBand="1"/>
-      </w:tblPr>
-      <w:tblGrid>
-        <w:gridCol w:w="2972"/>
-        <w:gridCol w:w="6237"/>
-      </w:tblGrid>
-      <w:tr>
-        <w:tc>
-          <w:tcPr>
-            <w:tcW w:w="2972" w:type="dxa"/>
-            <w:shd w:val="clear" w:color="auto" w:fill="1F3864" w:themeFill="accent5" w:themeFillShade="80"/>
-          </w:tcPr>
-          <w:p>
-            <w:pPr>
-              <w:rPr>
-                <w:rFonts w:ascii="Arial" w:hAnsi="Arial" w:cs="Arial"/>
-                <w:b/>
-                <w:sz w:val="24"/>
-                <w:szCs w:val="24"/>
-              </w:rPr>
-            </w:pPr>
-            <w:r>
-              <w:rPr>
-                <w:rFonts w:ascii="Arial" w:hAnsi="Arial" w:cs="Arial"/>
-                <w:b/>
-                <w:sz w:val="24"/>
-                <w:szCs w:val="24"/>
-              </w:rPr>
-              <w:t>Encabezado</w:t>
-            </w:r>
-          </w:p>
-        </w:tc>
-        <w:tc>
-          <w:tcPr>
-            <w:tcW w:w="6237" w:type="dxa"/>
-            <w:shd w:val="clear" w:color="auto" w:fill="1F3864" w:themeFill="accent5" w:themeFillShade="80"/>
-          </w:tcPr>
-          <w:p>
-            <w:pPr>
-              <w:rPr>
-                <w:rFonts w:ascii="Arial" w:hAnsi="Arial" w:cs="Arial"/>
-                <w:b/>
-                <w:sz w:val="24"/>
-                <w:szCs w:val="24"/>
-              </w:rPr>
-            </w:pPr>
-            <w:r>
-              <w:rPr>
-                <w:rFonts w:ascii="Arial" w:hAnsi="Arial" w:cs="Arial"/>
-                <w:b/>
-                <w:sz w:val="24"/>
-                <w:szCs w:val="24"/>
-              </w:rPr>
-              <w:t>Descripción</w:t>
-            </w:r>
-          </w:p>
-        </w:tc>
-      </w:tr>
-      <w:tr>
-        <w:tc>
-          <w:tcPr>
-            <w:tcW w:w="2972" w:type="dxa"/>
-          </w:tcPr>
-          <w:p>
-            <w:pPr>
-              <w:shd w:val="clear" w:color="auto" w:fill="FFFFFF"/>
-              <w:rPr>
-                <w:rFonts w:ascii="Arial" w:eastAsia="Times New Roman" w:hAnsi="Arial" w:cs="Arial"/>
-                <w:b/>
-                <w:spacing w:val="2"/>
-                <w:sz w:val="24"/>
-                <w:szCs w:val="24"/>
-                <w:lang w:val="es-MX" w:eastAsia="es-MX"/>
-              </w:rPr>
-            </w:pPr>
-            <w:r>
-              <w:rPr>
-                <w:rFonts w:ascii="Arial" w:eastAsia="Times New Roman" w:hAnsi="Arial" w:cs="Arial"/>
-                <w:b/>
-                <w:spacing w:val="2"/>
-                <w:sz w:val="24"/>
-                <w:szCs w:val="24"/>
-                <w:lang w:val="es-MX" w:eastAsia="es-MX"/>
-              </w:rPr>
-              <w:t>Estatus</w:t>
-            </w:r>
-          </w:p>
-        </w:tc>
-        <w:tc>
-          <w:tcPr>
-            <w:tcW w:w="6237" w:type="dxa"/>
-          </w:tcPr>
-          <w:p>
-            <w:pPr>
-              <w:rPr>
-                <w:rFonts w:ascii="Arial" w:hAnsi="Arial" w:cs="Arial"/>
-                <w:sz w:val="24"/>
-                <w:szCs w:val="24"/>
-              </w:rPr>
-            </w:pPr>
-            <w:r>
-              <w:rPr>
-                <w:rFonts w:ascii="Arial" w:hAnsi="Arial" w:cs="Arial"/>
-                <w:sz w:val="24"/>
-                <w:szCs w:val="24"/>
-              </w:rPr>
-              <w:t xml:space="preserve">Muestra el estatus en tiempo real de la </w:t>
-            </w:r>
-            <w:r>
-              <w:rPr>
-                <w:rFonts w:ascii="Arial" w:hAnsi="Arial" w:cs="Arial"/>
-                <w:sz w:val="24"/>
-                <w:szCs w:val="24"/>
-              </w:rPr>
-              <w:t>operación</w:t>
-            </w:r>
-          </w:p>
-        </w:tc>
-      </w:tr>
-      <w:tr>
-        <w:tc>
-          <w:tcPr>
-            <w:tcW w:w="2972" w:type="dxa"/>
-          </w:tcPr>
-          <w:p>
-            <w:pPr>
-              <w:shd w:val="clear" w:color="auto" w:fill="FFFFFF"/>
-              <w:rPr>
-                <w:rFonts w:ascii="Arial" w:eastAsia="Times New Roman" w:hAnsi="Arial" w:cs="Arial"/>
-                <w:b/>
-                <w:spacing w:val="2"/>
-                <w:sz w:val="24"/>
-                <w:szCs w:val="24"/>
-                <w:lang w:val="es-MX" w:eastAsia="es-MX"/>
-              </w:rPr>
-            </w:pPr>
-            <w:r>
-              <w:rPr>
-                <w:rFonts w:ascii="Arial" w:eastAsia="Times New Roman" w:hAnsi="Arial" w:cs="Arial"/>
-                <w:b/>
-                <w:spacing w:val="2"/>
-                <w:sz w:val="24"/>
-                <w:szCs w:val="24"/>
-                <w:lang w:val="es-MX" w:eastAsia="es-MX"/>
-              </w:rPr>
-              <w:t>N° de Solicitud de Pago</w:t>
-            </w:r>
-          </w:p>
-        </w:tc>
-        <w:tc>
-          <w:tcPr>
-            <w:tcW w:w="6237" w:type="dxa"/>
-          </w:tcPr>
-          <w:p>
-            <w:pPr>
-              <w:rPr>
-                <w:rFonts w:ascii="Arial" w:hAnsi="Arial" w:cs="Arial"/>
-                <w:sz w:val="24"/>
-                <w:szCs w:val="24"/>
-              </w:rPr>
-            </w:pPr>
-            <w:r>
-              <w:rPr>
-                <w:rFonts w:ascii="Arial" w:hAnsi="Arial" w:cs="Arial"/>
-                <w:sz w:val="24"/>
-                <w:szCs w:val="24"/>
-              </w:rPr>
-              <w:t>Número de Solicitud de</w:t>
-            </w:r>
-            <w:r>
-              <w:rPr>
-                <w:rFonts w:ascii="Arial" w:hAnsi="Arial" w:cs="Arial"/>
-                <w:sz w:val="24"/>
-                <w:szCs w:val="24"/>
-              </w:rPr>
-              <w:t xml:space="preserve"> Pago en SIREGOB</w:t>
-            </w:r>
-          </w:p>
-        </w:tc>
-      </w:tr>
-      <w:tr>
-        <w:tc>
-          <w:tcPr>
-            <w:tcW w:w="2972" w:type="dxa"/>
-          </w:tcPr>
-          <w:p>
-            <w:pPr>
-              <w:shd w:val="clear" w:color="auto" w:fill="FFFFFF"/>
-              <w:rPr>
-                <w:rFonts w:ascii="Arial" w:eastAsia="Times New Roman" w:hAnsi="Arial" w:cs="Arial"/>
-                <w:b/>
-                <w:spacing w:val="2"/>
-                <w:sz w:val="24"/>
-                <w:szCs w:val="24"/>
-                <w:lang w:val="es-MX" w:eastAsia="es-MX"/>
-              </w:rPr>
-            </w:pPr>
-            <w:r>
-              <w:rPr>
-                <w:rFonts w:ascii="Arial" w:eastAsia="Times New Roman" w:hAnsi="Arial" w:cs="Arial"/>
-                <w:b/>
-                <w:spacing w:val="2"/>
-                <w:sz w:val="24"/>
-                <w:szCs w:val="24"/>
-                <w:lang w:val="es-MX" w:eastAsia="es-MX"/>
-              </w:rPr>
-              <w:t>Año</w:t>
-            </w:r>
-          </w:p>
-        </w:tc>
-        <w:tc>
-          <w:tcPr>
-            <w:tcW w:w="6237" w:type="dxa"/>
-          </w:tcPr>
-          <w:p>
-            <w:pPr>
-              <w:rPr>
-                <w:rFonts w:ascii="Arial" w:hAnsi="Arial" w:cs="Arial"/>
-                <w:sz w:val="24"/>
-                <w:szCs w:val="24"/>
-              </w:rPr>
-            </w:pPr>
-            <w:r>
-              <w:rPr>
-                <w:rFonts w:ascii="Arial" w:hAnsi="Arial" w:cs="Arial"/>
-                <w:sz w:val="24"/>
-                <w:szCs w:val="24"/>
-              </w:rPr>
-              <w:t>Año de operación</w:t>
-            </w:r>
-          </w:p>
-        </w:tc>
-      </w:tr>
-      <w:tr>
-        <w:tc>
-          <w:tcPr>
-            <w:tcW w:w="2972" w:type="dxa"/>
-          </w:tcPr>
-          <w:p>
-            <w:pPr>
-              <w:shd w:val="clear" w:color="auto" w:fill="FFFFFF"/>
-              <w:rPr>
-                <w:rFonts w:ascii="Arial" w:eastAsia="Times New Roman" w:hAnsi="Arial" w:cs="Arial"/>
-                <w:b/>
-                <w:spacing w:val="2"/>
-                <w:sz w:val="24"/>
-                <w:szCs w:val="24"/>
-                <w:lang w:val="es-MX" w:eastAsia="es-MX"/>
-              </w:rPr>
-            </w:pPr>
-            <w:r>
-              <w:rPr>
-                <w:rFonts w:ascii="Arial" w:eastAsia="Times New Roman" w:hAnsi="Arial" w:cs="Arial"/>
-                <w:b/>
-                <w:spacing w:val="2"/>
-                <w:sz w:val="24"/>
-                <w:szCs w:val="24"/>
-                <w:lang w:val="es-MX" w:eastAsia="es-MX"/>
-              </w:rPr>
-              <w:t>Mes</w:t>
-            </w:r>
-          </w:p>
-        </w:tc>
-        <w:tc>
-          <w:tcPr>
-            <w:tcW w:w="6237" w:type="dxa"/>
-          </w:tcPr>
-          <w:p>
-            <w:pPr>
-              <w:rPr>
-                <w:rFonts w:ascii="Arial" w:hAnsi="Arial" w:cs="Arial"/>
-                <w:sz w:val="24"/>
-                <w:szCs w:val="24"/>
-              </w:rPr>
-            </w:pPr>
-            <w:r>
-              <w:rPr>
-                <w:rFonts w:ascii="Arial" w:hAnsi="Arial" w:cs="Arial"/>
-                <w:sz w:val="24"/>
-                <w:szCs w:val="24"/>
-              </w:rPr>
-              <w:t>Mes de operación</w:t>
-            </w:r>
-          </w:p>
-        </w:tc>
-      </w:tr>
-      <w:tr>
-        <w:tc>
-          <w:tcPr>
-            <w:tcW w:w="2972" w:type="dxa"/>
-          </w:tcPr>
-          <w:p>
-            <w:pPr>
-              <w:shd w:val="clear" w:color="auto" w:fill="FFFFFF"/>
-              <w:rPr>
-                <w:rFonts w:ascii="Arial" w:eastAsia="Times New Roman" w:hAnsi="Arial" w:cs="Arial"/>
-                <w:b/>
-                <w:spacing w:val="2"/>
-                <w:sz w:val="24"/>
-                <w:szCs w:val="24"/>
-                <w:lang w:val="es-MX" w:eastAsia="es-MX"/>
-              </w:rPr>
-            </w:pPr>
-            <w:r>
-              <w:rPr>
-                <w:rFonts w:ascii="Arial" w:eastAsia="Times New Roman" w:hAnsi="Arial" w:cs="Arial"/>
-                <w:b/>
-                <w:spacing w:val="2"/>
-                <w:sz w:val="24"/>
-                <w:szCs w:val="24"/>
-                <w:lang w:val="es-MX" w:eastAsia="es-MX"/>
-              </w:rPr>
-              <w:t>U Resp</w:t>
-            </w:r>
-            <w:r>
-              <w:rPr>
-                <w:rFonts w:ascii="Arial" w:eastAsia="Times New Roman" w:hAnsi="Arial" w:cs="Arial"/>
-                <w:b/>
-                <w:spacing w:val="2"/>
-                <w:sz w:val="24"/>
-                <w:szCs w:val="24"/>
-                <w:lang w:val="es-MX" w:eastAsia="es-MX"/>
-              </w:rPr>
-              <w:t>.</w:t>
-            </w:r>
-          </w:p>
-        </w:tc>
-        <w:tc>
-          <w:tcPr>
-            <w:tcW w:w="6237" w:type="dxa"/>
-          </w:tcPr>
-          <w:p>
-            <w:pPr>
-              <w:rPr>
-                <w:rFonts w:ascii="Arial" w:hAnsi="Arial" w:cs="Arial"/>
-                <w:sz w:val="24"/>
-                <w:szCs w:val="24"/>
-              </w:rPr>
-            </w:pPr>
-            <w:r>
-              <w:rPr>
-                <w:rFonts w:ascii="Arial" w:hAnsi="Arial" w:cs="Arial"/>
-                <w:sz w:val="24"/>
-                <w:szCs w:val="24"/>
-              </w:rPr>
-              <w:t>Unidad responsable</w:t>
-            </w:r>
-          </w:p>
-        </w:tc>
-      </w:tr>
-      <w:tr>
-        <w:tc>
-          <w:tcPr>
-            <w:tcW w:w="2972" w:type="dxa"/>
-          </w:tcPr>
-          <w:p>
-            <w:pPr>
-              <w:shd w:val="clear" w:color="auto" w:fill="FFFFFF"/>
-              <w:rPr>
-                <w:rFonts w:ascii="Arial" w:eastAsia="Times New Roman" w:hAnsi="Arial" w:cs="Arial"/>
-                <w:b/>
-                <w:spacing w:val="2"/>
-                <w:sz w:val="24"/>
-                <w:szCs w:val="24"/>
-                <w:lang w:val="es-MX" w:eastAsia="es-MX"/>
-              </w:rPr>
-            </w:pPr>
-            <w:r>
-              <w:rPr>
-                <w:rFonts w:ascii="Arial" w:eastAsia="Times New Roman" w:hAnsi="Arial" w:cs="Arial"/>
-                <w:b/>
-                <w:spacing w:val="2"/>
-                <w:sz w:val="24"/>
-                <w:szCs w:val="24"/>
-                <w:lang w:val="es-MX" w:eastAsia="es-MX"/>
-              </w:rPr>
-              <w:t>Clave Estado</w:t>
-            </w:r>
-          </w:p>
-        </w:tc>
-        <w:tc>
-          <w:tcPr>
-            <w:tcW w:w="6237" w:type="dxa"/>
-          </w:tcPr>
-          <w:p>
-            <w:pPr>
-              <w:rPr>
-                <w:rFonts w:ascii="Arial" w:hAnsi="Arial" w:cs="Arial"/>
-                <w:sz w:val="24"/>
-                <w:szCs w:val="24"/>
-              </w:rPr>
-            </w:pPr>
-            <w:r>
-              <w:rPr>
-                <w:rFonts w:ascii="Arial" w:hAnsi="Arial" w:cs="Arial"/>
-                <w:sz w:val="24"/>
-                <w:szCs w:val="24"/>
-              </w:rPr>
-              <w:t>Clave del municipio proporcionada por el Estado</w:t>
-            </w:r>
-          </w:p>
-        </w:tc>
-      </w:tr>
-      <w:tr>
-        <w:tc>
-          <w:tcPr>
-            <w:tcW w:w="2972" w:type="dxa"/>
-          </w:tcPr>
-          <w:p>
-            <w:pPr>
-              <w:shd w:val="clear" w:color="auto" w:fill="FFFFFF"/>
-              <w:rPr>
-                <w:rFonts w:ascii="Arial" w:eastAsia="Times New Roman" w:hAnsi="Arial" w:cs="Arial"/>
-                <w:b/>
-                <w:spacing w:val="2"/>
-                <w:sz w:val="24"/>
-                <w:szCs w:val="24"/>
-                <w:lang w:val="es-MX" w:eastAsia="es-MX"/>
-              </w:rPr>
-            </w:pPr>
-            <w:r>
-              <w:rPr>
-                <w:rFonts w:ascii="Arial" w:eastAsia="Times New Roman" w:hAnsi="Arial" w:cs="Arial"/>
-                <w:b/>
-                <w:spacing w:val="2"/>
-                <w:sz w:val="24"/>
-                <w:szCs w:val="24"/>
-                <w:lang w:val="es-MX" w:eastAsia="es-MX"/>
-              </w:rPr>
-              <w:t>Municipio</w:t>
-            </w:r>
-          </w:p>
-        </w:tc>
-        <w:tc>
-          <w:tcPr>
-            <w:tcW w:w="6237" w:type="dxa"/>
-          </w:tcPr>
-          <w:p>
-            <w:pPr>
-              <w:rPr>
-                <w:rFonts w:ascii="Arial" w:hAnsi="Arial" w:cs="Arial"/>
-                <w:sz w:val="24"/>
-                <w:szCs w:val="24"/>
-              </w:rPr>
-            </w:pPr>
-            <w:r>
-              <w:rPr>
-                <w:rFonts w:ascii="Arial" w:hAnsi="Arial" w:cs="Arial"/>
-                <w:sz w:val="24"/>
-                <w:szCs w:val="24"/>
-              </w:rPr>
-              <w:t>Nombre del Municipio</w:t>
-            </w:r>
-          </w:p>
-        </w:tc>
-      </w:tr>
-      <w:tr>
-        <w:tc>
-          <w:tcPr>
-            <w:tcW w:w="2972" w:type="dxa"/>
-          </w:tcPr>
-          <w:p>
-            <w:pPr>
-              <w:shd w:val="clear" w:color="auto" w:fill="FFFFFF"/>
-              <w:rPr>
-                <w:rFonts w:ascii="Arial" w:eastAsia="Times New Roman" w:hAnsi="Arial" w:cs="Arial"/>
-                <w:b/>
-                <w:spacing w:val="2"/>
-                <w:sz w:val="24"/>
-                <w:szCs w:val="24"/>
-                <w:lang w:val="es-MX" w:eastAsia="es-MX"/>
-              </w:rPr>
-            </w:pPr>
-            <w:r>
-              <w:rPr>
-                <w:rFonts w:ascii="Arial" w:eastAsia="Times New Roman" w:hAnsi="Arial" w:cs="Arial"/>
-                <w:b/>
-                <w:spacing w:val="2"/>
-                <w:sz w:val="24"/>
-                <w:szCs w:val="24"/>
-                <w:lang w:val="es-MX" w:eastAsia="es-MX"/>
-              </w:rPr>
-              <w:t>Descripción de Fondo</w:t>
-            </w:r>
-          </w:p>
-        </w:tc>
-        <w:tc>
-          <w:tcPr>
-            <w:tcW w:w="6237" w:type="dxa"/>
-          </w:tcPr>
-          <w:p>
-            <w:pPr>
-              <w:rPr>
-                <w:rFonts w:ascii="Arial" w:hAnsi="Arial" w:cs="Arial"/>
-                <w:sz w:val="24"/>
-                <w:szCs w:val="24"/>
-              </w:rPr>
-            </w:pPr>
-            <w:r>
-              <w:rPr>
-                <w:rFonts w:ascii="Arial" w:hAnsi="Arial" w:cs="Arial"/>
-                <w:sz w:val="24"/>
-                <w:szCs w:val="24"/>
-              </w:rPr>
-              <w:t>Descripción de Fondo</w:t>
-            </w:r>
-          </w:p>
-        </w:tc>
-      </w:tr>
-      <w:tr>
-        <w:tc>
-          <w:tcPr>
-            <w:tcW w:w="2972" w:type="dxa"/>
-          </w:tcPr>
-          <w:p>
-            <w:pPr>
-              <w:shd w:val="clear" w:color="auto" w:fill="FFFFFF"/>
-              <w:rPr>
-                <w:rFonts w:ascii="Arial" w:eastAsia="Times New Roman" w:hAnsi="Arial" w:cs="Arial"/>
-                <w:b/>
-                <w:spacing w:val="2"/>
-                <w:sz w:val="24"/>
-                <w:szCs w:val="24"/>
-                <w:lang w:val="es-MX" w:eastAsia="es-MX"/>
-              </w:rPr>
-            </w:pPr>
-            <w:r>
-              <w:rPr>
-                <w:rFonts w:ascii="Arial" w:eastAsia="Times New Roman" w:hAnsi="Arial" w:cs="Arial"/>
-                <w:b/>
-                <w:spacing w:val="2"/>
-                <w:sz w:val="24"/>
-                <w:szCs w:val="24"/>
-                <w:lang w:val="es-MX" w:eastAsia="es-MX"/>
-              </w:rPr>
-              <w:t>Clave Presupuestal</w:t>
-            </w:r>
-          </w:p>
-        </w:tc>
-        <w:tc>
-          <w:tcPr>
-            <w:tcW w:w="6237" w:type="dxa"/>
-          </w:tcPr>
-          <w:p>
-            <w:pPr>
-              <w:rPr>
-                <w:rFonts w:ascii="Arial" w:hAnsi="Arial" w:cs="Arial"/>
-                <w:sz w:val="24"/>
-                <w:szCs w:val="24"/>
-              </w:rPr>
-            </w:pPr>
-            <w:r>
-              <w:rPr>
-                <w:rFonts w:ascii="Arial" w:hAnsi="Arial" w:cs="Arial"/>
-                <w:sz w:val="24"/>
-                <w:szCs w:val="24"/>
-              </w:rPr>
-              <w:t>Nombre del municipio</w:t>
-            </w:r>
-          </w:p>
-        </w:tc>
-      </w:tr>
-      <w:tr>
-        <w:tc>
-          <w:tcPr>
-            <w:tcW w:w="2972" w:type="dxa"/>
-          </w:tcPr>
-          <w:p>
-            <w:pPr>
-              <w:shd w:val="clear" w:color="auto" w:fill="FFFFFF"/>
-              <w:rPr>
-                <w:rFonts w:ascii="Arial" w:eastAsia="Times New Roman" w:hAnsi="Arial" w:cs="Arial"/>
-                <w:b/>
-                <w:spacing w:val="2"/>
-                <w:sz w:val="24"/>
-                <w:szCs w:val="24"/>
-                <w:lang w:val="es-MX" w:eastAsia="es-MX"/>
-              </w:rPr>
-            </w:pPr>
-            <w:r>
-              <w:rPr>
-                <w:rFonts w:ascii="Arial" w:eastAsia="Times New Roman" w:hAnsi="Arial" w:cs="Arial"/>
-                <w:b/>
-                <w:spacing w:val="2"/>
-                <w:sz w:val="24"/>
-                <w:szCs w:val="24"/>
-                <w:lang w:val="es-MX" w:eastAsia="es-MX"/>
-              </w:rPr>
-              <w:t>Total</w:t>
-            </w:r>
-          </w:p>
-        </w:tc>
-        <w:tc>
-          <w:tcPr>
-            <w:tcW w:w="6237" w:type="dxa"/>
-          </w:tcPr>
-          <w:p>
-            <w:pPr>
-              <w:rPr>
-                <w:rFonts w:ascii="Arial" w:hAnsi="Arial" w:cs="Arial"/>
-                <w:sz w:val="24"/>
-                <w:szCs w:val="24"/>
-              </w:rPr>
-            </w:pPr>
-            <w:r>
-              <w:rPr>
-                <w:rFonts w:ascii="Arial" w:hAnsi="Arial" w:cs="Arial"/>
-                <w:sz w:val="24"/>
-                <w:szCs w:val="24"/>
-              </w:rPr>
-              <w:t>Total del monto registrado en la solicitud de pago</w:t>
-            </w:r>
-          </w:p>
-        </w:tc>
-      </w:tr>
-    </w:tbl>
-    <w:p>
-      <w:pPr>
-        <w:rPr>
-          <w:rFonts w:ascii="Arial" w:hAnsi="Arial" w:cs="Arial"/>
-          <w:b/>
-          <w:sz w:val="24"/>
-          <w:szCs w:val="24"/>
-        </w:rPr>
-      </w:pPr>
-    </w:p>
     <w:p>
       <w:pPr>
         <w:jc w:val="both"/>
@@ -5732,81 +5910,21 @@
           <w:sz w:val="24"/>
           <w:szCs w:val="24"/>
         </w:rPr>
-        <w:t>Para autorizar las solicitudes se deben</w:t>
-      </w:r>
-      <w:r>
-        <w:rPr>
-          <w:rFonts w:ascii="Arial" w:hAnsi="Arial" w:cs="Arial"/>
-          <w:b/>
-          <w:sz w:val="24"/>
-          <w:szCs w:val="24"/>
-        </w:rPr>
-        <w:t xml:space="preserve"> seleccionar las operaciones deseadas utilizando</w:t>
-      </w:r>
-      <w:r>
-        <w:rPr>
-          <w:rFonts w:ascii="Arial" w:hAnsi="Arial" w:cs="Arial"/>
-          <w:b/>
-          <w:sz w:val="24"/>
-          <w:szCs w:val="24"/>
-        </w:rPr>
-        <w:t xml:space="preserve"> las casillas</w:t>
-      </w:r>
-      <w:r>
-        <w:rPr>
-          <w:rFonts w:ascii="Arial" w:hAnsi="Arial" w:cs="Arial"/>
-          <w:b/>
-          <w:sz w:val="24"/>
-          <w:szCs w:val="24"/>
-        </w:rPr>
-        <w:t xml:space="preserve"> “checkbox”</w:t>
-      </w:r>
-      <w:r>
-        <w:rPr>
-          <w:rFonts w:ascii="Arial" w:hAnsi="Arial" w:cs="Arial"/>
-          <w:b/>
-          <w:sz w:val="24"/>
-          <w:szCs w:val="24"/>
-        </w:rPr>
-        <w:t>,</w:t>
-      </w:r>
-      <w:r>
-        <w:rPr>
-          <w:rStyle w:val="Refdecomentario"/>
-        </w:rPr>
-        <w:t xml:space="preserve"> </w:t>
-      </w:r>
-      <w:r>
-        <w:rPr>
-          <w:rFonts w:ascii="Arial" w:hAnsi="Arial" w:cs="Arial"/>
-          <w:b/>
-          <w:sz w:val="24"/>
-          <w:szCs w:val="24"/>
-        </w:rPr>
-        <w:t>posteriormente</w:t>
-      </w:r>
-      <w:r>
-        <w:rPr>
-          <w:rFonts w:ascii="Arial" w:hAnsi="Arial" w:cs="Arial"/>
-          <w:b/>
-          <w:sz w:val="24"/>
-          <w:szCs w:val="24"/>
-        </w:rPr>
-        <w:t xml:space="preserve"> pulsar el botón “Autorizar”</w:t>
-      </w:r>
-      <w:r>
-        <w:rPr>
-          <w:rFonts w:ascii="Arial" w:hAnsi="Arial" w:cs="Arial"/>
-          <w:b/>
-          <w:sz w:val="24"/>
-          <w:szCs w:val="24"/>
-        </w:rPr>
-        <w:t>.</w:t>
-      </w:r>
-    </w:p>
-    <w:p>
-      <w:pPr>
-        <w:ind w:left="-1418"/>
+        <w:t>Los registros se descargarán</w:t>
+      </w:r>
+      <w:r>
+        <w:rPr>
+          <w:rFonts w:ascii="Arial" w:hAnsi="Arial" w:cs="Arial"/>
+          <w:b/>
+          <w:sz w:val="24"/>
+          <w:szCs w:val="24"/>
+        </w:rPr>
+        <w:t xml:space="preserve"> utilizando el botón “Exportar”, se desplegará un menú con dos opciones, “descargar en formato CSV” e “Imprimir”.</w:t>
+      </w:r>
+    </w:p>
+    <w:p>
+      <w:pPr>
+        <w:ind w:left="-851"/>
         <w:rPr>
           <w:rFonts w:ascii="Arial" w:hAnsi="Arial" w:cs="Arial"/>
           <w:b/>
@@ -5823,18 +5941,18 @@
         <mc:AlternateContent>
           <mc:Choice Requires="wps">
             <w:drawing>
-              <wp:anchor distT="0" distB="0" distL="114300" distR="114300" simplePos="0" relativeHeight="251865088" behindDoc="0" locked="0" layoutInCell="1" allowOverlap="1" wp14:anchorId="718D826F" wp14:editId="38BD779C">
+              <wp:anchor distT="0" distB="0" distL="114300" distR="114300" simplePos="0" relativeHeight="251858944" behindDoc="0" locked="0" layoutInCell="1" allowOverlap="1" wp14:anchorId="6D77B4AB" wp14:editId="1C68782C">
                 <wp:simplePos x="0" y="0"/>
                 <wp:positionH relativeFrom="page">
-                  <wp:posOffset>326003</wp:posOffset>
+                  <wp:posOffset>730250</wp:posOffset>
                 </wp:positionH>
                 <wp:positionV relativeFrom="paragraph">
-                  <wp:posOffset>1371296</wp:posOffset>
+                  <wp:posOffset>873760</wp:posOffset>
                 </wp:positionV>
-                <wp:extent cx="198286" cy="159026"/>
-                <wp:effectExtent l="19050" t="19050" r="11430" b="12700"/>
+                <wp:extent cx="476250" cy="139700"/>
+                <wp:effectExtent l="19050" t="19050" r="19050" b="12700"/>
                 <wp:wrapNone/>
-                <wp:docPr id="26" name="Rectángulo 26"/>
+                <wp:docPr id="14" name="Rectángulo 14"/>
                 <wp:cNvGraphicFramePr/>
                 <a:graphic xmlns:a="http://schemas.openxmlformats.org/drawingml/2006/main">
                   <a:graphicData uri="http://schemas.microsoft.com/office/word/2010/wordprocessingShape">
@@ -5843,7 +5961,7 @@
                       <wps:spPr>
                         <a:xfrm>
                           <a:off x="0" y="0"/>
-                          <a:ext cx="198286" cy="159026"/>
+                          <a:ext cx="476250" cy="139700"/>
                         </a:xfrm>
                         <a:prstGeom prst="rect">
                           <a:avLst/>
@@ -5889,7 +6007,7 @@
           </mc:Choice>
           <mc:Fallback>
             <w:pict>
-              <v:rect w14:anchorId="56980802" id="Rectángulo 26" o:spid="_x0000_s1026" style="position:absolute;margin-left:25.65pt;margin-top:108pt;width:15.6pt;height:12.5pt;z-index:251865088;visibility:visible;mso-wrap-style:square;mso-width-percent:0;mso-height-percent:0;mso-wrap-distance-left:9pt;mso-wrap-distance-top:0;mso-wrap-distance-right:9pt;mso-wrap-distance-bottom:0;mso-position-horizontal:absolute;mso-position-horizontal-relative:page;mso-position-vertical:absolute;mso-position-vertical-relative:text;mso-width-percent:0;mso-height-percent:0;mso-width-relative:margin;mso-height-relative:margin;v-text-anchor:middle" o:gfxdata="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" filled="f" strokecolor="red" strokeweight="2.25pt">
+              <v:rect w14:anchorId="4578B78D" id="Rectángulo 14" o:spid="_x0000_s1026" style="position:absolute;margin-left:57.5pt;margin-top:68.8pt;width:37.5pt;height:11pt;z-index:251858944;visibility:visible;mso-wrap-style:square;mso-width-percent:0;mso-height-percent:0;mso-wrap-distance-left:9pt;mso-wrap-distance-top:0;mso-wrap-distance-right:9pt;mso-wrap-distance-bottom:0;mso-position-horizontal:absolute;mso-position-horizontal-relative:page;mso-position-vertical:absolute;mso-position-vertical-relative:text;mso-width-percent:0;mso-height-percent:0;mso-width-relative:margin;mso-height-relative:margin;v-text-anchor:middle" o:gfxdata="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" filled="f" strokecolor="red" strokeweight="2.25pt">
                 <w10:wrap anchorx="page"/>
               </v:rect>
             </w:pict>
@@ -5899,99 +6017,15 @@
       <w:r>
         <w:rPr>
           <w:rFonts w:ascii="Arial" w:hAnsi="Arial" w:cs="Arial"/>
-          <w:noProof/>
-          <w:lang w:val="es-MX" w:eastAsia="es-MX"/>
-        </w:rPr>
-        <mc:AlternateContent>
-          <mc:Choice Requires="wps">
-            <w:drawing>
-              <wp:anchor distT="0" distB="0" distL="114300" distR="114300" simplePos="0" relativeHeight="251852800" behindDoc="0" locked="0" layoutInCell="1" allowOverlap="1" wp14:anchorId="245EC6FF" wp14:editId="108715E6">
-                <wp:simplePos x="0" y="0"/>
-                <wp:positionH relativeFrom="page">
-                  <wp:posOffset>294198</wp:posOffset>
-                </wp:positionH>
-                <wp:positionV relativeFrom="paragraph">
-                  <wp:posOffset>941926</wp:posOffset>
-                </wp:positionV>
-                <wp:extent cx="286247" cy="182880"/>
-                <wp:effectExtent l="19050" t="19050" r="19050" b="26670"/>
-                <wp:wrapNone/>
-                <wp:docPr id="7" name="Rectángulo 7"/>
-                <wp:cNvGraphicFramePr/>
-                <a:graphic xmlns:a="http://schemas.openxmlformats.org/drawingml/2006/main">
-                  <a:graphicData uri="http://schemas.microsoft.com/office/word/2010/wordprocessingShape">
-                    <wps:wsp>
-                      <wps:cNvSpPr/>
-                      <wps:spPr>
-                        <a:xfrm>
-                          <a:off x="0" y="0"/>
-                          <a:ext cx="286247" cy="182880"/>
-                        </a:xfrm>
-                        <a:prstGeom prst="rect">
-                          <a:avLst/>
-                        </a:prstGeom>
-                        <a:noFill/>
-                        <a:ln w="28575">
-                          <a:solidFill>
-                            <a:srgbClr val="FF0000"/>
-                          </a:solidFill>
-                        </a:ln>
-                      </wps:spPr>
-                      <wps:style>
-                        <a:lnRef idx="2">
-                          <a:schemeClr val="accent6"/>
-                        </a:lnRef>
-                        <a:fillRef idx="1">
-                          <a:schemeClr val="lt1"/>
-                        </a:fillRef>
-                        <a:effectRef idx="0">
-                          <a:schemeClr val="accent6"/>
-                        </a:effectRef>
-                        <a:fontRef idx="minor">
-                          <a:schemeClr val="dk1"/>
-                        </a:fontRef>
-                      </wps:style>
-                      <wps:bodyPr rot="0" spcFirstLastPara="0" vertOverflow="overflow" horzOverflow="overflow" vert="horz" wrap="square" lIns="91440" tIns="45720" rIns="91440" bIns="45720" numCol="1" spcCol="0" rtlCol="0" fromWordArt="0" anchor="ctr" anchorCtr="0" forceAA="0" compatLnSpc="1">
-                        <a:prstTxWarp prst="textNoShape">
-                          <a:avLst/>
-                        </a:prstTxWarp>
-                        <a:noAutofit/>
-                      </wps:bodyPr>
-                    </wps:wsp>
-                  </a:graphicData>
-                </a:graphic>
-                <wp14:sizeRelH relativeFrom="margin">
-                  <wp14:pctWidth>0</wp14:pctWidth>
-                </wp14:sizeRelH>
-                <wp14:sizeRelV relativeFrom="margin">
-                  <wp14:pctHeight>0</wp14:pctHeight>
-                </wp14:sizeRelV>
-              </wp:anchor>
-            </w:drawing>
-          </mc:Choice>
-          <mc:Fallback>
-            <w:pict>
-              <v:rect w14:anchorId="6770E47C" id="Rectángulo 7" o:spid="_x0000_s1026" style="position:absolute;margin-left:23.15pt;margin-top:74.15pt;width:22.55pt;height:14.4pt;z-index:251852800;visibility:visible;mso-wrap-style:square;mso-width-percent:0;mso-height-percent:0;mso-wrap-distance-left:9pt;mso-wrap-distance-top:0;mso-wrap-distance-right:9pt;mso-wrap-distance-bottom:0;mso-position-horizontal:absolute;mso-position-horizontal-relative:page;mso-position-vertical:absolute;mso-position-vertical-relative:text;mso-width-percent:0;mso-height-percent:0;mso-width-relative:margin;mso-height-relative:margin;v-text-anchor:middle" o:gfxdata="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" filled="f" strokecolor="red" strokeweight="2.25pt">
-                <w10:wrap anchorx="page"/>
-              </v:rect>
-            </w:pict>
-          </mc:Fallback>
-        </mc:AlternateContent>
-      </w:r>
-      <w:r>
-        <w:rPr>
-          <w:rFonts w:ascii="Arial" w:hAnsi="Arial" w:cs="Arial"/>
-          <w:b/>
-          <w:noProof/>
-          <w:sz w:val="24"/>
-          <w:szCs w:val="24"/>
-          <w:lang w:val="es-MX" w:eastAsia="es-MX"/>
+          <w:b/>
+          <w:sz w:val="24"/>
+          <w:szCs w:val="24"/>
         </w:rPr>
         <w:drawing>
-          <wp:inline distT="0" distB="0" distL="0" distR="0" wp14:anchorId="44D47219" wp14:editId="3B4EF638">
-            <wp:extent cx="6946264" cy="1693628"/>
-            <wp:effectExtent l="152400" t="152400" r="369570" b="363855"/>
-            <wp:docPr id="21" name="Imagen 21"/>
+          <wp:inline distT="0" distB="0" distL="0" distR="0" wp14:anchorId="438D2A2C" wp14:editId="50D884A5">
+            <wp:extent cx="5610605" cy="1498600"/>
+            <wp:effectExtent l="152400" t="152400" r="371475" b="368300"/>
+            <wp:docPr id="45" name="Imagen 45"/>
             <wp:cNvGraphicFramePr>
               <a:graphicFrameLocks xmlns:a="http://schemas.openxmlformats.org/drawingml/2006/main" noChangeAspect="1"/>
             </wp:cNvGraphicFramePr>
@@ -6003,14 +6037,14 @@
                     <pic:cNvPicPr/>
                   </pic:nvPicPr>
                   <pic:blipFill rotWithShape="1">
-                    <a:blip r:embed="rId13"/>
-                    <a:srcRect l="1" r="2438" b="43870"/>
+                    <a:blip r:embed="rId15"/>
+                    <a:srcRect b="689"/>
                     <a:stretch/>
                   </pic:blipFill>
                   <pic:spPr bwMode="auto">
                     <a:xfrm>
                       <a:off x="0" y="0"/>
-                      <a:ext cx="6981225" cy="1702152"/>
+                      <a:ext cx="5612130" cy="1499007"/>
                     </a:xfrm>
                     <a:prstGeom prst="rect">
                       <a:avLst/>
@@ -6040,225 +6074,16 @@
     </w:p>
     <w:p>
       <w:pPr>
-        <w:jc w:val="both"/>
-        <w:rPr>
-          <w:rFonts w:ascii="Arial" w:hAnsi="Arial" w:cs="Arial"/>
-          <w:b/>
-          <w:sz w:val="24"/>
-          <w:szCs w:val="24"/>
-        </w:rPr>
-      </w:pPr>
-      <w:r>
-        <w:rPr>
-          <w:rFonts w:ascii="Arial" w:hAnsi="Arial" w:cs="Arial"/>
-          <w:b/>
-          <w:sz w:val="24"/>
-          <w:szCs w:val="24"/>
-        </w:rPr>
-        <w:lastRenderedPageBreak/>
-        <w:t>L</w:t>
-      </w:r>
-      <w:r>
-        <w:rPr>
-          <w:rFonts w:ascii="Arial" w:hAnsi="Arial" w:cs="Arial"/>
-          <w:b/>
-          <w:sz w:val="24"/>
-          <w:szCs w:val="24"/>
-        </w:rPr>
-        <w:t xml:space="preserve">os registros </w:t>
-      </w:r>
-      <w:r>
-        <w:rPr>
-          <w:rFonts w:ascii="Arial" w:hAnsi="Arial" w:cs="Arial"/>
-          <w:b/>
-          <w:sz w:val="24"/>
-          <w:szCs w:val="24"/>
-        </w:rPr>
-        <w:t>se descargarán</w:t>
-      </w:r>
-      <w:r>
-        <w:rPr>
-          <w:rFonts w:ascii="Arial" w:hAnsi="Arial" w:cs="Arial"/>
-          <w:b/>
-          <w:sz w:val="24"/>
-          <w:szCs w:val="24"/>
-        </w:rPr>
-        <w:t xml:space="preserve"> </w:t>
-      </w:r>
-      <w:r>
-        <w:rPr>
-          <w:rFonts w:ascii="Arial" w:hAnsi="Arial" w:cs="Arial"/>
-          <w:b/>
-          <w:sz w:val="24"/>
-          <w:szCs w:val="24"/>
-        </w:rPr>
-        <w:t>utilizando el botón “Exportar”, se desplegará un menú con dos opciones, “descargar en formato CSV” e “Imprimir”</w:t>
-      </w:r>
-      <w:r>
-        <w:rPr>
-          <w:rFonts w:ascii="Arial" w:hAnsi="Arial" w:cs="Arial"/>
-          <w:b/>
-          <w:sz w:val="24"/>
-          <w:szCs w:val="24"/>
-        </w:rPr>
-        <w:t>.</w:t>
-      </w:r>
-    </w:p>
-    <w:p>
-      <w:pPr>
-        <w:ind w:left="-1276"/>
-        <w:rPr>
-          <w:rFonts w:ascii="Arial" w:hAnsi="Arial" w:cs="Arial"/>
-          <w:b/>
-          <w:sz w:val="24"/>
-          <w:szCs w:val="24"/>
-        </w:rPr>
-      </w:pPr>
-      <w:r>
-        <w:rPr>
-          <w:rFonts w:ascii="Arial" w:hAnsi="Arial" w:cs="Arial"/>
-          <w:noProof/>
-          <w:lang w:val="es-MX" w:eastAsia="es-MX"/>
-        </w:rPr>
-        <mc:AlternateContent>
-          <mc:Choice Requires="wps">
-            <w:drawing>
-              <wp:anchor distT="0" distB="0" distL="114300" distR="114300" simplePos="0" relativeHeight="251856896" behindDoc="0" locked="0" layoutInCell="1" allowOverlap="1" wp14:anchorId="61C5BB65" wp14:editId="441E7352">
-                <wp:simplePos x="0" y="0"/>
-                <wp:positionH relativeFrom="page">
-                  <wp:posOffset>449249</wp:posOffset>
-                </wp:positionH>
-                <wp:positionV relativeFrom="paragraph">
-                  <wp:posOffset>1094740</wp:posOffset>
-                </wp:positionV>
-                <wp:extent cx="318052" cy="134896"/>
-                <wp:effectExtent l="19050" t="19050" r="25400" b="17780"/>
-                <wp:wrapNone/>
-                <wp:docPr id="10" name="Rectángulo 10"/>
-                <wp:cNvGraphicFramePr/>
-                <a:graphic xmlns:a="http://schemas.openxmlformats.org/drawingml/2006/main">
-                  <a:graphicData uri="http://schemas.microsoft.com/office/word/2010/wordprocessingShape">
-                    <wps:wsp>
-                      <wps:cNvSpPr/>
-                      <wps:spPr>
-                        <a:xfrm>
-                          <a:off x="0" y="0"/>
-                          <a:ext cx="318052" cy="134896"/>
-                        </a:xfrm>
-                        <a:prstGeom prst="rect">
-                          <a:avLst/>
-                        </a:prstGeom>
-                        <a:noFill/>
-                        <a:ln w="28575">
-                          <a:solidFill>
-                            <a:srgbClr val="FF0000"/>
-                          </a:solidFill>
-                        </a:ln>
-                      </wps:spPr>
-                      <wps:style>
-                        <a:lnRef idx="2">
-                          <a:schemeClr val="accent6"/>
-                        </a:lnRef>
-                        <a:fillRef idx="1">
-                          <a:schemeClr val="lt1"/>
-                        </a:fillRef>
-                        <a:effectRef idx="0">
-                          <a:schemeClr val="accent6"/>
-                        </a:effectRef>
-                        <a:fontRef idx="minor">
-                          <a:schemeClr val="dk1"/>
-                        </a:fontRef>
-                      </wps:style>
-                      <wps:bodyPr rot="0" spcFirstLastPara="0" vertOverflow="overflow" horzOverflow="overflow" vert="horz" wrap="square" lIns="91440" tIns="45720" rIns="91440" bIns="45720" numCol="1" spcCol="0" rtlCol="0" fromWordArt="0" anchor="ctr" anchorCtr="0" forceAA="0" compatLnSpc="1">
-                        <a:prstTxWarp prst="textNoShape">
-                          <a:avLst/>
-                        </a:prstTxWarp>
-                        <a:noAutofit/>
-                      </wps:bodyPr>
-                    </wps:wsp>
-                  </a:graphicData>
-                </a:graphic>
-                <wp14:sizeRelH relativeFrom="margin">
-                  <wp14:pctWidth>0</wp14:pctWidth>
-                </wp14:sizeRelH>
-                <wp14:sizeRelV relativeFrom="margin">
-                  <wp14:pctHeight>0</wp14:pctHeight>
-                </wp14:sizeRelV>
-              </wp:anchor>
-            </w:drawing>
-          </mc:Choice>
-          <mc:Fallback>
-            <w:pict>
-              <v:rect w14:anchorId="3D147A86" id="Rectángulo 10" o:spid="_x0000_s1026" style="position:absolute;margin-left:35.35pt;margin-top:86.2pt;width:25.05pt;height:10.6pt;z-index:251856896;visibility:visible;mso-wrap-style:square;mso-width-percent:0;mso-height-percent:0;mso-wrap-distance-left:9pt;mso-wrap-distance-top:0;mso-wrap-distance-right:9pt;mso-wrap-distance-bottom:0;mso-position-horizontal:absolute;mso-position-horizontal-relative:page;mso-position-vertical:absolute;mso-position-vertical-relative:text;mso-width-percent:0;mso-height-percent:0;mso-width-relative:margin;mso-height-relative:margin;v-text-anchor:middle" o:gfxdata="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" filled="f" strokecolor="red" strokeweight="2.25pt">
-                <w10:wrap anchorx="page"/>
-              </v:rect>
-            </w:pict>
-          </mc:Fallback>
-        </mc:AlternateContent>
-      </w:r>
-      <w:r>
-        <w:rPr>
-          <w:rFonts w:ascii="Arial" w:hAnsi="Arial" w:cs="Arial"/>
-          <w:b/>
-          <w:noProof/>
-          <w:sz w:val="24"/>
-          <w:szCs w:val="24"/>
-          <w:lang w:val="es-MX" w:eastAsia="es-MX"/>
-        </w:rPr>
-        <w:drawing>
-          <wp:inline distT="0" distB="0" distL="0" distR="0" wp14:anchorId="63E17F03" wp14:editId="22ABE87F">
-            <wp:extent cx="6669709" cy="1626268"/>
-            <wp:effectExtent l="152400" t="152400" r="360045" b="354965"/>
-            <wp:docPr id="27" name="Imagen 27"/>
-            <wp:cNvGraphicFramePr>
-              <a:graphicFrameLocks xmlns:a="http://schemas.openxmlformats.org/drawingml/2006/main" noChangeAspect="1"/>
-            </wp:cNvGraphicFramePr>
-            <a:graphic xmlns:a="http://schemas.openxmlformats.org/drawingml/2006/main">
-              <a:graphicData uri="http://schemas.openxmlformats.org/drawingml/2006/picture">
-                <pic:pic xmlns:pic="http://schemas.openxmlformats.org/drawingml/2006/picture">
-                  <pic:nvPicPr>
-                    <pic:cNvPr id="1" name=""/>
-                    <pic:cNvPicPr/>
-                  </pic:nvPicPr>
-                  <pic:blipFill rotWithShape="1">
-                    <a:blip r:embed="rId13"/>
-                    <a:srcRect l="1" r="2438" b="43870"/>
-                    <a:stretch/>
-                  </pic:blipFill>
-                  <pic:spPr bwMode="auto">
-                    <a:xfrm>
-                      <a:off x="0" y="0"/>
-                      <a:ext cx="6699878" cy="1633624"/>
-                    </a:xfrm>
-                    <a:prstGeom prst="rect">
-                      <a:avLst/>
-                    </a:prstGeom>
-                    <a:ln>
-                      <a:noFill/>
-                    </a:ln>
-                    <a:effectLst>
-                      <a:outerShdw blurRad="292100" dist="139700" dir="2700000" algn="tl" rotWithShape="0">
-                        <a:srgbClr val="333333">
-                          <a:alpha val="65000"/>
-                        </a:srgbClr>
-                      </a:outerShdw>
-                    </a:effectLst>
-                    <a:extLst>
-                      <a:ext uri="{53640926-AAD7-44D8-BBD7-CCE9431645EC}">
-                        <a14:shadowObscured xmlns:a14="http://schemas.microsoft.com/office/drawing/2010/main"/>
-                      </a:ext>
-                    </a:extLst>
-                  </pic:spPr>
-                </pic:pic>
-              </a:graphicData>
-            </a:graphic>
-          </wp:inline>
-        </w:drawing>
-      </w:r>
-    </w:p>
-    <w:p>
-      <w:pPr>
-        <w:ind w:left="-1276"/>
+        <w:rPr>
+          <w:rFonts w:ascii="Arial" w:hAnsi="Arial" w:cs="Arial"/>
+          <w:b/>
+          <w:sz w:val="24"/>
+          <w:szCs w:val="24"/>
+        </w:rPr>
+      </w:pPr>
+    </w:p>
+    <w:p>
+      <w:pPr>
         <w:rPr>
           <w:rFonts w:ascii="Arial" w:hAnsi="Arial" w:cs="Arial"/>
           <w:b/>
@@ -6268,8 +6093,8 @@
       </w:pPr>
     </w:p>
     <w:sectPr>
-      <w:headerReference w:type="default" r:id="rId14"/>
-      <w:footerReference w:type="default" r:id="rId15"/>
+      <w:headerReference w:type="default" r:id="rId16"/>
+      <w:footerReference w:type="default" r:id="rId17"/>
       <w:pgSz w:w="12240" w:h="15840" w:code="1"/>
       <w:pgMar w:top="1417" w:right="1701" w:bottom="1417" w:left="1701" w:header="708" w:footer="708" w:gutter="0"/>
       <w:cols w:space="708"/>
@@ -6569,7 +6394,7 @@
                 <w:noProof/>
                 <w:color w:val="FFFFFF" w:themeColor="background1"/>
               </w:rPr>
-              <w:t>3</w:t>
+              <w:t>8</w:t>
             </w:r>
             <w:r>
               <w:rPr>
@@ -8600,7 +8425,7 @@
 </file>
 
 <file path=customXml/itemProps1.xml><?xml version="1.0" encoding="utf-8"?>
-<ds:datastoreItem xmlns:ds="http://schemas.openxmlformats.org/officeDocument/2006/customXml" ds:itemID="{7413367D-2720-4181-9706-5502C8BAA6FE}">
+<ds:datastoreItem xmlns:ds="http://schemas.openxmlformats.org/officeDocument/2006/customXml" ds:itemID="{2BE36087-1D6C-49C9-A125-E2C78EAEDAEA}">
   <ds:schemaRefs>
     <ds:schemaRef ds:uri="http://schemas.openxmlformats.org/officeDocument/2006/bibliography"/>
   </ds:schemaRefs>

</xml_diff>

<commit_message>
PDF de guías MUNICIPIOS
</commit_message>
<xml_diff>
--- a/PDRMYE/GUÍAS RÁPIDAS/MUNICIPIOS/MUNICIPIOS/CATALOGOS.docx
+++ b/PDRMYE/GUÍAS RÁPIDAS/MUNICIPIOS/MUNICIPIOS/CATALOGOS.docx
@@ -2896,8 +2896,10 @@
         <w:rPr>
           <w:rFonts w:ascii="Arial" w:hAnsi="Arial" w:cs="Arial"/>
           <w:b/>
-          <w:sz w:val="24"/>
-          <w:szCs w:val="24"/>
+          <w:noProof/>
+          <w:sz w:val="24"/>
+          <w:szCs w:val="24"/>
+          <w:lang w:val="es-MX" w:eastAsia="es-MX"/>
         </w:rPr>
         <w:drawing>
           <wp:inline distT="0" distB="0" distL="0" distR="0" wp14:anchorId="13DB0BFC" wp14:editId="70D87035">
@@ -3135,13 +3137,78 @@
       <w:r>
         <w:rPr>
           <w:rFonts w:ascii="Arial" w:hAnsi="Arial" w:cs="Arial"/>
+          <w:b/>
+          <w:noProof/>
+          <w:sz w:val="24"/>
+          <w:szCs w:val="24"/>
+          <w:lang w:val="es-MX" w:eastAsia="es-MX"/>
+        </w:rPr>
+        <w:drawing>
+          <wp:anchor distT="0" distB="0" distL="114300" distR="114300" simplePos="0" relativeHeight="251902976" behindDoc="0" locked="0" layoutInCell="1" allowOverlap="1" wp14:anchorId="00AEA680" wp14:editId="41F428F6">
+            <wp:simplePos x="0" y="0"/>
+            <wp:positionH relativeFrom="margin">
+              <wp:posOffset>3507105</wp:posOffset>
+            </wp:positionH>
+            <wp:positionV relativeFrom="paragraph">
+              <wp:posOffset>180340</wp:posOffset>
+            </wp:positionV>
+            <wp:extent cx="2714894" cy="400050"/>
+            <wp:effectExtent l="0" t="0" r="9525" b="0"/>
+            <wp:wrapNone/>
+            <wp:docPr id="30" name="Imagen 30"/>
+            <wp:cNvGraphicFramePr>
+              <a:graphicFrameLocks xmlns:a="http://schemas.openxmlformats.org/drawingml/2006/main" noChangeAspect="1"/>
+            </wp:cNvGraphicFramePr>
+            <a:graphic xmlns:a="http://schemas.openxmlformats.org/drawingml/2006/main">
+              <a:graphicData uri="http://schemas.openxmlformats.org/drawingml/2006/picture">
+                <pic:pic xmlns:pic="http://schemas.openxmlformats.org/drawingml/2006/picture">
+                  <pic:nvPicPr>
+                    <pic:cNvPr id="1" name=""/>
+                    <pic:cNvPicPr/>
+                  </pic:nvPicPr>
+                  <pic:blipFill>
+                    <a:blip r:embed="rId12">
+                      <a:extLst>
+                        <a:ext uri="{28A0092B-C50C-407E-A947-70E740481C1C}">
+                          <a14:useLocalDpi xmlns:a14="http://schemas.microsoft.com/office/drawing/2010/main" val="0"/>
+                        </a:ext>
+                      </a:extLst>
+                    </a:blip>
+                    <a:stretch>
+                      <a:fillRect/>
+                    </a:stretch>
+                  </pic:blipFill>
+                  <pic:spPr>
+                    <a:xfrm>
+                      <a:off x="0" y="0"/>
+                      <a:ext cx="2714894" cy="400050"/>
+                    </a:xfrm>
+                    <a:prstGeom prst="rect">
+                      <a:avLst/>
+                    </a:prstGeom>
+                  </pic:spPr>
+                </pic:pic>
+              </a:graphicData>
+            </a:graphic>
+            <wp14:sizeRelH relativeFrom="page">
+              <wp14:pctWidth>0</wp14:pctWidth>
+            </wp14:sizeRelH>
+            <wp14:sizeRelV relativeFrom="page">
+              <wp14:pctHeight>0</wp14:pctHeight>
+            </wp14:sizeRelV>
+          </wp:anchor>
+        </w:drawing>
+      </w:r>
+      <w:r>
+        <w:rPr>
+          <w:rFonts w:ascii="Arial" w:hAnsi="Arial" w:cs="Arial"/>
           <w:noProof/>
           <w:lang w:val="es-MX" w:eastAsia="es-MX"/>
         </w:rPr>
         <mc:AlternateContent>
           <mc:Choice Requires="wps">
             <w:drawing>
-              <wp:anchor distT="0" distB="0" distL="114300" distR="114300" simplePos="0" relativeHeight="251874304" behindDoc="0" locked="0" layoutInCell="1" allowOverlap="1" wp14:anchorId="23B1EC23" wp14:editId="5AB0C202">
+              <wp:anchor distT="0" distB="0" distL="114300" distR="114300" simplePos="0" relativeHeight="251874304" behindDoc="0" locked="0" layoutInCell="1" allowOverlap="1" wp14:anchorId="23B1EC23" wp14:editId="2952CD1C">
                 <wp:simplePos x="0" y="0"/>
                 <wp:positionH relativeFrom="margin">
                   <wp:posOffset>4907915</wp:posOffset>
@@ -3207,13 +3274,14 @@
           </mc:Choice>
           <mc:Fallback>
             <w:pict>
-              <v:rect w14:anchorId="003D255C" id="Rectángulo 32" o:spid="_x0000_s1026" style="position:absolute;margin-left:386.45pt;margin-top:73.1pt;width:78pt;height:18pt;z-index:251874304;visibility:visible;mso-wrap-style:square;mso-width-percent:0;mso-height-percent:0;mso-wrap-distance-left:9pt;mso-wrap-distance-top:0;mso-wrap-distance-right:9pt;mso-wrap-distance-bottom:0;mso-position-horizontal:absolute;mso-position-horizontal-relative:margin;mso-position-vertical:absolute;mso-position-vertical-relative:text;mso-width-percent:0;mso-height-percent:0;mso-width-relative:margin;mso-height-relative:margin;v-text-anchor:middle" o:gfxdata="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" filled="f" strokecolor="red" strokeweight="2.25pt">
+              <v:rect w14:anchorId="21D7916E" id="Rectángulo 32" o:spid="_x0000_s1026" style="position:absolute;margin-left:386.45pt;margin-top:73.1pt;width:78pt;height:18pt;z-index:251874304;visibility:visible;mso-wrap-style:square;mso-width-percent:0;mso-height-percent:0;mso-wrap-distance-left:9pt;mso-wrap-distance-top:0;mso-wrap-distance-right:9pt;mso-wrap-distance-bottom:0;mso-position-horizontal:absolute;mso-position-horizontal-relative:margin;mso-position-vertical:absolute;mso-position-vertical-relative:text;mso-width-percent:0;mso-height-percent:0;mso-width-relative:margin;mso-height-relative:margin;v-text-anchor:middle" o:gfxdata="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" filled="f" strokecolor="red" strokeweight="2.25pt">
                 <w10:wrap anchorx="margin"/>
               </v:rect>
             </w:pict>
           </mc:Fallback>
         </mc:AlternateContent>
       </w:r>
+      <w:bookmarkStart w:id="13" w:name="_GoBack"/>
       <w:r>
         <w:rPr>
           <w:rFonts w:ascii="Arial" w:hAnsi="Arial" w:cs="Arial"/>
@@ -3239,7 +3307,7 @@
                     <pic:cNvPicPr/>
                   </pic:nvPicPr>
                   <pic:blipFill>
-                    <a:blip r:embed="rId12"/>
+                    <a:blip r:embed="rId13"/>
                     <a:stretch>
                       <a:fillRect/>
                     </a:stretch>
@@ -3269,6 +3337,7 @@
           </wp:inline>
         </w:drawing>
       </w:r>
+      <w:bookmarkEnd w:id="13"/>
     </w:p>
     <w:p>
       <w:pPr>
@@ -3775,14 +3844,14 @@
           <w:rFonts w:cs="Arial"/>
         </w:rPr>
       </w:pPr>
-      <w:bookmarkStart w:id="13" w:name="_Toc129852441"/>
+      <w:bookmarkStart w:id="14" w:name="_Toc129852441"/>
       <w:r>
         <w:rPr>
           <w:rFonts w:cs="Arial"/>
         </w:rPr>
         <w:t>Administración de Cuentas Bancarias</w:t>
       </w:r>
-      <w:bookmarkEnd w:id="13"/>
+      <w:bookmarkEnd w:id="14"/>
     </w:p>
     <w:p>
       <w:r>
@@ -4135,8 +4204,10 @@
         <w:rPr>
           <w:rFonts w:ascii="Arial" w:hAnsi="Arial" w:cs="Arial"/>
           <w:b/>
-          <w:sz w:val="24"/>
-          <w:szCs w:val="24"/>
+          <w:noProof/>
+          <w:sz w:val="24"/>
+          <w:szCs w:val="24"/>
+          <w:lang w:val="es-MX" w:eastAsia="es-MX"/>
         </w:rPr>
         <w:drawing>
           <wp:inline distT="0" distB="0" distL="0" distR="0" wp14:anchorId="72FF73B4" wp14:editId="4D06BF3E">
@@ -4310,13 +4381,78 @@
       <w:r>
         <w:rPr>
           <w:rFonts w:ascii="Arial" w:hAnsi="Arial" w:cs="Arial"/>
+          <w:b/>
+          <w:noProof/>
+          <w:sz w:val="24"/>
+          <w:szCs w:val="24"/>
+          <w:lang w:val="es-MX" w:eastAsia="es-MX"/>
+        </w:rPr>
+        <w:drawing>
+          <wp:anchor distT="0" distB="0" distL="114300" distR="114300" simplePos="0" relativeHeight="251892736" behindDoc="0" locked="0" layoutInCell="1" allowOverlap="1" wp14:anchorId="69B1326E" wp14:editId="715C5DBD">
+            <wp:simplePos x="0" y="0"/>
+            <wp:positionH relativeFrom="column">
+              <wp:posOffset>3962029</wp:posOffset>
+            </wp:positionH>
+            <wp:positionV relativeFrom="paragraph">
+              <wp:posOffset>186690</wp:posOffset>
+            </wp:positionV>
+            <wp:extent cx="1905000" cy="280709"/>
+            <wp:effectExtent l="0" t="0" r="0" b="5080"/>
+            <wp:wrapNone/>
+            <wp:docPr id="10" name="Imagen 10"/>
+            <wp:cNvGraphicFramePr>
+              <a:graphicFrameLocks xmlns:a="http://schemas.openxmlformats.org/drawingml/2006/main" noChangeAspect="1"/>
+            </wp:cNvGraphicFramePr>
+            <a:graphic xmlns:a="http://schemas.openxmlformats.org/drawingml/2006/main">
+              <a:graphicData uri="http://schemas.openxmlformats.org/drawingml/2006/picture">
+                <pic:pic xmlns:pic="http://schemas.openxmlformats.org/drawingml/2006/picture">
+                  <pic:nvPicPr>
+                    <pic:cNvPr id="1" name=""/>
+                    <pic:cNvPicPr/>
+                  </pic:nvPicPr>
+                  <pic:blipFill>
+                    <a:blip r:embed="rId12">
+                      <a:extLst>
+                        <a:ext uri="{28A0092B-C50C-407E-A947-70E740481C1C}">
+                          <a14:useLocalDpi xmlns:a14="http://schemas.microsoft.com/office/drawing/2010/main" val="0"/>
+                        </a:ext>
+                      </a:extLst>
+                    </a:blip>
+                    <a:stretch>
+                      <a:fillRect/>
+                    </a:stretch>
+                  </pic:blipFill>
+                  <pic:spPr>
+                    <a:xfrm>
+                      <a:off x="0" y="0"/>
+                      <a:ext cx="1905000" cy="280709"/>
+                    </a:xfrm>
+                    <a:prstGeom prst="rect">
+                      <a:avLst/>
+                    </a:prstGeom>
+                  </pic:spPr>
+                </pic:pic>
+              </a:graphicData>
+            </a:graphic>
+            <wp14:sizeRelH relativeFrom="page">
+              <wp14:pctWidth>0</wp14:pctWidth>
+            </wp14:sizeRelH>
+            <wp14:sizeRelV relativeFrom="page">
+              <wp14:pctHeight>0</wp14:pctHeight>
+            </wp14:sizeRelV>
+          </wp:anchor>
+        </w:drawing>
+      </w:r>
+      <w:r>
+        <w:rPr>
+          <w:rFonts w:ascii="Arial" w:hAnsi="Arial" w:cs="Arial"/>
           <w:noProof/>
           <w:lang w:val="es-MX" w:eastAsia="es-MX"/>
         </w:rPr>
         <mc:AlternateContent>
           <mc:Choice Requires="wps">
             <w:drawing>
-              <wp:anchor distT="0" distB="0" distL="114300" distR="114300" simplePos="0" relativeHeight="251891712" behindDoc="0" locked="0" layoutInCell="1" allowOverlap="1" wp14:anchorId="477E67F0" wp14:editId="6B030C7E">
+              <wp:anchor distT="0" distB="0" distL="114300" distR="114300" simplePos="0" relativeHeight="251891712" behindDoc="0" locked="0" layoutInCell="1" allowOverlap="1" wp14:anchorId="477E67F0" wp14:editId="46B422D9">
                 <wp:simplePos x="0" y="0"/>
                 <wp:positionH relativeFrom="leftMargin">
                   <wp:posOffset>825500</wp:posOffset>
@@ -4382,7 +4518,7 @@
           </mc:Choice>
           <mc:Fallback>
             <w:pict>
-              <v:rect w14:anchorId="41451662" id="Rectángulo 47" o:spid="_x0000_s1026" style="position:absolute;margin-left:65pt;margin-top:84pt;width:479pt;height:11.5pt;z-index:251891712;visibility:visible;mso-wrap-style:square;mso-width-percent:0;mso-height-percent:0;mso-wrap-distance-left:9pt;mso-wrap-distance-top:0;mso-wrap-distance-right:9pt;mso-wrap-distance-bottom:0;mso-position-horizontal:absolute;mso-position-horizontal-relative:left-margin-area;mso-position-vertical:absolute;mso-position-vertical-relative:text;mso-width-percent:0;mso-height-percent:0;mso-width-relative:margin;mso-height-relative:margin;v-text-anchor:middle" o:gfxdata="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" filled="f" strokecolor="red" strokeweight="2.25pt">
+              <v:rect w14:anchorId="581C774D" id="Rectángulo 47" o:spid="_x0000_s1026" style="position:absolute;margin-left:65pt;margin-top:84pt;width:479pt;height:11.5pt;z-index:251891712;visibility:visible;mso-wrap-style:square;mso-width-percent:0;mso-height-percent:0;mso-wrap-distance-left:9pt;mso-wrap-distance-top:0;mso-wrap-distance-right:9pt;mso-wrap-distance-bottom:0;mso-position-horizontal:absolute;mso-position-horizontal-relative:left-margin-area;mso-position-vertical:absolute;mso-position-vertical-relative:text;mso-width-percent:0;mso-height-percent:0;mso-width-relative:margin;mso-height-relative:margin;v-text-anchor:middle" o:gfxdata="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" filled="f" strokecolor="red" strokeweight="2.25pt">
                 <w10:wrap anchorx="margin"/>
               </v:rect>
             </w:pict>
@@ -4414,7 +4550,7 @@
                     <pic:cNvPicPr/>
                   </pic:nvPicPr>
                   <pic:blipFill>
-                    <a:blip r:embed="rId13"/>
+                    <a:blip r:embed="rId14"/>
                     <a:stretch>
                       <a:fillRect/>
                     </a:stretch>
@@ -4935,13 +5071,23 @@
                 <w:szCs w:val="24"/>
               </w:rPr>
             </w:pPr>
+            <w:proofErr w:type="spellStart"/>
             <w:r>
               <w:rPr>
                 <w:rFonts w:ascii="Arial" w:hAnsi="Arial" w:cs="Arial"/>
                 <w:sz w:val="24"/>
                 <w:szCs w:val="24"/>
               </w:rPr>
-              <w:t>Clabe interbancaria de la cuenta</w:t>
+              <w:t>Clabe</w:t>
+            </w:r>
+            <w:proofErr w:type="spellEnd"/>
+            <w:r>
+              <w:rPr>
+                <w:rFonts w:ascii="Arial" w:hAnsi="Arial" w:cs="Arial"/>
+                <w:sz w:val="24"/>
+                <w:szCs w:val="24"/>
+              </w:rPr>
+              <w:t xml:space="preserve"> interbancaria de la cuenta</w:t>
             </w:r>
           </w:p>
         </w:tc>
@@ -5176,13 +5322,78 @@
       <w:r>
         <w:rPr>
           <w:rFonts w:ascii="Arial" w:hAnsi="Arial" w:cs="Arial"/>
+          <w:b/>
+          <w:noProof/>
+          <w:sz w:val="24"/>
+          <w:szCs w:val="24"/>
+          <w:lang w:val="es-MX" w:eastAsia="es-MX"/>
+        </w:rPr>
+        <w:drawing>
+          <wp:anchor distT="0" distB="0" distL="114300" distR="114300" simplePos="0" relativeHeight="251894784" behindDoc="0" locked="0" layoutInCell="1" allowOverlap="1" wp14:anchorId="70C7D0C8" wp14:editId="0AF9038A">
+            <wp:simplePos x="0" y="0"/>
+            <wp:positionH relativeFrom="column">
+              <wp:posOffset>3319410</wp:posOffset>
+            </wp:positionH>
+            <wp:positionV relativeFrom="paragraph">
+              <wp:posOffset>168910</wp:posOffset>
+            </wp:positionV>
+            <wp:extent cx="1905000" cy="280709"/>
+            <wp:effectExtent l="0" t="0" r="0" b="5080"/>
+            <wp:wrapNone/>
+            <wp:docPr id="12" name="Imagen 12"/>
+            <wp:cNvGraphicFramePr>
+              <a:graphicFrameLocks xmlns:a="http://schemas.openxmlformats.org/drawingml/2006/main" noChangeAspect="1"/>
+            </wp:cNvGraphicFramePr>
+            <a:graphic xmlns:a="http://schemas.openxmlformats.org/drawingml/2006/main">
+              <a:graphicData uri="http://schemas.openxmlformats.org/drawingml/2006/picture">
+                <pic:pic xmlns:pic="http://schemas.openxmlformats.org/drawingml/2006/picture">
+                  <pic:nvPicPr>
+                    <pic:cNvPr id="1" name=""/>
+                    <pic:cNvPicPr/>
+                  </pic:nvPicPr>
+                  <pic:blipFill>
+                    <a:blip r:embed="rId12">
+                      <a:extLst>
+                        <a:ext uri="{28A0092B-C50C-407E-A947-70E740481C1C}">
+                          <a14:useLocalDpi xmlns:a14="http://schemas.microsoft.com/office/drawing/2010/main" val="0"/>
+                        </a:ext>
+                      </a:extLst>
+                    </a:blip>
+                    <a:stretch>
+                      <a:fillRect/>
+                    </a:stretch>
+                  </pic:blipFill>
+                  <pic:spPr>
+                    <a:xfrm>
+                      <a:off x="0" y="0"/>
+                      <a:ext cx="1905000" cy="280709"/>
+                    </a:xfrm>
+                    <a:prstGeom prst="rect">
+                      <a:avLst/>
+                    </a:prstGeom>
+                  </pic:spPr>
+                </pic:pic>
+              </a:graphicData>
+            </a:graphic>
+            <wp14:sizeRelH relativeFrom="page">
+              <wp14:pctWidth>0</wp14:pctWidth>
+            </wp14:sizeRelH>
+            <wp14:sizeRelV relativeFrom="page">
+              <wp14:pctHeight>0</wp14:pctHeight>
+            </wp14:sizeRelV>
+          </wp:anchor>
+        </w:drawing>
+      </w:r>
+      <w:r>
+        <w:rPr>
+          <w:rFonts w:ascii="Arial" w:hAnsi="Arial" w:cs="Arial"/>
           <w:noProof/>
           <w:lang w:val="es-MX" w:eastAsia="es-MX"/>
         </w:rPr>
         <mc:AlternateContent>
           <mc:Choice Requires="wps">
             <w:drawing>
-              <wp:anchor distT="0" distB="0" distL="114300" distR="114300" simplePos="0" relativeHeight="251883520" behindDoc="0" locked="0" layoutInCell="1" allowOverlap="1" wp14:anchorId="7B0D410F" wp14:editId="3CCFE6D2">
+              <wp:anchor distT="0" distB="0" distL="114300" distR="114300" simplePos="0" relativeHeight="251883520" behindDoc="0" locked="0" layoutInCell="1" allowOverlap="1" wp14:anchorId="7B0D410F" wp14:editId="36A6274C">
                 <wp:simplePos x="0" y="0"/>
                 <wp:positionH relativeFrom="leftMargin">
                   <wp:posOffset>698500</wp:posOffset>
@@ -5248,7 +5459,7 @@
           </mc:Choice>
           <mc:Fallback>
             <w:pict>
-              <v:rect w14:anchorId="3B14C682" id="Rectángulo 31" o:spid="_x0000_s1026" style="position:absolute;margin-left:55pt;margin-top:53pt;width:23pt;height:11.5pt;z-index:251883520;visibility:visible;mso-wrap-style:square;mso-width-percent:0;mso-height-percent:0;mso-wrap-distance-left:9pt;mso-wrap-distance-top:0;mso-wrap-distance-right:9pt;mso-wrap-distance-bottom:0;mso-position-horizontal:absolute;mso-position-horizontal-relative:left-margin-area;mso-position-vertical:absolute;mso-position-vertical-relative:text;mso-width-percent:0;mso-height-percent:0;mso-width-relative:margin;mso-height-relative:margin;v-text-anchor:middle" o:gfxdata="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" filled="f" strokecolor="red" strokeweight="2.25pt">
+              <v:rect w14:anchorId="7DA40584" id="Rectángulo 31" o:spid="_x0000_s1026" style="position:absolute;margin-left:55pt;margin-top:53pt;width:23pt;height:11.5pt;z-index:251883520;visibility:visible;mso-wrap-style:square;mso-width-percent:0;mso-height-percent:0;mso-wrap-distance-left:9pt;mso-wrap-distance-top:0;mso-wrap-distance-right:9pt;mso-wrap-distance-bottom:0;mso-position-horizontal:absolute;mso-position-horizontal-relative:left-margin-area;mso-position-vertical:absolute;mso-position-vertical-relative:text;mso-width-percent:0;mso-height-percent:0;mso-width-relative:margin;mso-height-relative:margin;v-text-anchor:middle" o:gfxdata="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" filled="f" strokecolor="red" strokeweight="2.25pt">
                 <w10:wrap anchorx="margin"/>
               </v:rect>
             </w:pict>
@@ -5280,7 +5491,7 @@
                     <pic:cNvPicPr/>
                   </pic:nvPicPr>
                   <pic:blipFill>
-                    <a:blip r:embed="rId13"/>
+                    <a:blip r:embed="rId14"/>
                     <a:stretch>
                       <a:fillRect/>
                     </a:stretch>
@@ -5454,7 +5665,7 @@
                     <pic:cNvPicPr/>
                   </pic:nvPicPr>
                   <pic:blipFill>
-                    <a:blip r:embed="rId14"/>
+                    <a:blip r:embed="rId15"/>
                     <a:stretch>
                       <a:fillRect/>
                     </a:stretch>
@@ -5585,13 +5796,78 @@
       <w:r>
         <w:rPr>
           <w:rFonts w:ascii="Arial" w:hAnsi="Arial" w:cs="Arial"/>
+          <w:b/>
+          <w:noProof/>
+          <w:sz w:val="24"/>
+          <w:szCs w:val="24"/>
+          <w:lang w:val="es-MX" w:eastAsia="es-MX"/>
+        </w:rPr>
+        <w:drawing>
+          <wp:anchor distT="0" distB="0" distL="114300" distR="114300" simplePos="0" relativeHeight="251896832" behindDoc="0" locked="0" layoutInCell="1" allowOverlap="1" wp14:anchorId="22A31716" wp14:editId="4E910C90">
+            <wp:simplePos x="0" y="0"/>
+            <wp:positionH relativeFrom="margin">
+              <wp:posOffset>3892180</wp:posOffset>
+            </wp:positionH>
+            <wp:positionV relativeFrom="paragraph">
+              <wp:posOffset>180340</wp:posOffset>
+            </wp:positionV>
+            <wp:extent cx="1905000" cy="280709"/>
+            <wp:effectExtent l="0" t="0" r="0" b="5080"/>
+            <wp:wrapNone/>
+            <wp:docPr id="27" name="Imagen 27"/>
+            <wp:cNvGraphicFramePr>
+              <a:graphicFrameLocks xmlns:a="http://schemas.openxmlformats.org/drawingml/2006/main" noChangeAspect="1"/>
+            </wp:cNvGraphicFramePr>
+            <a:graphic xmlns:a="http://schemas.openxmlformats.org/drawingml/2006/main">
+              <a:graphicData uri="http://schemas.openxmlformats.org/drawingml/2006/picture">
+                <pic:pic xmlns:pic="http://schemas.openxmlformats.org/drawingml/2006/picture">
+                  <pic:nvPicPr>
+                    <pic:cNvPr id="1" name=""/>
+                    <pic:cNvPicPr/>
+                  </pic:nvPicPr>
+                  <pic:blipFill>
+                    <a:blip r:embed="rId12">
+                      <a:extLst>
+                        <a:ext uri="{28A0092B-C50C-407E-A947-70E740481C1C}">
+                          <a14:useLocalDpi xmlns:a14="http://schemas.microsoft.com/office/drawing/2010/main" val="0"/>
+                        </a:ext>
+                      </a:extLst>
+                    </a:blip>
+                    <a:stretch>
+                      <a:fillRect/>
+                    </a:stretch>
+                  </pic:blipFill>
+                  <pic:spPr>
+                    <a:xfrm>
+                      <a:off x="0" y="0"/>
+                      <a:ext cx="1905000" cy="280709"/>
+                    </a:xfrm>
+                    <a:prstGeom prst="rect">
+                      <a:avLst/>
+                    </a:prstGeom>
+                  </pic:spPr>
+                </pic:pic>
+              </a:graphicData>
+            </a:graphic>
+            <wp14:sizeRelH relativeFrom="page">
+              <wp14:pctWidth>0</wp14:pctWidth>
+            </wp14:sizeRelH>
+            <wp14:sizeRelV relativeFrom="page">
+              <wp14:pctHeight>0</wp14:pctHeight>
+            </wp14:sizeRelV>
+          </wp:anchor>
+        </w:drawing>
+      </w:r>
+      <w:r>
+        <w:rPr>
+          <w:rFonts w:ascii="Arial" w:hAnsi="Arial" w:cs="Arial"/>
           <w:noProof/>
           <w:lang w:val="es-MX" w:eastAsia="es-MX"/>
         </w:rPr>
         <mc:AlternateContent>
           <mc:Choice Requires="wps">
             <w:drawing>
-              <wp:anchor distT="0" distB="0" distL="114300" distR="114300" simplePos="0" relativeHeight="251887616" behindDoc="0" locked="0" layoutInCell="1" allowOverlap="1" wp14:anchorId="100DD954" wp14:editId="0B32F9B0">
+              <wp:anchor distT="0" distB="0" distL="114300" distR="114300" simplePos="0" relativeHeight="251887616" behindDoc="0" locked="0" layoutInCell="1" allowOverlap="1" wp14:anchorId="100DD954" wp14:editId="7F26D7D8">
                 <wp:simplePos x="0" y="0"/>
                 <wp:positionH relativeFrom="page">
                   <wp:posOffset>723900</wp:posOffset>
@@ -5657,7 +5933,7 @@
           </mc:Choice>
           <mc:Fallback>
             <w:pict>
-              <v:rect w14:anchorId="11AB19C0" id="Rectángulo 41" o:spid="_x0000_s1026" style="position:absolute;margin-left:57pt;margin-top:93.85pt;width:485.5pt;height:15.5pt;z-index:251887616;visibility:visible;mso-wrap-style:square;mso-width-percent:0;mso-height-percent:0;mso-wrap-distance-left:9pt;mso-wrap-distance-top:0;mso-wrap-distance-right:9pt;mso-wrap-distance-bottom:0;mso-position-horizontal:absolute;mso-position-horizontal-relative:page;mso-position-vertical:absolute;mso-position-vertical-relative:text;mso-width-percent:0;mso-height-percent:0;mso-width-relative:margin;mso-height-relative:margin;v-text-anchor:middle" o:gfxdata="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" filled="f" strokecolor="red" strokeweight="2.25pt">
+              <v:rect w14:anchorId="13EF0444" id="Rectángulo 41" o:spid="_x0000_s1026" style="position:absolute;margin-left:57pt;margin-top:93.85pt;width:485.5pt;height:15.5pt;z-index:251887616;visibility:visible;mso-wrap-style:square;mso-width-percent:0;mso-height-percent:0;mso-wrap-distance-left:9pt;mso-wrap-distance-top:0;mso-wrap-distance-right:9pt;mso-wrap-distance-bottom:0;mso-position-horizontal:absolute;mso-position-horizontal-relative:page;mso-position-vertical:absolute;mso-position-vertical-relative:text;mso-width-percent:0;mso-height-percent:0;mso-width-relative:margin;mso-height-relative:margin;v-text-anchor:middle" o:gfxdata="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" filled="f" strokecolor="red" strokeweight="2.25pt">
                 <w10:wrap anchorx="page"/>
               </v:rect>
             </w:pict>
@@ -5689,7 +5965,7 @@
                     <pic:cNvPicPr/>
                   </pic:nvPicPr>
                   <pic:blipFill rotWithShape="1">
-                    <a:blip r:embed="rId15"/>
+                    <a:blip r:embed="rId16"/>
                     <a:srcRect b="24423"/>
                     <a:stretch/>
                   </pic:blipFill>
@@ -5758,13 +6034,78 @@
       <w:r>
         <w:rPr>
           <w:rFonts w:ascii="Arial" w:hAnsi="Arial" w:cs="Arial"/>
+          <w:b/>
+          <w:noProof/>
+          <w:sz w:val="24"/>
+          <w:szCs w:val="24"/>
+          <w:lang w:val="es-MX" w:eastAsia="es-MX"/>
+        </w:rPr>
+        <w:drawing>
+          <wp:anchor distT="0" distB="0" distL="114300" distR="114300" simplePos="0" relativeHeight="251898880" behindDoc="0" locked="0" layoutInCell="1" allowOverlap="1" wp14:anchorId="1B447035" wp14:editId="24588D33">
+            <wp:simplePos x="0" y="0"/>
+            <wp:positionH relativeFrom="margin">
+              <wp:posOffset>3923930</wp:posOffset>
+            </wp:positionH>
+            <wp:positionV relativeFrom="paragraph">
+              <wp:posOffset>186690</wp:posOffset>
+            </wp:positionV>
+            <wp:extent cx="1905000" cy="280709"/>
+            <wp:effectExtent l="0" t="0" r="0" b="5080"/>
+            <wp:wrapNone/>
+            <wp:docPr id="28" name="Imagen 28"/>
+            <wp:cNvGraphicFramePr>
+              <a:graphicFrameLocks xmlns:a="http://schemas.openxmlformats.org/drawingml/2006/main" noChangeAspect="1"/>
+            </wp:cNvGraphicFramePr>
+            <a:graphic xmlns:a="http://schemas.openxmlformats.org/drawingml/2006/main">
+              <a:graphicData uri="http://schemas.openxmlformats.org/drawingml/2006/picture">
+                <pic:pic xmlns:pic="http://schemas.openxmlformats.org/drawingml/2006/picture">
+                  <pic:nvPicPr>
+                    <pic:cNvPr id="1" name=""/>
+                    <pic:cNvPicPr/>
+                  </pic:nvPicPr>
+                  <pic:blipFill>
+                    <a:blip r:embed="rId12">
+                      <a:extLst>
+                        <a:ext uri="{28A0092B-C50C-407E-A947-70E740481C1C}">
+                          <a14:useLocalDpi xmlns:a14="http://schemas.microsoft.com/office/drawing/2010/main" val="0"/>
+                        </a:ext>
+                      </a:extLst>
+                    </a:blip>
+                    <a:stretch>
+                      <a:fillRect/>
+                    </a:stretch>
+                  </pic:blipFill>
+                  <pic:spPr>
+                    <a:xfrm>
+                      <a:off x="0" y="0"/>
+                      <a:ext cx="1905000" cy="280709"/>
+                    </a:xfrm>
+                    <a:prstGeom prst="rect">
+                      <a:avLst/>
+                    </a:prstGeom>
+                  </pic:spPr>
+                </pic:pic>
+              </a:graphicData>
+            </a:graphic>
+            <wp14:sizeRelH relativeFrom="page">
+              <wp14:pctWidth>0</wp14:pctWidth>
+            </wp14:sizeRelH>
+            <wp14:sizeRelV relativeFrom="page">
+              <wp14:pctHeight>0</wp14:pctHeight>
+            </wp14:sizeRelV>
+          </wp:anchor>
+        </w:drawing>
+      </w:r>
+      <w:r>
+        <w:rPr>
+          <w:rFonts w:ascii="Arial" w:hAnsi="Arial" w:cs="Arial"/>
           <w:noProof/>
           <w:lang w:val="es-MX" w:eastAsia="es-MX"/>
         </w:rPr>
         <mc:AlternateContent>
           <mc:Choice Requires="wps">
             <w:drawing>
-              <wp:anchor distT="0" distB="0" distL="114300" distR="114300" simplePos="0" relativeHeight="251889664" behindDoc="0" locked="0" layoutInCell="1" allowOverlap="1" wp14:anchorId="30C9E0CF" wp14:editId="4F2D8615">
+              <wp:anchor distT="0" distB="0" distL="114300" distR="114300" simplePos="0" relativeHeight="251889664" behindDoc="0" locked="0" layoutInCell="1" allowOverlap="1" wp14:anchorId="30C9E0CF" wp14:editId="338EDA89">
                 <wp:simplePos x="0" y="0"/>
                 <wp:positionH relativeFrom="leftMargin">
                   <wp:align>right</wp:align>
@@ -5830,7 +6171,7 @@
           </mc:Choice>
           <mc:Fallback>
             <w:pict>
-              <v:rect w14:anchorId="5DD94482" id="Rectángulo 44" o:spid="_x0000_s1026" style="position:absolute;margin-left:-26.7pt;margin-top:96.75pt;width:24.5pt;height:13.5pt;z-index:251889664;visibility:visible;mso-wrap-style:square;mso-width-percent:0;mso-height-percent:0;mso-wrap-distance-left:9pt;mso-wrap-distance-top:0;mso-wrap-distance-right:9pt;mso-wrap-distance-bottom:0;mso-position-horizontal:right;mso-position-horizontal-relative:left-margin-area;mso-position-vertical:absolute;mso-position-vertical-relative:text;mso-width-percent:0;mso-height-percent:0;mso-width-relative:margin;mso-height-relative:margin;v-text-anchor:middle" o:gfxdata="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" filled="f" strokecolor="red" strokeweight="2.25pt">
+              <v:rect w14:anchorId="398E159D" id="Rectángulo 44" o:spid="_x0000_s1026" style="position:absolute;margin-left:-26.7pt;margin-top:96.75pt;width:24.5pt;height:13.5pt;z-index:251889664;visibility:visible;mso-wrap-style:square;mso-width-percent:0;mso-height-percent:0;mso-wrap-distance-left:9pt;mso-wrap-distance-top:0;mso-wrap-distance-right:9pt;mso-wrap-distance-bottom:0;mso-position-horizontal:right;mso-position-horizontal-relative:left-margin-area;mso-position-vertical:absolute;mso-position-vertical-relative:text;mso-width-percent:0;mso-height-percent:0;mso-width-relative:margin;mso-height-relative:margin;v-text-anchor:middle" o:gfxdata="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" filled="f" strokecolor="red" strokeweight="2.25pt">
                 <w10:wrap anchorx="margin"/>
               </v:rect>
             </w:pict>
@@ -5862,7 +6203,7 @@
                     <pic:cNvPicPr/>
                   </pic:nvPicPr>
                   <pic:blipFill rotWithShape="1">
-                    <a:blip r:embed="rId15"/>
+                    <a:blip r:embed="rId16"/>
                     <a:srcRect b="24423"/>
                     <a:stretch/>
                   </pic:blipFill>
@@ -5939,13 +6280,78 @@
       <w:r>
         <w:rPr>
           <w:rFonts w:ascii="Arial" w:hAnsi="Arial" w:cs="Arial"/>
+          <w:b/>
+          <w:noProof/>
+          <w:sz w:val="24"/>
+          <w:szCs w:val="24"/>
+          <w:lang w:val="es-MX" w:eastAsia="es-MX"/>
+        </w:rPr>
+        <w:drawing>
+          <wp:anchor distT="0" distB="0" distL="114300" distR="114300" simplePos="0" relativeHeight="251900928" behindDoc="0" locked="0" layoutInCell="1" allowOverlap="1" wp14:anchorId="558096CD" wp14:editId="248FE481">
+            <wp:simplePos x="0" y="0"/>
+            <wp:positionH relativeFrom="margin">
+              <wp:posOffset>3320415</wp:posOffset>
+            </wp:positionH>
+            <wp:positionV relativeFrom="paragraph">
+              <wp:posOffset>169545</wp:posOffset>
+            </wp:positionV>
+            <wp:extent cx="1905000" cy="280709"/>
+            <wp:effectExtent l="0" t="0" r="0" b="5080"/>
+            <wp:wrapNone/>
+            <wp:docPr id="29" name="Imagen 29"/>
+            <wp:cNvGraphicFramePr>
+              <a:graphicFrameLocks xmlns:a="http://schemas.openxmlformats.org/drawingml/2006/main" noChangeAspect="1"/>
+            </wp:cNvGraphicFramePr>
+            <a:graphic xmlns:a="http://schemas.openxmlformats.org/drawingml/2006/main">
+              <a:graphicData uri="http://schemas.openxmlformats.org/drawingml/2006/picture">
+                <pic:pic xmlns:pic="http://schemas.openxmlformats.org/drawingml/2006/picture">
+                  <pic:nvPicPr>
+                    <pic:cNvPr id="1" name=""/>
+                    <pic:cNvPicPr/>
+                  </pic:nvPicPr>
+                  <pic:blipFill>
+                    <a:blip r:embed="rId12">
+                      <a:extLst>
+                        <a:ext uri="{28A0092B-C50C-407E-A947-70E740481C1C}">
+                          <a14:useLocalDpi xmlns:a14="http://schemas.microsoft.com/office/drawing/2010/main" val="0"/>
+                        </a:ext>
+                      </a:extLst>
+                    </a:blip>
+                    <a:stretch>
+                      <a:fillRect/>
+                    </a:stretch>
+                  </pic:blipFill>
+                  <pic:spPr>
+                    <a:xfrm>
+                      <a:off x="0" y="0"/>
+                      <a:ext cx="1905000" cy="280709"/>
+                    </a:xfrm>
+                    <a:prstGeom prst="rect">
+                      <a:avLst/>
+                    </a:prstGeom>
+                  </pic:spPr>
+                </pic:pic>
+              </a:graphicData>
+            </a:graphic>
+            <wp14:sizeRelH relativeFrom="page">
+              <wp14:pctWidth>0</wp14:pctWidth>
+            </wp14:sizeRelH>
+            <wp14:sizeRelV relativeFrom="page">
+              <wp14:pctHeight>0</wp14:pctHeight>
+            </wp14:sizeRelV>
+          </wp:anchor>
+        </w:drawing>
+      </w:r>
+      <w:r>
+        <w:rPr>
+          <w:rFonts w:ascii="Arial" w:hAnsi="Arial" w:cs="Arial"/>
           <w:noProof/>
           <w:lang w:val="es-MX" w:eastAsia="es-MX"/>
         </w:rPr>
         <mc:AlternateContent>
           <mc:Choice Requires="wps">
             <w:drawing>
-              <wp:anchor distT="0" distB="0" distL="114300" distR="114300" simplePos="0" relativeHeight="251858944" behindDoc="0" locked="0" layoutInCell="1" allowOverlap="1" wp14:anchorId="6D77B4AB" wp14:editId="1C68782C">
+              <wp:anchor distT="0" distB="0" distL="114300" distR="114300" simplePos="0" relativeHeight="251858944" behindDoc="0" locked="0" layoutInCell="1" allowOverlap="1" wp14:anchorId="6D77B4AB" wp14:editId="4A08FBD1">
                 <wp:simplePos x="0" y="0"/>
                 <wp:positionH relativeFrom="page">
                   <wp:posOffset>730250</wp:posOffset>
@@ -6011,7 +6417,7 @@
           </mc:Choice>
           <mc:Fallback>
             <w:pict>
-              <v:rect w14:anchorId="4578B78D" id="Rectángulo 14" o:spid="_x0000_s1026" style="position:absolute;margin-left:57.5pt;margin-top:68.8pt;width:37.5pt;height:11pt;z-index:251858944;visibility:visible;mso-wrap-style:square;mso-width-percent:0;mso-height-percent:0;mso-wrap-distance-left:9pt;mso-wrap-distance-top:0;mso-wrap-distance-right:9pt;mso-wrap-distance-bottom:0;mso-position-horizontal:absolute;mso-position-horizontal-relative:page;mso-position-vertical:absolute;mso-position-vertical-relative:text;mso-width-percent:0;mso-height-percent:0;mso-width-relative:margin;mso-height-relative:margin;v-text-anchor:middle" o:gfxdata="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" filled="f" strokecolor="red" strokeweight="2.25pt">
+              <v:rect w14:anchorId="4565DBE1" id="Rectángulo 14" o:spid="_x0000_s1026" style="position:absolute;margin-left:57.5pt;margin-top:68.8pt;width:37.5pt;height:11pt;z-index:251858944;visibility:visible;mso-wrap-style:square;mso-width-percent:0;mso-height-percent:0;mso-wrap-distance-left:9pt;mso-wrap-distance-top:0;mso-wrap-distance-right:9pt;mso-wrap-distance-bottom:0;mso-position-horizontal:absolute;mso-position-horizontal-relative:page;mso-position-vertical:absolute;mso-position-vertical-relative:text;mso-width-percent:0;mso-height-percent:0;mso-width-relative:margin;mso-height-relative:margin;v-text-anchor:middle" o:gfxdata="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" filled="f" strokecolor="red" strokeweight="2.25pt">
                 <w10:wrap anchorx="page"/>
               </v:rect>
             </w:pict>
@@ -6043,7 +6449,7 @@
                     <pic:cNvPicPr/>
                   </pic:nvPicPr>
                   <pic:blipFill rotWithShape="1">
-                    <a:blip r:embed="rId15"/>
+                    <a:blip r:embed="rId16"/>
                     <a:srcRect b="689"/>
                     <a:stretch/>
                   </pic:blipFill>
@@ -6077,12 +6483,10 @@
           </wp:inline>
         </w:drawing>
       </w:r>
-      <w:bookmarkStart w:id="14" w:name="_GoBack"/>
-      <w:bookmarkEnd w:id="14"/>
     </w:p>
     <w:sectPr>
-      <w:headerReference w:type="default" r:id="rId16"/>
-      <w:footerReference w:type="default" r:id="rId17"/>
+      <w:headerReference w:type="default" r:id="rId17"/>
+      <w:footerReference w:type="default" r:id="rId18"/>
       <w:pgSz w:w="12240" w:h="15840" w:code="1"/>
       <w:pgMar w:top="1417" w:right="1701" w:bottom="1417" w:left="1701" w:header="708" w:footer="708" w:gutter="0"/>
       <w:cols w:space="708"/>
@@ -6382,7 +6786,7 @@
                 <w:noProof/>
                 <w:color w:val="FFFFFF" w:themeColor="background1"/>
               </w:rPr>
-              <w:t>4</w:t>
+              <w:t>2</w:t>
             </w:r>
             <w:r>
               <w:rPr>
@@ -8413,7 +8817,7 @@
 </file>
 
 <file path=customXml/itemProps1.xml><?xml version="1.0" encoding="utf-8"?>
-<ds:datastoreItem xmlns:ds="http://schemas.openxmlformats.org/officeDocument/2006/customXml" ds:itemID="{D1E0A153-149A-41E5-9DF2-74749B241647}">
+<ds:datastoreItem xmlns:ds="http://schemas.openxmlformats.org/officeDocument/2006/customXml" ds:itemID="{2280D4D0-7BB9-42B9-AFA4-39F2AFDFAFC7}">
   <ds:schemaRefs>
     <ds:schemaRef ds:uri="http://schemas.openxmlformats.org/officeDocument/2006/bibliography"/>
   </ds:schemaRefs>

</xml_diff>

<commit_message>
Actualización de guías rápidas ORGANISMOS
</commit_message>
<xml_diff>
--- a/PDRMYE/GUÍAS RÁPIDAS/MUNICIPIOS/MUNICIPIOS/CATALOGOS.docx
+++ b/PDRMYE/GUÍAS RÁPIDAS/MUNICIPIOS/MUNICIPIOS/CATALOGOS.docx
@@ -982,18 +982,15 @@
               <w:rPr>
                 <w:webHidden/>
               </w:rPr>
-            </w:r>
-            <w:r>
-              <w:rPr>
+              <w:fldChar w:fldCharType="separate"/>
+            </w:r>
+            <w:r>
+              <w:rPr>
+                <w:b/>
+                <w:bCs/>
                 <w:webHidden/>
               </w:rPr>
-              <w:fldChar w:fldCharType="separate"/>
-            </w:r>
-            <w:r>
-              <w:rPr>
-                <w:webHidden/>
-              </w:rPr>
-              <w:t>3</w:t>
+              <w:t>¡Error! Marcador no definido.</w:t>
             </w:r>
             <w:r>
               <w:rPr>
@@ -1040,18 +1037,15 @@
               <w:rPr>
                 <w:webHidden/>
               </w:rPr>
-            </w:r>
-            <w:r>
-              <w:rPr>
+              <w:fldChar w:fldCharType="separate"/>
+            </w:r>
+            <w:r>
+              <w:rPr>
+                <w:b/>
+                <w:bCs/>
                 <w:webHidden/>
               </w:rPr>
-              <w:fldChar w:fldCharType="separate"/>
-            </w:r>
-            <w:r>
-              <w:rPr>
-                <w:webHidden/>
-              </w:rPr>
-              <w:t>3</w:t>
+              <w:t>¡Error! Marcador no definido.</w:t>
             </w:r>
             <w:r>
               <w:rPr>
@@ -1098,18 +1092,15 @@
               <w:rPr>
                 <w:webHidden/>
               </w:rPr>
-            </w:r>
-            <w:r>
-              <w:rPr>
+              <w:fldChar w:fldCharType="separate"/>
+            </w:r>
+            <w:r>
+              <w:rPr>
+                <w:b/>
+                <w:bCs/>
                 <w:webHidden/>
               </w:rPr>
-              <w:fldChar w:fldCharType="separate"/>
-            </w:r>
-            <w:r>
-              <w:rPr>
-                <w:webHidden/>
-              </w:rPr>
-              <w:t>3</w:t>
+              <w:t>¡Error! Marcador no definido.</w:t>
             </w:r>
             <w:r>
               <w:rPr>
@@ -3274,7 +3265,7 @@
           </mc:Choice>
           <mc:Fallback>
             <w:pict>
-              <v:rect w14:anchorId="21D7916E" id="Rectángulo 32" o:spid="_x0000_s1026" style="position:absolute;margin-left:386.45pt;margin-top:73.1pt;width:78pt;height:18pt;z-index:251874304;visibility:visible;mso-wrap-style:square;mso-width-percent:0;mso-height-percent:0;mso-wrap-distance-left:9pt;mso-wrap-distance-top:0;mso-wrap-distance-right:9pt;mso-wrap-distance-bottom:0;mso-position-horizontal:absolute;mso-position-horizontal-relative:margin;mso-position-vertical:absolute;mso-position-vertical-relative:text;mso-width-percent:0;mso-height-percent:0;mso-width-relative:margin;mso-height-relative:margin;v-text-anchor:middle" o:gfxdata="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" filled="f" strokecolor="red" strokeweight="2.25pt">
+              <v:rect w14:anchorId="1870693F" id="Rectángulo 32" o:spid="_x0000_s1026" style="position:absolute;margin-left:386.45pt;margin-top:73.1pt;width:78pt;height:18pt;z-index:251874304;visibility:visible;mso-wrap-style:square;mso-width-percent:0;mso-height-percent:0;mso-wrap-distance-left:9pt;mso-wrap-distance-top:0;mso-wrap-distance-right:9pt;mso-wrap-distance-bottom:0;mso-position-horizontal:absolute;mso-position-horizontal-relative:margin;mso-position-vertical:absolute;mso-position-vertical-relative:text;mso-width-percent:0;mso-height-percent:0;mso-width-relative:margin;mso-height-relative:margin;v-text-anchor:middle" o:gfxdata="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" filled="f" strokecolor="red" strokeweight="2.25pt">
                 <w10:wrap anchorx="margin"/>
               </v:rect>
             </w:pict>
@@ -4518,7 +4509,7 @@
           </mc:Choice>
           <mc:Fallback>
             <w:pict>
-              <v:rect w14:anchorId="581C774D" id="Rectángulo 47" o:spid="_x0000_s1026" style="position:absolute;margin-left:65pt;margin-top:84pt;width:479pt;height:11.5pt;z-index:251891712;visibility:visible;mso-wrap-style:square;mso-width-percent:0;mso-height-percent:0;mso-wrap-distance-left:9pt;mso-wrap-distance-top:0;mso-wrap-distance-right:9pt;mso-wrap-distance-bottom:0;mso-position-horizontal:absolute;mso-position-horizontal-relative:left-margin-area;mso-position-vertical:absolute;mso-position-vertical-relative:text;mso-width-percent:0;mso-height-percent:0;mso-width-relative:margin;mso-height-relative:margin;v-text-anchor:middle" o:gfxdata="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" filled="f" strokecolor="red" strokeweight="2.25pt">
+              <v:rect w14:anchorId="7FC043E7" id="Rectángulo 47" o:spid="_x0000_s1026" style="position:absolute;margin-left:65pt;margin-top:84pt;width:479pt;height:11.5pt;z-index:251891712;visibility:visible;mso-wrap-style:square;mso-width-percent:0;mso-height-percent:0;mso-wrap-distance-left:9pt;mso-wrap-distance-top:0;mso-wrap-distance-right:9pt;mso-wrap-distance-bottom:0;mso-position-horizontal:absolute;mso-position-horizontal-relative:left-margin-area;mso-position-vertical:absolute;mso-position-vertical-relative:text;mso-width-percent:0;mso-height-percent:0;mso-width-relative:margin;mso-height-relative:margin;v-text-anchor:middle" o:gfxdata="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" filled="f" strokecolor="red" strokeweight="2.25pt">
                 <w10:wrap anchorx="margin"/>
               </v:rect>
             </w:pict>
@@ -5459,7 +5450,7 @@
           </mc:Choice>
           <mc:Fallback>
             <w:pict>
-              <v:rect w14:anchorId="7DA40584" id="Rectángulo 31" o:spid="_x0000_s1026" style="position:absolute;margin-left:55pt;margin-top:53pt;width:23pt;height:11.5pt;z-index:251883520;visibility:visible;mso-wrap-style:square;mso-width-percent:0;mso-height-percent:0;mso-wrap-distance-left:9pt;mso-wrap-distance-top:0;mso-wrap-distance-right:9pt;mso-wrap-distance-bottom:0;mso-position-horizontal:absolute;mso-position-horizontal-relative:left-margin-area;mso-position-vertical:absolute;mso-position-vertical-relative:text;mso-width-percent:0;mso-height-percent:0;mso-width-relative:margin;mso-height-relative:margin;v-text-anchor:middle" o:gfxdata="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" filled="f" strokecolor="red" strokeweight="2.25pt">
+              <v:rect w14:anchorId="5F50676E" id="Rectángulo 31" o:spid="_x0000_s1026" style="position:absolute;margin-left:55pt;margin-top:53pt;width:23pt;height:11.5pt;z-index:251883520;visibility:visible;mso-wrap-style:square;mso-width-percent:0;mso-height-percent:0;mso-wrap-distance-left:9pt;mso-wrap-distance-top:0;mso-wrap-distance-right:9pt;mso-wrap-distance-bottom:0;mso-position-horizontal:absolute;mso-position-horizontal-relative:left-margin-area;mso-position-vertical:absolute;mso-position-vertical-relative:text;mso-width-percent:0;mso-height-percent:0;mso-width-relative:margin;mso-height-relative:margin;v-text-anchor:middle" o:gfxdata="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" filled="f" strokecolor="red" strokeweight="2.25pt">
                 <w10:wrap anchorx="margin"/>
               </v:rect>
             </w:pict>
@@ -5933,7 +5924,7 @@
           </mc:Choice>
           <mc:Fallback>
             <w:pict>
-              <v:rect w14:anchorId="13EF0444" id="Rectángulo 41" o:spid="_x0000_s1026" style="position:absolute;margin-left:57pt;margin-top:93.85pt;width:485.5pt;height:15.5pt;z-index:251887616;visibility:visible;mso-wrap-style:square;mso-width-percent:0;mso-height-percent:0;mso-wrap-distance-left:9pt;mso-wrap-distance-top:0;mso-wrap-distance-right:9pt;mso-wrap-distance-bottom:0;mso-position-horizontal:absolute;mso-position-horizontal-relative:page;mso-position-vertical:absolute;mso-position-vertical-relative:text;mso-width-percent:0;mso-height-percent:0;mso-width-relative:margin;mso-height-relative:margin;v-text-anchor:middle" o:gfxdata="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" filled="f" strokecolor="red" strokeweight="2.25pt">
+              <v:rect w14:anchorId="53627577" id="Rectángulo 41" o:spid="_x0000_s1026" style="position:absolute;margin-left:57pt;margin-top:93.85pt;width:485.5pt;height:15.5pt;z-index:251887616;visibility:visible;mso-wrap-style:square;mso-width-percent:0;mso-height-percent:0;mso-wrap-distance-left:9pt;mso-wrap-distance-top:0;mso-wrap-distance-right:9pt;mso-wrap-distance-bottom:0;mso-position-horizontal:absolute;mso-position-horizontal-relative:page;mso-position-vertical:absolute;mso-position-vertical-relative:text;mso-width-percent:0;mso-height-percent:0;mso-width-relative:margin;mso-height-relative:margin;v-text-anchor:middle" o:gfxdata="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" filled="f" strokecolor="red" strokeweight="2.25pt">
                 <w10:wrap anchorx="page"/>
               </v:rect>
             </w:pict>
@@ -6171,7 +6162,7 @@
           </mc:Choice>
           <mc:Fallback>
             <w:pict>
-              <v:rect w14:anchorId="398E159D" id="Rectángulo 44" o:spid="_x0000_s1026" style="position:absolute;margin-left:-26.7pt;margin-top:96.75pt;width:24.5pt;height:13.5pt;z-index:251889664;visibility:visible;mso-wrap-style:square;mso-width-percent:0;mso-height-percent:0;mso-wrap-distance-left:9pt;mso-wrap-distance-top:0;mso-wrap-distance-right:9pt;mso-wrap-distance-bottom:0;mso-position-horizontal:right;mso-position-horizontal-relative:left-margin-area;mso-position-vertical:absolute;mso-position-vertical-relative:text;mso-width-percent:0;mso-height-percent:0;mso-width-relative:margin;mso-height-relative:margin;v-text-anchor:middle" o:gfxdata="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" filled="f" strokecolor="red" strokeweight="2.25pt">
+              <v:rect w14:anchorId="65BEC19C" id="Rectángulo 44" o:spid="_x0000_s1026" style="position:absolute;margin-left:-26.7pt;margin-top:96.75pt;width:24.5pt;height:13.5pt;z-index:251889664;visibility:visible;mso-wrap-style:square;mso-width-percent:0;mso-height-percent:0;mso-wrap-distance-left:9pt;mso-wrap-distance-top:0;mso-wrap-distance-right:9pt;mso-wrap-distance-bottom:0;mso-position-horizontal:right;mso-position-horizontal-relative:left-margin-area;mso-position-vertical:absolute;mso-position-vertical-relative:text;mso-width-percent:0;mso-height-percent:0;mso-width-relative:margin;mso-height-relative:margin;v-text-anchor:middle" o:gfxdata="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" filled="f" strokecolor="red" strokeweight="2.25pt">
                 <w10:wrap anchorx="margin"/>
               </v:rect>
             </w:pict>
@@ -6417,7 +6408,7 @@
           </mc:Choice>
           <mc:Fallback>
             <w:pict>
-              <v:rect w14:anchorId="4565DBE1" id="Rectángulo 14" o:spid="_x0000_s1026" style="position:absolute;margin-left:57.5pt;margin-top:68.8pt;width:37.5pt;height:11pt;z-index:251858944;visibility:visible;mso-wrap-style:square;mso-width-percent:0;mso-height-percent:0;mso-wrap-distance-left:9pt;mso-wrap-distance-top:0;mso-wrap-distance-right:9pt;mso-wrap-distance-bottom:0;mso-position-horizontal:absolute;mso-position-horizontal-relative:page;mso-position-vertical:absolute;mso-position-vertical-relative:text;mso-width-percent:0;mso-height-percent:0;mso-width-relative:margin;mso-height-relative:margin;v-text-anchor:middle" o:gfxdata="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" filled="f" strokecolor="red" strokeweight="2.25pt">
+              <v:rect w14:anchorId="16E533A3" id="Rectángulo 14" o:spid="_x0000_s1026" style="position:absolute;margin-left:57.5pt;margin-top:68.8pt;width:37.5pt;height:11pt;z-index:251858944;visibility:visible;mso-wrap-style:square;mso-width-percent:0;mso-height-percent:0;mso-wrap-distance-left:9pt;mso-wrap-distance-top:0;mso-wrap-distance-right:9pt;mso-wrap-distance-bottom:0;mso-position-horizontal:absolute;mso-position-horizontal-relative:page;mso-position-vertical:absolute;mso-position-vertical-relative:text;mso-width-percent:0;mso-height-percent:0;mso-width-relative:margin;mso-height-relative:margin;v-text-anchor:middle" o:gfxdata="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" filled="f" strokecolor="red" strokeweight="2.25pt">
                 <w10:wrap anchorx="page"/>
               </v:rect>
             </w:pict>
@@ -6786,7 +6777,7 @@
                 <w:noProof/>
                 <w:color w:val="FFFFFF" w:themeColor="background1"/>
               </w:rPr>
-              <w:t>2</w:t>
+              <w:t>10</w:t>
             </w:r>
             <w:r>
               <w:rPr>
@@ -8817,7 +8808,7 @@
 </file>
 
 <file path=customXml/itemProps1.xml><?xml version="1.0" encoding="utf-8"?>
-<ds:datastoreItem xmlns:ds="http://schemas.openxmlformats.org/officeDocument/2006/customXml" ds:itemID="{2280D4D0-7BB9-42B9-AFA4-39F2AFDFAFC7}">
+<ds:datastoreItem xmlns:ds="http://schemas.openxmlformats.org/officeDocument/2006/customXml" ds:itemID="{C596E7D8-804E-45A3-BA04-5FFDC763DD08}">
   <ds:schemaRefs>
     <ds:schemaRef ds:uri="http://schemas.openxmlformats.org/officeDocument/2006/bibliography"/>
   </ds:schemaRefs>

</xml_diff>